<commit_message>
New tests with results
</commit_message>
<xml_diff>
--- a/docs/NTO_v1-1.docx
+++ b/docs/NTO_v1-1.docx
@@ -1,6 +1,6 @@
 
 <file path=word/document.xml><?xml version="1.0" encoding="utf-8"?>
-<w:document xmlns:wpc="http://schemas.microsoft.com/office/word/2010/wordprocessingCanvas" xmlns:cx="http://schemas.microsoft.com/office/drawing/2014/chartex" xmlns:cx1="http://schemas.microsoft.com/office/drawing/2015/9/8/chartex" xmlns:mc="http://schemas.openxmlformats.org/markup-compatibility/2006" xmlns:o="urn:schemas-microsoft-com:office:office" xmlns:r="http://schemas.openxmlformats.org/officeDocument/2006/relationships" xmlns:m="http://schemas.openxmlformats.org/officeDocument/2006/math" xmlns:v="urn:schemas-microsoft-com:vml" xmlns:wp14="http://schemas.microsoft.com/office/word/2010/wordprocessingDrawing" xmlns:wp="http://schemas.openxmlformats.org/drawingml/2006/wordprocessingDrawing" xmlns:w10="urn:schemas-microsoft-com:office:word" xmlns:w="http://schemas.openxmlformats.org/wordprocessingml/2006/main" xmlns:w14="http://schemas.microsoft.com/office/word/2010/wordml" xmlns:w15="http://schemas.microsoft.com/office/word/2012/wordml" xmlns:w16se="http://schemas.microsoft.com/office/word/2015/wordml/symex" xmlns:wpg="http://schemas.microsoft.com/office/word/2010/wordprocessingGroup" xmlns:wpi="http://schemas.microsoft.com/office/word/2010/wordprocessingInk" xmlns:wne="http://schemas.microsoft.com/office/word/2006/wordml" xmlns:wps="http://schemas.microsoft.com/office/word/2010/wordprocessingShape" mc:Ignorable="w14 w15 w16se wp14">
+<w:document xmlns:wpc="http://schemas.microsoft.com/office/word/2010/wordprocessingCanvas" xmlns:cx="http://schemas.microsoft.com/office/drawing/2014/chartex" xmlns:cx1="http://schemas.microsoft.com/office/drawing/2015/9/8/chartex" xmlns:cx2="http://schemas.microsoft.com/office/drawing/2015/10/21/chartex" xmlns:cx3="http://schemas.microsoft.com/office/drawing/2016/5/9/chartex" xmlns:cx4="http://schemas.microsoft.com/office/drawing/2016/5/10/chartex" xmlns:cx5="http://schemas.microsoft.com/office/drawing/2016/5/11/chartex" xmlns:cx6="http://schemas.microsoft.com/office/drawing/2016/5/12/chartex" xmlns:cx7="http://schemas.microsoft.com/office/drawing/2016/5/13/chartex" xmlns:cx8="http://schemas.microsoft.com/office/drawing/2016/5/14/chartex" xmlns:mc="http://schemas.openxmlformats.org/markup-compatibility/2006" xmlns:aink="http://schemas.microsoft.com/office/drawing/2016/ink" xmlns:am3d="http://schemas.microsoft.com/office/drawing/2017/model3d" xmlns:o="urn:schemas-microsoft-com:office:office" xmlns:r="http://schemas.openxmlformats.org/officeDocument/2006/relationships" xmlns:m="http://schemas.openxmlformats.org/officeDocument/2006/math" xmlns:v="urn:schemas-microsoft-com:vml" xmlns:wp14="http://schemas.microsoft.com/office/word/2010/wordprocessingDrawing" xmlns:wp="http://schemas.openxmlformats.org/drawingml/2006/wordprocessingDrawing" xmlns:w10="urn:schemas-microsoft-com:office:word" xmlns:w="http://schemas.openxmlformats.org/wordprocessingml/2006/main" xmlns:w14="http://schemas.microsoft.com/office/word/2010/wordml" xmlns:w15="http://schemas.microsoft.com/office/word/2012/wordml" xmlns:w16se="http://schemas.microsoft.com/office/word/2015/wordml/symex" xmlns:wpg="http://schemas.microsoft.com/office/word/2010/wordprocessingGroup" xmlns:wpi="http://schemas.microsoft.com/office/word/2010/wordprocessingInk" xmlns:wne="http://schemas.microsoft.com/office/word/2006/wordml" xmlns:wps="http://schemas.microsoft.com/office/word/2010/wordprocessingShape" mc:Ignorable="w14 w15 w16se wp14">
   <w:body>
     <w:tbl>
       <w:tblPr>
@@ -1297,7 +1297,7 @@
     </w:p>
     <w:p>
       <w:pPr>
-        <w:pStyle w:val="af0"/>
+        <w:pStyle w:val="ListParagraph"/>
         <w:numPr>
           <w:ilvl w:val="0"/>
           <w:numId w:val="1"/>
@@ -1323,7 +1323,7 @@
     </w:p>
     <w:p>
       <w:pPr>
-        <w:pStyle w:val="af0"/>
+        <w:pStyle w:val="ListParagraph"/>
         <w:numPr>
           <w:ilvl w:val="0"/>
           <w:numId w:val="1"/>
@@ -1349,7 +1349,7 @@
     </w:p>
     <w:p>
       <w:pPr>
-        <w:pStyle w:val="af0"/>
+        <w:pStyle w:val="ListParagraph"/>
         <w:numPr>
           <w:ilvl w:val="0"/>
           <w:numId w:val="1"/>
@@ -1375,7 +1375,7 @@
     </w:p>
     <w:p>
       <w:pPr>
-        <w:pStyle w:val="af0"/>
+        <w:pStyle w:val="ListParagraph"/>
         <w:numPr>
           <w:ilvl w:val="0"/>
           <w:numId w:val="1"/>
@@ -1401,7 +1401,7 @@
     </w:p>
     <w:p>
       <w:pPr>
-        <w:pStyle w:val="af0"/>
+        <w:pStyle w:val="ListParagraph"/>
         <w:numPr>
           <w:ilvl w:val="0"/>
           <w:numId w:val="1"/>
@@ -1427,7 +1427,7 @@
     </w:p>
     <w:p>
       <w:pPr>
-        <w:pStyle w:val="af0"/>
+        <w:pStyle w:val="ListParagraph"/>
         <w:numPr>
           <w:ilvl w:val="0"/>
           <w:numId w:val="1"/>
@@ -1453,7 +1453,7 @@
     </w:p>
     <w:p>
       <w:pPr>
-        <w:pStyle w:val="af0"/>
+        <w:pStyle w:val="ListParagraph"/>
         <w:numPr>
           <w:ilvl w:val="0"/>
           <w:numId w:val="1"/>
@@ -1784,7 +1784,7 @@
     </w:p>
     <w:p>
       <w:pPr>
-        <w:pStyle w:val="af0"/>
+        <w:pStyle w:val="ListParagraph"/>
         <w:numPr>
           <w:ilvl w:val="0"/>
           <w:numId w:val="22"/>
@@ -1809,13 +1809,13 @@
       </w:r>
       <w:r>
         <w:rPr>
-          <w:rStyle w:val="ac"/>
+          <w:rStyle w:val="CommentReference"/>
         </w:rPr>
         <w:commentReference w:id="2"/>
       </w:r>
       <w:r>
         <w:rPr>
-          <w:rStyle w:val="ac"/>
+          <w:rStyle w:val="CommentReference"/>
         </w:rPr>
         <w:commentReference w:id="3"/>
       </w:r>
@@ -1831,7 +1831,7 @@
     </w:p>
     <w:p>
       <w:pPr>
-        <w:pStyle w:val="af0"/>
+        <w:pStyle w:val="ListParagraph"/>
         <w:numPr>
           <w:ilvl w:val="1"/>
           <w:numId w:val="22"/>
@@ -1866,7 +1866,7 @@
     </w:p>
     <w:p>
       <w:pPr>
-        <w:pStyle w:val="af0"/>
+        <w:pStyle w:val="ListParagraph"/>
         <w:numPr>
           <w:ilvl w:val="1"/>
           <w:numId w:val="22"/>
@@ -1901,7 +1901,7 @@
     </w:p>
     <w:p>
       <w:pPr>
-        <w:pStyle w:val="af0"/>
+        <w:pStyle w:val="ListParagraph"/>
         <w:numPr>
           <w:ilvl w:val="0"/>
           <w:numId w:val="22"/>
@@ -1927,7 +1927,7 @@
     </w:p>
     <w:p>
       <w:pPr>
-        <w:pStyle w:val="af0"/>
+        <w:pStyle w:val="ListParagraph"/>
         <w:numPr>
           <w:ilvl w:val="1"/>
           <w:numId w:val="22"/>
@@ -1962,7 +1962,7 @@
     </w:p>
     <w:p>
       <w:pPr>
-        <w:pStyle w:val="af0"/>
+        <w:pStyle w:val="ListParagraph"/>
         <w:numPr>
           <w:ilvl w:val="1"/>
           <w:numId w:val="22"/>
@@ -1997,7 +1997,7 @@
     </w:p>
     <w:p>
       <w:pPr>
-        <w:pStyle w:val="af0"/>
+        <w:pStyle w:val="ListParagraph"/>
         <w:numPr>
           <w:ilvl w:val="1"/>
           <w:numId w:val="22"/>
@@ -2032,7 +2032,7 @@
     </w:p>
     <w:p>
       <w:pPr>
-        <w:pStyle w:val="af0"/>
+        <w:pStyle w:val="ListParagraph"/>
         <w:numPr>
           <w:ilvl w:val="0"/>
           <w:numId w:val="22"/>
@@ -2170,7 +2170,7 @@
       <w:sdtContent>
         <w:p>
           <w:pPr>
-            <w:pStyle w:val="10"/>
+            <w:pStyle w:val="TOC1"/>
             <w:tabs>
               <w:tab w:val="right" w:pos="9345"/>
             </w:tabs>
@@ -2212,7 +2212,7 @@
           <w:hyperlink w:anchor="_Toc501665951" w:history="1">
             <w:r>
               <w:rPr>
-                <w:rStyle w:val="af"/>
+                <w:rStyle w:val="Hyperlink"/>
                 <w:rFonts w:ascii="Times New Roman" w:eastAsia="Times New Roman" w:hAnsi="Times New Roman" w:cs="Times New Roman"/>
                 <w:noProof/>
                 <w:sz w:val="28"/>
@@ -2293,7 +2293,7 @@
         </w:p>
         <w:p>
           <w:pPr>
-            <w:pStyle w:val="10"/>
+            <w:pStyle w:val="TOC1"/>
             <w:tabs>
               <w:tab w:val="right" w:pos="9345"/>
             </w:tabs>
@@ -2308,7 +2308,7 @@
           <w:hyperlink w:anchor="_Toc501665952" w:history="1">
             <w:r>
               <w:rPr>
-                <w:rStyle w:val="af"/>
+                <w:rStyle w:val="Hyperlink"/>
                 <w:rFonts w:ascii="Times New Roman" w:eastAsia="Times New Roman" w:hAnsi="Times New Roman" w:cs="Times New Roman"/>
                 <w:noProof/>
                 <w:sz w:val="28"/>
@@ -2389,7 +2389,7 @@
         </w:p>
         <w:p>
           <w:pPr>
-            <w:pStyle w:val="20"/>
+            <w:pStyle w:val="TOC2"/>
             <w:tabs>
               <w:tab w:val="right" w:pos="9345"/>
             </w:tabs>
@@ -2404,7 +2404,7 @@
           <w:hyperlink w:anchor="_Toc501665953" w:history="1">
             <w:r>
               <w:rPr>
-                <w:rStyle w:val="af"/>
+                <w:rStyle w:val="Hyperlink"/>
                 <w:rFonts w:ascii="Times New Roman" w:eastAsia="Times New Roman" w:hAnsi="Times New Roman" w:cs="Times New Roman"/>
                 <w:noProof/>
                 <w:sz w:val="28"/>
@@ -2485,7 +2485,7 @@
         </w:p>
         <w:p>
           <w:pPr>
-            <w:pStyle w:val="20"/>
+            <w:pStyle w:val="TOC2"/>
             <w:tabs>
               <w:tab w:val="right" w:pos="9345"/>
             </w:tabs>
@@ -2500,7 +2500,7 @@
           <w:hyperlink w:anchor="_Toc501665954" w:history="1">
             <w:r>
               <w:rPr>
-                <w:rStyle w:val="af"/>
+                <w:rStyle w:val="Hyperlink"/>
                 <w:rFonts w:ascii="Times New Roman" w:eastAsia="Times New Roman" w:hAnsi="Times New Roman" w:cs="Times New Roman"/>
                 <w:noProof/>
                 <w:sz w:val="28"/>
@@ -2581,7 +2581,7 @@
         </w:p>
         <w:p>
           <w:pPr>
-            <w:pStyle w:val="20"/>
+            <w:pStyle w:val="TOC2"/>
             <w:tabs>
               <w:tab w:val="right" w:pos="9345"/>
             </w:tabs>
@@ -2596,7 +2596,7 @@
           <w:hyperlink w:anchor="_Toc501665955" w:history="1">
             <w:r>
               <w:rPr>
-                <w:rStyle w:val="af"/>
+                <w:rStyle w:val="Hyperlink"/>
                 <w:rFonts w:ascii="Times New Roman" w:eastAsia="Times New Roman" w:hAnsi="Times New Roman" w:cs="Times New Roman"/>
                 <w:noProof/>
                 <w:sz w:val="28"/>
@@ -2677,7 +2677,7 @@
         </w:p>
         <w:p>
           <w:pPr>
-            <w:pStyle w:val="30"/>
+            <w:pStyle w:val="TOC3"/>
             <w:tabs>
               <w:tab w:val="right" w:pos="9345"/>
             </w:tabs>
@@ -2692,7 +2692,7 @@
           <w:hyperlink w:anchor="_Toc501665956" w:history="1">
             <w:r>
               <w:rPr>
-                <w:rStyle w:val="af"/>
+                <w:rStyle w:val="Hyperlink"/>
                 <w:rFonts w:ascii="Times New Roman" w:eastAsia="Times New Roman" w:hAnsi="Times New Roman" w:cs="Times New Roman"/>
                 <w:noProof/>
                 <w:sz w:val="28"/>
@@ -2773,7 +2773,7 @@
         </w:p>
         <w:p>
           <w:pPr>
-            <w:pStyle w:val="30"/>
+            <w:pStyle w:val="TOC3"/>
             <w:tabs>
               <w:tab w:val="right" w:pos="9345"/>
             </w:tabs>
@@ -2788,7 +2788,7 @@
           <w:hyperlink w:anchor="_Toc501665957" w:history="1">
             <w:r>
               <w:rPr>
-                <w:rStyle w:val="af"/>
+                <w:rStyle w:val="Hyperlink"/>
                 <w:rFonts w:ascii="Times New Roman" w:eastAsia="Times New Roman" w:hAnsi="Times New Roman" w:cs="Times New Roman"/>
                 <w:noProof/>
                 <w:sz w:val="28"/>
@@ -2869,7 +2869,7 @@
         </w:p>
         <w:p>
           <w:pPr>
-            <w:pStyle w:val="30"/>
+            <w:pStyle w:val="TOC3"/>
             <w:tabs>
               <w:tab w:val="right" w:pos="9345"/>
             </w:tabs>
@@ -2884,7 +2884,7 @@
           <w:hyperlink w:anchor="_Toc501665958" w:history="1">
             <w:r>
               <w:rPr>
-                <w:rStyle w:val="af"/>
+                <w:rStyle w:val="Hyperlink"/>
                 <w:rFonts w:ascii="Times New Roman" w:eastAsia="Times New Roman" w:hAnsi="Times New Roman" w:cs="Times New Roman"/>
                 <w:noProof/>
                 <w:sz w:val="28"/>
@@ -2965,7 +2965,7 @@
         </w:p>
         <w:p>
           <w:pPr>
-            <w:pStyle w:val="20"/>
+            <w:pStyle w:val="TOC2"/>
             <w:tabs>
               <w:tab w:val="right" w:pos="9345"/>
             </w:tabs>
@@ -2980,7 +2980,7 @@
           <w:hyperlink w:anchor="_Toc501665959" w:history="1">
             <w:r>
               <w:rPr>
-                <w:rStyle w:val="af"/>
+                <w:rStyle w:val="Hyperlink"/>
                 <w:rFonts w:ascii="Times New Roman" w:eastAsia="Times New Roman" w:hAnsi="Times New Roman" w:cs="Times New Roman"/>
                 <w:noProof/>
                 <w:sz w:val="28"/>
@@ -3061,7 +3061,7 @@
         </w:p>
         <w:p>
           <w:pPr>
-            <w:pStyle w:val="10"/>
+            <w:pStyle w:val="TOC1"/>
             <w:tabs>
               <w:tab w:val="right" w:pos="9345"/>
             </w:tabs>
@@ -3076,7 +3076,7 @@
           <w:hyperlink w:anchor="_Toc501665960" w:history="1">
             <w:r>
               <w:rPr>
-                <w:rStyle w:val="af"/>
+                <w:rStyle w:val="Hyperlink"/>
                 <w:rFonts w:ascii="Times New Roman" w:eastAsia="Times New Roman" w:hAnsi="Times New Roman" w:cs="Times New Roman"/>
                 <w:noProof/>
                 <w:sz w:val="28"/>
@@ -3157,7 +3157,7 @@
         </w:p>
         <w:p>
           <w:pPr>
-            <w:pStyle w:val="20"/>
+            <w:pStyle w:val="TOC2"/>
             <w:tabs>
               <w:tab w:val="right" w:pos="9345"/>
             </w:tabs>
@@ -3172,7 +3172,7 @@
           <w:hyperlink w:anchor="_Toc501665961" w:history="1">
             <w:r>
               <w:rPr>
-                <w:rStyle w:val="af"/>
+                <w:rStyle w:val="Hyperlink"/>
                 <w:rFonts w:ascii="Times New Roman" w:eastAsia="Times New Roman" w:hAnsi="Times New Roman" w:cs="Times New Roman"/>
                 <w:noProof/>
                 <w:sz w:val="28"/>
@@ -3253,7 +3253,7 @@
         </w:p>
         <w:p>
           <w:pPr>
-            <w:pStyle w:val="20"/>
+            <w:pStyle w:val="TOC2"/>
             <w:tabs>
               <w:tab w:val="right" w:pos="9345"/>
             </w:tabs>
@@ -3268,7 +3268,7 @@
           <w:hyperlink w:anchor="_Toc501665962" w:history="1">
             <w:r>
               <w:rPr>
-                <w:rStyle w:val="af"/>
+                <w:rStyle w:val="Hyperlink"/>
                 <w:rFonts w:ascii="Times New Roman" w:eastAsia="Times New Roman" w:hAnsi="Times New Roman" w:cs="Times New Roman"/>
                 <w:noProof/>
                 <w:sz w:val="28"/>
@@ -3349,7 +3349,7 @@
         </w:p>
         <w:p>
           <w:pPr>
-            <w:pStyle w:val="20"/>
+            <w:pStyle w:val="TOC2"/>
             <w:tabs>
               <w:tab w:val="right" w:pos="9345"/>
             </w:tabs>
@@ -3364,7 +3364,7 @@
           <w:hyperlink w:anchor="_Toc501665963" w:history="1">
             <w:r>
               <w:rPr>
-                <w:rStyle w:val="af"/>
+                <w:rStyle w:val="Hyperlink"/>
                 <w:rFonts w:ascii="Times New Roman" w:eastAsia="Times New Roman" w:hAnsi="Times New Roman" w:cs="Times New Roman"/>
                 <w:noProof/>
                 <w:sz w:val="28"/>
@@ -3445,7 +3445,7 @@
         </w:p>
         <w:p>
           <w:pPr>
-            <w:pStyle w:val="20"/>
+            <w:pStyle w:val="TOC2"/>
             <w:tabs>
               <w:tab w:val="right" w:pos="9345"/>
             </w:tabs>
@@ -3460,7 +3460,7 @@
           <w:hyperlink w:anchor="_Toc501665964" w:history="1">
             <w:r>
               <w:rPr>
-                <w:rStyle w:val="af"/>
+                <w:rStyle w:val="Hyperlink"/>
                 <w:rFonts w:ascii="Times New Roman" w:eastAsia="Times New Roman" w:hAnsi="Times New Roman" w:cs="Times New Roman"/>
                 <w:noProof/>
                 <w:sz w:val="28"/>
@@ -3541,7 +3541,7 @@
         </w:p>
         <w:p>
           <w:pPr>
-            <w:pStyle w:val="20"/>
+            <w:pStyle w:val="TOC2"/>
             <w:tabs>
               <w:tab w:val="right" w:pos="9345"/>
             </w:tabs>
@@ -3556,7 +3556,7 @@
           <w:hyperlink w:anchor="_Toc501665965" w:history="1">
             <w:r>
               <w:rPr>
-                <w:rStyle w:val="af"/>
+                <w:rStyle w:val="Hyperlink"/>
                 <w:rFonts w:ascii="Times New Roman" w:eastAsia="Times New Roman" w:hAnsi="Times New Roman" w:cs="Times New Roman"/>
                 <w:noProof/>
                 <w:sz w:val="28"/>
@@ -3637,7 +3637,7 @@
         </w:p>
         <w:p>
           <w:pPr>
-            <w:pStyle w:val="20"/>
+            <w:pStyle w:val="TOC2"/>
             <w:tabs>
               <w:tab w:val="right" w:pos="9345"/>
             </w:tabs>
@@ -3652,7 +3652,7 @@
           <w:hyperlink w:anchor="_Toc501665966" w:history="1">
             <w:r>
               <w:rPr>
-                <w:rStyle w:val="af"/>
+                <w:rStyle w:val="Hyperlink"/>
                 <w:rFonts w:ascii="Times New Roman" w:eastAsia="Times New Roman" w:hAnsi="Times New Roman" w:cs="Times New Roman"/>
                 <w:noProof/>
                 <w:sz w:val="28"/>
@@ -3733,7 +3733,7 @@
         </w:p>
         <w:p>
           <w:pPr>
-            <w:pStyle w:val="10"/>
+            <w:pStyle w:val="TOC1"/>
             <w:tabs>
               <w:tab w:val="right" w:pos="9345"/>
             </w:tabs>
@@ -3748,7 +3748,7 @@
           <w:hyperlink w:anchor="_Toc501665967" w:history="1">
             <w:r>
               <w:rPr>
-                <w:rStyle w:val="af"/>
+                <w:rStyle w:val="Hyperlink"/>
                 <w:rFonts w:ascii="Times New Roman" w:eastAsia="Times New Roman" w:hAnsi="Times New Roman" w:cs="Times New Roman"/>
                 <w:noProof/>
                 <w:sz w:val="28"/>
@@ -3829,7 +3829,7 @@
         </w:p>
         <w:p>
           <w:pPr>
-            <w:pStyle w:val="20"/>
+            <w:pStyle w:val="TOC2"/>
             <w:tabs>
               <w:tab w:val="right" w:pos="9345"/>
             </w:tabs>
@@ -3844,7 +3844,7 @@
           <w:hyperlink w:anchor="_Toc501665968" w:history="1">
             <w:r>
               <w:rPr>
-                <w:rStyle w:val="af"/>
+                <w:rStyle w:val="Hyperlink"/>
                 <w:rFonts w:ascii="Times New Roman" w:eastAsia="Times New Roman" w:hAnsi="Times New Roman" w:cs="Times New Roman"/>
                 <w:noProof/>
                 <w:sz w:val="28"/>
@@ -3925,7 +3925,7 @@
         </w:p>
         <w:p>
           <w:pPr>
-            <w:pStyle w:val="20"/>
+            <w:pStyle w:val="TOC2"/>
             <w:tabs>
               <w:tab w:val="right" w:pos="9345"/>
             </w:tabs>
@@ -3940,7 +3940,7 @@
           <w:hyperlink w:anchor="_Toc501665969" w:history="1">
             <w:r>
               <w:rPr>
-                <w:rStyle w:val="af"/>
+                <w:rStyle w:val="Hyperlink"/>
                 <w:rFonts w:ascii="Times New Roman" w:eastAsia="Times New Roman" w:hAnsi="Times New Roman" w:cs="Times New Roman"/>
                 <w:noProof/>
                 <w:sz w:val="28"/>
@@ -4021,7 +4021,7 @@
         </w:p>
         <w:p>
           <w:pPr>
-            <w:pStyle w:val="20"/>
+            <w:pStyle w:val="TOC2"/>
             <w:tabs>
               <w:tab w:val="right" w:pos="9345"/>
             </w:tabs>
@@ -4036,7 +4036,7 @@
           <w:hyperlink w:anchor="_Toc501665970" w:history="1">
             <w:r>
               <w:rPr>
-                <w:rStyle w:val="af"/>
+                <w:rStyle w:val="Hyperlink"/>
                 <w:rFonts w:ascii="Times New Roman" w:eastAsia="Times New Roman" w:hAnsi="Times New Roman" w:cs="Times New Roman"/>
                 <w:noProof/>
                 <w:sz w:val="28"/>
@@ -4117,7 +4117,7 @@
         </w:p>
         <w:p>
           <w:pPr>
-            <w:pStyle w:val="20"/>
+            <w:pStyle w:val="TOC2"/>
             <w:tabs>
               <w:tab w:val="right" w:pos="9345"/>
             </w:tabs>
@@ -4132,7 +4132,7 @@
           <w:hyperlink w:anchor="_Toc501665971" w:history="1">
             <w:r>
               <w:rPr>
-                <w:rStyle w:val="af"/>
+                <w:rStyle w:val="Hyperlink"/>
                 <w:rFonts w:ascii="Times New Roman" w:eastAsia="Times New Roman" w:hAnsi="Times New Roman" w:cs="Times New Roman"/>
                 <w:noProof/>
                 <w:sz w:val="28"/>
@@ -4213,7 +4213,7 @@
         </w:p>
         <w:p>
           <w:pPr>
-            <w:pStyle w:val="20"/>
+            <w:pStyle w:val="TOC2"/>
             <w:tabs>
               <w:tab w:val="right" w:pos="9345"/>
             </w:tabs>
@@ -4228,7 +4228,7 @@
           <w:hyperlink w:anchor="_Toc501665972" w:history="1">
             <w:r>
               <w:rPr>
-                <w:rStyle w:val="af"/>
+                <w:rStyle w:val="Hyperlink"/>
                 <w:rFonts w:ascii="Times New Roman" w:eastAsia="Times New Roman" w:hAnsi="Times New Roman" w:cs="Times New Roman"/>
                 <w:noProof/>
                 <w:sz w:val="28"/>
@@ -4309,7 +4309,7 @@
         </w:p>
         <w:p>
           <w:pPr>
-            <w:pStyle w:val="10"/>
+            <w:pStyle w:val="TOC1"/>
             <w:tabs>
               <w:tab w:val="right" w:pos="9345"/>
             </w:tabs>
@@ -4324,7 +4324,7 @@
           <w:hyperlink w:anchor="_Toc501665973" w:history="1">
             <w:r>
               <w:rPr>
-                <w:rStyle w:val="af"/>
+                <w:rStyle w:val="Hyperlink"/>
                 <w:rFonts w:ascii="Times New Roman" w:eastAsia="Times New Roman" w:hAnsi="Times New Roman" w:cs="Times New Roman"/>
                 <w:noProof/>
                 <w:sz w:val="28"/>
@@ -4405,7 +4405,7 @@
         </w:p>
         <w:p>
           <w:pPr>
-            <w:pStyle w:val="20"/>
+            <w:pStyle w:val="TOC2"/>
             <w:tabs>
               <w:tab w:val="right" w:pos="9345"/>
             </w:tabs>
@@ -4420,7 +4420,7 @@
           <w:hyperlink w:anchor="_Toc501665974" w:history="1">
             <w:r>
               <w:rPr>
-                <w:rStyle w:val="af"/>
+                <w:rStyle w:val="Hyperlink"/>
                 <w:rFonts w:ascii="Times New Roman" w:eastAsia="Times New Roman" w:hAnsi="Times New Roman" w:cs="Times New Roman"/>
                 <w:noProof/>
                 <w:sz w:val="28"/>
@@ -4501,7 +4501,7 @@
         </w:p>
         <w:p>
           <w:pPr>
-            <w:pStyle w:val="20"/>
+            <w:pStyle w:val="TOC2"/>
             <w:tabs>
               <w:tab w:val="right" w:pos="9345"/>
             </w:tabs>
@@ -4516,7 +4516,7 @@
           <w:hyperlink w:anchor="_Toc501665975" w:history="1">
             <w:r>
               <w:rPr>
-                <w:rStyle w:val="af"/>
+                <w:rStyle w:val="Hyperlink"/>
                 <w:rFonts w:ascii="Times New Roman" w:eastAsia="Times New Roman" w:hAnsi="Times New Roman" w:cs="Times New Roman"/>
                 <w:noProof/>
                 <w:sz w:val="28"/>
@@ -4597,7 +4597,7 @@
         </w:p>
         <w:p>
           <w:pPr>
-            <w:pStyle w:val="20"/>
+            <w:pStyle w:val="TOC2"/>
             <w:tabs>
               <w:tab w:val="right" w:pos="9345"/>
             </w:tabs>
@@ -4612,7 +4612,7 @@
           <w:hyperlink w:anchor="_Toc501665976" w:history="1">
             <w:r>
               <w:rPr>
-                <w:rStyle w:val="af"/>
+                <w:rStyle w:val="Hyperlink"/>
                 <w:rFonts w:ascii="Times New Roman" w:eastAsia="Times New Roman" w:hAnsi="Times New Roman" w:cs="Times New Roman"/>
                 <w:noProof/>
                 <w:sz w:val="28"/>
@@ -4693,7 +4693,7 @@
         </w:p>
         <w:p>
           <w:pPr>
-            <w:pStyle w:val="20"/>
+            <w:pStyle w:val="TOC2"/>
             <w:tabs>
               <w:tab w:val="right" w:pos="9345"/>
             </w:tabs>
@@ -4708,7 +4708,7 @@
           <w:hyperlink w:anchor="_Toc501665977" w:history="1">
             <w:r>
               <w:rPr>
-                <w:rStyle w:val="af"/>
+                <w:rStyle w:val="Hyperlink"/>
                 <w:rFonts w:ascii="Times New Roman" w:hAnsi="Times New Roman" w:cs="Times New Roman"/>
                 <w:noProof/>
                 <w:sz w:val="28"/>
@@ -4789,7 +4789,7 @@
         </w:p>
         <w:p>
           <w:pPr>
-            <w:pStyle w:val="20"/>
+            <w:pStyle w:val="TOC2"/>
             <w:tabs>
               <w:tab w:val="right" w:pos="9345"/>
             </w:tabs>
@@ -4804,7 +4804,7 @@
           <w:hyperlink w:anchor="_Toc501665978" w:history="1">
             <w:r>
               <w:rPr>
-                <w:rStyle w:val="af"/>
+                <w:rStyle w:val="Hyperlink"/>
                 <w:rFonts w:ascii="Times New Roman" w:eastAsia="Times New Roman" w:hAnsi="Times New Roman" w:cs="Times New Roman"/>
                 <w:noProof/>
                 <w:sz w:val="28"/>
@@ -4885,7 +4885,7 @@
         </w:p>
         <w:p>
           <w:pPr>
-            <w:pStyle w:val="10"/>
+            <w:pStyle w:val="TOC1"/>
             <w:tabs>
               <w:tab w:val="right" w:pos="9345"/>
             </w:tabs>
@@ -4900,7 +4900,7 @@
           <w:hyperlink w:anchor="_Toc501665979" w:history="1">
             <w:r>
               <w:rPr>
-                <w:rStyle w:val="af"/>
+                <w:rStyle w:val="Hyperlink"/>
                 <w:rFonts w:ascii="Times New Roman" w:eastAsia="Times New Roman" w:hAnsi="Times New Roman" w:cs="Times New Roman"/>
                 <w:noProof/>
                 <w:sz w:val="28"/>
@@ -4981,7 +4981,7 @@
         </w:p>
         <w:p>
           <w:pPr>
-            <w:pStyle w:val="20"/>
+            <w:pStyle w:val="TOC2"/>
             <w:tabs>
               <w:tab w:val="right" w:pos="9345"/>
             </w:tabs>
@@ -4996,7 +4996,7 @@
           <w:hyperlink w:anchor="_Toc501665980" w:history="1">
             <w:r>
               <w:rPr>
-                <w:rStyle w:val="af"/>
+                <w:rStyle w:val="Hyperlink"/>
                 <w:rFonts w:ascii="Times New Roman" w:eastAsia="Times New Roman" w:hAnsi="Times New Roman" w:cs="Times New Roman"/>
                 <w:noProof/>
                 <w:sz w:val="28"/>
@@ -5077,7 +5077,7 @@
         </w:p>
         <w:p>
           <w:pPr>
-            <w:pStyle w:val="20"/>
+            <w:pStyle w:val="TOC2"/>
             <w:tabs>
               <w:tab w:val="right" w:pos="9345"/>
             </w:tabs>
@@ -5092,7 +5092,7 @@
           <w:hyperlink w:anchor="_Toc501665981" w:history="1">
             <w:r>
               <w:rPr>
-                <w:rStyle w:val="af"/>
+                <w:rStyle w:val="Hyperlink"/>
                 <w:rFonts w:ascii="Times New Roman" w:eastAsia="Times New Roman" w:hAnsi="Times New Roman" w:cs="Times New Roman"/>
                 <w:noProof/>
                 <w:sz w:val="28"/>
@@ -5173,7 +5173,7 @@
         </w:p>
         <w:p>
           <w:pPr>
-            <w:pStyle w:val="20"/>
+            <w:pStyle w:val="TOC2"/>
             <w:tabs>
               <w:tab w:val="right" w:pos="9345"/>
             </w:tabs>
@@ -5188,7 +5188,7 @@
           <w:hyperlink w:anchor="_Toc501665982" w:history="1">
             <w:r>
               <w:rPr>
-                <w:rStyle w:val="af"/>
+                <w:rStyle w:val="Hyperlink"/>
                 <w:rFonts w:ascii="Times New Roman" w:eastAsia="Times New Roman" w:hAnsi="Times New Roman" w:cs="Times New Roman"/>
                 <w:noProof/>
                 <w:sz w:val="28"/>
@@ -5269,7 +5269,7 @@
         </w:p>
         <w:p>
           <w:pPr>
-            <w:pStyle w:val="20"/>
+            <w:pStyle w:val="TOC2"/>
             <w:tabs>
               <w:tab w:val="right" w:pos="9345"/>
             </w:tabs>
@@ -5284,7 +5284,7 @@
           <w:hyperlink w:anchor="_Toc501665983" w:history="1">
             <w:r>
               <w:rPr>
-                <w:rStyle w:val="af"/>
+                <w:rStyle w:val="Hyperlink"/>
                 <w:rFonts w:ascii="Times New Roman" w:eastAsia="Times New Roman" w:hAnsi="Times New Roman" w:cs="Times New Roman"/>
                 <w:noProof/>
                 <w:sz w:val="28"/>
@@ -5365,7 +5365,7 @@
         </w:p>
         <w:p>
           <w:pPr>
-            <w:pStyle w:val="20"/>
+            <w:pStyle w:val="TOC2"/>
             <w:tabs>
               <w:tab w:val="right" w:pos="9345"/>
             </w:tabs>
@@ -5380,7 +5380,7 @@
           <w:hyperlink w:anchor="_Toc501665984" w:history="1">
             <w:r>
               <w:rPr>
-                <w:rStyle w:val="af"/>
+                <w:rStyle w:val="Hyperlink"/>
                 <w:rFonts w:ascii="Times New Roman" w:eastAsia="Times New Roman" w:hAnsi="Times New Roman" w:cs="Times New Roman"/>
                 <w:noProof/>
                 <w:sz w:val="28"/>
@@ -5461,7 +5461,7 @@
         </w:p>
         <w:p>
           <w:pPr>
-            <w:pStyle w:val="10"/>
+            <w:pStyle w:val="TOC1"/>
             <w:tabs>
               <w:tab w:val="right" w:pos="9345"/>
             </w:tabs>
@@ -5476,7 +5476,7 @@
           <w:hyperlink w:anchor="_Toc501665985" w:history="1">
             <w:r>
               <w:rPr>
-                <w:rStyle w:val="af"/>
+                <w:rStyle w:val="Hyperlink"/>
                 <w:rFonts w:ascii="Times New Roman" w:eastAsia="Times New Roman" w:hAnsi="Times New Roman" w:cs="Times New Roman"/>
                 <w:noProof/>
                 <w:sz w:val="28"/>
@@ -5679,7 +5679,7 @@
     </w:p>
     <w:tbl>
       <w:tblPr>
-        <w:tblStyle w:val="a7"/>
+        <w:tblStyle w:val="a1"/>
         <w:tblW w:w="9355" w:type="dxa"/>
         <w:tblInd w:w="0" w:type="dxa"/>
         <w:tblBorders>
@@ -5842,7 +5842,7 @@
     </w:p>
     <w:p>
       <w:pPr>
-        <w:pStyle w:val="1"/>
+        <w:pStyle w:val="Heading1"/>
         <w:spacing w:line="360" w:lineRule="auto"/>
         <w:ind w:firstLine="720"/>
         <w:jc w:val="both"/>
@@ -6201,7 +6201,7 @@
     </w:p>
     <w:p>
       <w:pPr>
-        <w:pStyle w:val="af0"/>
+        <w:pStyle w:val="ListParagraph"/>
         <w:numPr>
           <w:ilvl w:val="0"/>
           <w:numId w:val="20"/>
@@ -6245,7 +6245,7 @@
     </w:p>
     <w:p>
       <w:pPr>
-        <w:pStyle w:val="af0"/>
+        <w:pStyle w:val="ListParagraph"/>
         <w:numPr>
           <w:ilvl w:val="0"/>
           <w:numId w:val="20"/>
@@ -6391,7 +6391,7 @@
     </w:p>
     <w:p>
       <w:pPr>
-        <w:pStyle w:val="af0"/>
+        <w:pStyle w:val="ListParagraph"/>
         <w:numPr>
           <w:ilvl w:val="0"/>
           <w:numId w:val="24"/>
@@ -6428,7 +6428,7 @@
     </w:p>
     <w:p>
       <w:pPr>
-        <w:pStyle w:val="af0"/>
+        <w:pStyle w:val="ListParagraph"/>
         <w:numPr>
           <w:ilvl w:val="0"/>
           <w:numId w:val="24"/>
@@ -6463,7 +6463,7 @@
     </w:p>
     <w:p>
       <w:pPr>
-        <w:pStyle w:val="af0"/>
+        <w:pStyle w:val="ListParagraph"/>
         <w:numPr>
           <w:ilvl w:val="0"/>
           <w:numId w:val="24"/>
@@ -6489,14 +6489,14 @@
       <w:commentRangeEnd w:id="12"/>
       <w:r>
         <w:rPr>
-          <w:rStyle w:val="ac"/>
+          <w:rStyle w:val="CommentReference"/>
         </w:rPr>
         <w:commentReference w:id="12"/>
       </w:r>
       <w:commentRangeEnd w:id="13"/>
       <w:r>
         <w:rPr>
-          <w:rStyle w:val="ac"/>
+          <w:rStyle w:val="CommentReference"/>
         </w:rPr>
         <w:commentReference w:id="13"/>
       </w:r>
@@ -6512,7 +6512,7 @@
     </w:p>
     <w:p>
       <w:pPr>
-        <w:pStyle w:val="af0"/>
+        <w:pStyle w:val="ListParagraph"/>
         <w:numPr>
           <w:ilvl w:val="2"/>
           <w:numId w:val="24"/>
@@ -6547,7 +6547,7 @@
     </w:p>
     <w:p>
       <w:pPr>
-        <w:pStyle w:val="af0"/>
+        <w:pStyle w:val="ListParagraph"/>
         <w:numPr>
           <w:ilvl w:val="2"/>
           <w:numId w:val="24"/>
@@ -6582,7 +6582,7 @@
     </w:p>
     <w:p>
       <w:pPr>
-        <w:pStyle w:val="af0"/>
+        <w:pStyle w:val="ListParagraph"/>
         <w:numPr>
           <w:ilvl w:val="0"/>
           <w:numId w:val="24"/>
@@ -6609,7 +6609,7 @@
     </w:p>
     <w:p>
       <w:pPr>
-        <w:pStyle w:val="af0"/>
+        <w:pStyle w:val="ListParagraph"/>
         <w:numPr>
           <w:ilvl w:val="2"/>
           <w:numId w:val="24"/>
@@ -6635,7 +6635,7 @@
     </w:p>
     <w:p>
       <w:pPr>
-        <w:pStyle w:val="af0"/>
+        <w:pStyle w:val="ListParagraph"/>
         <w:numPr>
           <w:ilvl w:val="2"/>
           <w:numId w:val="24"/>
@@ -6670,7 +6670,7 @@
     </w:p>
     <w:p>
       <w:pPr>
-        <w:pStyle w:val="af0"/>
+        <w:pStyle w:val="ListParagraph"/>
         <w:numPr>
           <w:ilvl w:val="2"/>
           <w:numId w:val="24"/>
@@ -6729,7 +6729,7 @@
     </w:p>
     <w:p>
       <w:pPr>
-        <w:pStyle w:val="1"/>
+        <w:pStyle w:val="Heading1"/>
         <w:spacing w:line="360" w:lineRule="auto"/>
         <w:ind w:firstLine="720"/>
         <w:jc w:val="both"/>
@@ -6755,7 +6755,7 @@
     </w:p>
     <w:p>
       <w:pPr>
-        <w:pStyle w:val="2"/>
+        <w:pStyle w:val="Heading2"/>
         <w:spacing w:after="120" w:line="360" w:lineRule="auto"/>
         <w:ind w:firstLine="720"/>
         <w:jc w:val="both"/>
@@ -8138,7 +8138,7 @@
     </w:p>
     <w:p>
       <w:pPr>
-        <w:pStyle w:val="2"/>
+        <w:pStyle w:val="Heading2"/>
         <w:spacing w:after="120" w:line="360" w:lineRule="auto"/>
         <w:ind w:firstLine="720"/>
         <w:jc w:val="both"/>
@@ -8330,7 +8330,7 @@
     </w:p>
     <w:p>
       <w:pPr>
-        <w:pStyle w:val="2"/>
+        <w:pStyle w:val="Heading2"/>
         <w:spacing w:after="120" w:line="360" w:lineRule="auto"/>
         <w:ind w:firstLine="720"/>
         <w:jc w:val="both"/>
@@ -9378,7 +9378,7 @@
     </w:p>
     <w:p>
       <w:pPr>
-        <w:pStyle w:val="3"/>
+        <w:pStyle w:val="Heading3"/>
         <w:spacing w:after="120" w:line="360" w:lineRule="auto"/>
         <w:ind w:firstLine="720"/>
         <w:jc w:val="both"/>
@@ -9787,7 +9787,7 @@
     </w:p>
     <w:p>
       <w:pPr>
-        <w:pStyle w:val="3"/>
+        <w:pStyle w:val="Heading3"/>
         <w:spacing w:after="120" w:line="360" w:lineRule="auto"/>
         <w:ind w:firstLine="720"/>
         <w:jc w:val="both"/>
@@ -10241,7 +10241,7 @@
     </w:p>
     <w:p>
       <w:pPr>
-        <w:pStyle w:val="3"/>
+        <w:pStyle w:val="Heading3"/>
         <w:spacing w:after="120" w:line="360" w:lineRule="auto"/>
         <w:ind w:firstLine="720"/>
         <w:jc w:val="both"/>
@@ -10654,8 +10654,6 @@
           <w:szCs w:val="20"/>
         </w:rPr>
       </w:pPr>
-      <w:bookmarkStart w:id="27" w:name="_GoBack"/>
-      <w:bookmarkEnd w:id="27"/>
       <w:r>
         <w:rPr>
           <w:rFonts w:ascii="Times New Roman" w:eastAsia="Times New Roman" w:hAnsi="Times New Roman" w:cs="Times New Roman"/>
@@ -10701,7 +10699,7 @@
     </w:p>
     <w:p>
       <w:pPr>
-        <w:pStyle w:val="2"/>
+        <w:pStyle w:val="Heading2"/>
         <w:spacing w:after="120" w:line="360" w:lineRule="auto"/>
         <w:ind w:firstLine="720"/>
         <w:jc w:val="both"/>
@@ -10712,19 +10710,19 @@
           <w:szCs w:val="28"/>
         </w:rPr>
       </w:pPr>
-      <w:bookmarkStart w:id="28" w:name="_lio2peo2p40g" w:colFirst="0" w:colLast="0"/>
-      <w:bookmarkStart w:id="29" w:name="_Toc501665959"/>
+      <w:bookmarkStart w:id="27" w:name="_lio2peo2p40g" w:colFirst="0" w:colLast="0"/>
+      <w:bookmarkStart w:id="28" w:name="_Toc501665959"/>
+      <w:bookmarkEnd w:id="27"/>
+      <w:r>
+        <w:rPr>
+          <w:rFonts w:ascii="Times New Roman" w:eastAsia="Times New Roman" w:hAnsi="Times New Roman" w:cs="Times New Roman"/>
+          <w:color w:val="auto"/>
+          <w:sz w:val="28"/>
+          <w:szCs w:val="28"/>
+        </w:rPr>
+        <w:t>1.4. Критерии задачи нумерации</w:t>
+      </w:r>
       <w:bookmarkEnd w:id="28"/>
-      <w:r>
-        <w:rPr>
-          <w:rFonts w:ascii="Times New Roman" w:eastAsia="Times New Roman" w:hAnsi="Times New Roman" w:cs="Times New Roman"/>
-          <w:color w:val="auto"/>
-          <w:sz w:val="28"/>
-          <w:szCs w:val="28"/>
-        </w:rPr>
-        <w:t>1.4. Критерии задачи нумерации</w:t>
-      </w:r>
-      <w:bookmarkEnd w:id="29"/>
     </w:p>
     <w:p>
       <w:pPr>
@@ -11483,7 +11481,7 @@
     </w:p>
     <w:p>
       <w:pPr>
-        <w:pStyle w:val="1"/>
+        <w:pStyle w:val="Heading1"/>
         <w:spacing w:line="360" w:lineRule="auto"/>
         <w:ind w:firstLine="720"/>
         <w:jc w:val="both"/>
@@ -11494,7 +11492,7 @@
           <w:szCs w:val="28"/>
         </w:rPr>
       </w:pPr>
-      <w:bookmarkStart w:id="30" w:name="_Toc501665960"/>
+      <w:bookmarkStart w:id="29" w:name="_Toc501665960"/>
       <w:r>
         <w:rPr>
           <w:rFonts w:ascii="Times New Roman" w:eastAsia="Times New Roman" w:hAnsi="Times New Roman" w:cs="Times New Roman"/>
@@ -11505,11 +11503,11 @@
         <w:lastRenderedPageBreak/>
         <w:t>2. Алгоритмы распознавания и нумерации</w:t>
       </w:r>
-      <w:bookmarkEnd w:id="30"/>
-    </w:p>
-    <w:p>
-      <w:pPr>
-        <w:pStyle w:val="2"/>
+      <w:bookmarkEnd w:id="29"/>
+    </w:p>
+    <w:p>
+      <w:pPr>
+        <w:pStyle w:val="Heading2"/>
         <w:spacing w:after="120" w:line="360" w:lineRule="auto"/>
         <w:ind w:firstLine="720"/>
         <w:jc w:val="both"/>
@@ -11520,7 +11518,7 @@
           <w:szCs w:val="28"/>
         </w:rPr>
       </w:pPr>
-      <w:bookmarkStart w:id="31" w:name="_Toc501665961"/>
+      <w:bookmarkStart w:id="30" w:name="_Toc501665961"/>
       <w:r>
         <w:rPr>
           <w:rFonts w:ascii="Times New Roman" w:eastAsia="Times New Roman" w:hAnsi="Times New Roman" w:cs="Times New Roman"/>
@@ -11530,7 +11528,7 @@
         </w:rPr>
         <w:t>2.1. Необходимые условия распознавания</w:t>
       </w:r>
-      <w:bookmarkEnd w:id="31"/>
+      <w:bookmarkEnd w:id="30"/>
     </w:p>
     <w:p>
       <w:pPr>
@@ -11556,7 +11554,7 @@
     </w:p>
     <w:p>
       <w:pPr>
-        <w:pStyle w:val="af0"/>
+        <w:pStyle w:val="ListParagraph"/>
         <w:numPr>
           <w:ilvl w:val="0"/>
           <w:numId w:val="5"/>
@@ -11582,7 +11580,7 @@
     </w:p>
     <w:p>
       <w:pPr>
-        <w:pStyle w:val="af0"/>
+        <w:pStyle w:val="ListParagraph"/>
         <w:numPr>
           <w:ilvl w:val="0"/>
           <w:numId w:val="5"/>
@@ -11608,7 +11606,7 @@
     </w:p>
     <w:p>
       <w:pPr>
-        <w:pStyle w:val="2"/>
+        <w:pStyle w:val="Heading2"/>
         <w:spacing w:after="120" w:line="360" w:lineRule="auto"/>
         <w:ind w:firstLine="720"/>
         <w:jc w:val="both"/>
@@ -11619,7 +11617,7 @@
           <w:szCs w:val="28"/>
         </w:rPr>
       </w:pPr>
-      <w:bookmarkStart w:id="32" w:name="_Toc501665962"/>
+      <w:bookmarkStart w:id="31" w:name="_Toc501665962"/>
       <w:r>
         <w:rPr>
           <w:rFonts w:ascii="Times New Roman" w:eastAsia="Times New Roman" w:hAnsi="Times New Roman" w:cs="Times New Roman"/>
@@ -11629,7 +11627,7 @@
         </w:rPr>
         <w:t>2.2. Концепция схемы решения задачи нумерации</w:t>
       </w:r>
-      <w:bookmarkEnd w:id="32"/>
+      <w:bookmarkEnd w:id="31"/>
     </w:p>
     <w:p>
       <w:pPr>
@@ -11664,7 +11662,7 @@
     </w:p>
     <w:p>
       <w:pPr>
-        <w:pStyle w:val="af0"/>
+        <w:pStyle w:val="ListParagraph"/>
         <w:numPr>
           <w:ilvl w:val="0"/>
           <w:numId w:val="2"/>
@@ -11699,7 +11697,7 @@
     </w:p>
     <w:p>
       <w:pPr>
-        <w:pStyle w:val="af0"/>
+        <w:pStyle w:val="ListParagraph"/>
         <w:numPr>
           <w:ilvl w:val="0"/>
           <w:numId w:val="2"/>
@@ -11734,7 +11732,7 @@
     </w:p>
     <w:p>
       <w:pPr>
-        <w:pStyle w:val="af0"/>
+        <w:pStyle w:val="ListParagraph"/>
         <w:numPr>
           <w:ilvl w:val="0"/>
           <w:numId w:val="2"/>
@@ -11760,7 +11758,7 @@
     </w:p>
     <w:p>
       <w:pPr>
-        <w:pStyle w:val="af0"/>
+        <w:pStyle w:val="ListParagraph"/>
         <w:numPr>
           <w:ilvl w:val="1"/>
           <w:numId w:val="2"/>
@@ -11786,7 +11784,7 @@
     </w:p>
     <w:p>
       <w:pPr>
-        <w:pStyle w:val="af0"/>
+        <w:pStyle w:val="ListParagraph"/>
         <w:numPr>
           <w:ilvl w:val="1"/>
           <w:numId w:val="2"/>
@@ -11812,7 +11810,7 @@
     </w:p>
     <w:p>
       <w:pPr>
-        <w:pStyle w:val="af0"/>
+        <w:pStyle w:val="ListParagraph"/>
         <w:numPr>
           <w:ilvl w:val="0"/>
           <w:numId w:val="2"/>
@@ -11838,7 +11836,7 @@
     </w:p>
     <w:p>
       <w:pPr>
-        <w:pStyle w:val="af0"/>
+        <w:pStyle w:val="ListParagraph"/>
         <w:numPr>
           <w:ilvl w:val="1"/>
           <w:numId w:val="2"/>
@@ -11864,7 +11862,7 @@
     </w:p>
     <w:p>
       <w:pPr>
-        <w:pStyle w:val="af0"/>
+        <w:pStyle w:val="ListParagraph"/>
         <w:numPr>
           <w:ilvl w:val="1"/>
           <w:numId w:val="2"/>
@@ -11890,7 +11888,7 @@
     </w:p>
     <w:p>
       <w:pPr>
-        <w:pStyle w:val="af0"/>
+        <w:pStyle w:val="ListParagraph"/>
         <w:numPr>
           <w:ilvl w:val="1"/>
           <w:numId w:val="2"/>
@@ -11916,7 +11914,7 @@
     </w:p>
     <w:p>
       <w:pPr>
-        <w:pStyle w:val="2"/>
+        <w:pStyle w:val="Heading2"/>
         <w:spacing w:after="120" w:line="360" w:lineRule="auto"/>
         <w:ind w:firstLine="720"/>
         <w:jc w:val="both"/>
@@ -11927,7 +11925,7 @@
           <w:szCs w:val="28"/>
         </w:rPr>
       </w:pPr>
-      <w:bookmarkStart w:id="33" w:name="_Toc501665963"/>
+      <w:bookmarkStart w:id="32" w:name="_Toc501665963"/>
       <w:r>
         <w:rPr>
           <w:rFonts w:ascii="Times New Roman" w:eastAsia="Times New Roman" w:hAnsi="Times New Roman" w:cs="Times New Roman"/>
@@ -11937,7 +11935,7 @@
         </w:rPr>
         <w:t>2.3. Описание алгоритма для одномерного случая</w:t>
       </w:r>
-      <w:bookmarkEnd w:id="33"/>
+      <w:bookmarkEnd w:id="32"/>
     </w:p>
     <w:p>
       <w:pPr>
@@ -11963,7 +11961,7 @@
     </w:p>
     <w:p>
       <w:pPr>
-        <w:pStyle w:val="af0"/>
+        <w:pStyle w:val="ListParagraph"/>
         <w:numPr>
           <w:ilvl w:val="0"/>
           <w:numId w:val="3"/>
@@ -11989,7 +11987,7 @@
     </w:p>
     <w:p>
       <w:pPr>
-        <w:pStyle w:val="af0"/>
+        <w:pStyle w:val="ListParagraph"/>
         <w:numPr>
           <w:ilvl w:val="0"/>
           <w:numId w:val="3"/>
@@ -12016,7 +12014,7 @@
     </w:p>
     <w:p>
       <w:pPr>
-        <w:pStyle w:val="2"/>
+        <w:pStyle w:val="Heading2"/>
         <w:spacing w:after="120" w:line="360" w:lineRule="auto"/>
         <w:ind w:firstLine="720"/>
         <w:jc w:val="both"/>
@@ -12027,7 +12025,7 @@
           <w:szCs w:val="28"/>
         </w:rPr>
       </w:pPr>
-      <w:bookmarkStart w:id="34" w:name="_Toc501665964"/>
+      <w:bookmarkStart w:id="33" w:name="_Toc501665964"/>
       <w:r>
         <w:rPr>
           <w:rFonts w:ascii="Times New Roman" w:eastAsia="Times New Roman" w:hAnsi="Times New Roman" w:cs="Times New Roman"/>
@@ -12037,7 +12035,7 @@
         </w:rPr>
         <w:t>2.4. Описание алгоритма для двумерного случая</w:t>
       </w:r>
-      <w:bookmarkEnd w:id="34"/>
+      <w:bookmarkEnd w:id="33"/>
     </w:p>
     <w:p>
       <w:pPr>
@@ -12063,7 +12061,7 @@
     </w:p>
     <w:p>
       <w:pPr>
-        <w:pStyle w:val="af0"/>
+        <w:pStyle w:val="ListParagraph"/>
         <w:numPr>
           <w:ilvl w:val="0"/>
           <w:numId w:val="4"/>
@@ -12098,7 +12096,7 @@
     </w:p>
     <w:p>
       <w:pPr>
-        <w:pStyle w:val="af0"/>
+        <w:pStyle w:val="ListParagraph"/>
         <w:numPr>
           <w:ilvl w:val="0"/>
           <w:numId w:val="4"/>
@@ -12143,7 +12141,7 @@
     </w:p>
     <w:p>
       <w:pPr>
-        <w:pStyle w:val="af0"/>
+        <w:pStyle w:val="ListParagraph"/>
         <w:numPr>
           <w:ilvl w:val="1"/>
           <w:numId w:val="4"/>
@@ -12178,7 +12176,7 @@
     </w:p>
     <w:p>
       <w:pPr>
-        <w:pStyle w:val="af0"/>
+        <w:pStyle w:val="ListParagraph"/>
         <w:numPr>
           <w:ilvl w:val="1"/>
           <w:numId w:val="4"/>
@@ -12214,7 +12212,7 @@
     </w:p>
     <w:p>
       <w:pPr>
-        <w:pStyle w:val="af0"/>
+        <w:pStyle w:val="ListParagraph"/>
         <w:numPr>
           <w:ilvl w:val="0"/>
           <w:numId w:val="4"/>
@@ -12259,7 +12257,7 @@
     </w:p>
     <w:p>
       <w:pPr>
-        <w:pStyle w:val="af0"/>
+        <w:pStyle w:val="ListParagraph"/>
         <w:numPr>
           <w:ilvl w:val="1"/>
           <w:numId w:val="4"/>
@@ -12285,7 +12283,7 @@
     </w:p>
     <w:p>
       <w:pPr>
-        <w:pStyle w:val="af0"/>
+        <w:pStyle w:val="ListParagraph"/>
         <w:numPr>
           <w:ilvl w:val="2"/>
           <w:numId w:val="4"/>
@@ -12320,7 +12318,7 @@
     </w:p>
     <w:p>
       <w:pPr>
-        <w:pStyle w:val="af0"/>
+        <w:pStyle w:val="ListParagraph"/>
         <w:numPr>
           <w:ilvl w:val="2"/>
           <w:numId w:val="4"/>
@@ -12355,7 +12353,7 @@
     </w:p>
     <w:p>
       <w:pPr>
-        <w:pStyle w:val="af0"/>
+        <w:pStyle w:val="ListParagraph"/>
         <w:numPr>
           <w:ilvl w:val="0"/>
           <w:numId w:val="4"/>
@@ -12381,7 +12379,7 @@
     </w:p>
     <w:p>
       <w:pPr>
-        <w:pStyle w:val="af0"/>
+        <w:pStyle w:val="ListParagraph"/>
         <w:numPr>
           <w:ilvl w:val="2"/>
           <w:numId w:val="4"/>
@@ -12416,7 +12414,7 @@
     </w:p>
     <w:p>
       <w:pPr>
-        <w:pStyle w:val="af0"/>
+        <w:pStyle w:val="ListParagraph"/>
         <w:numPr>
           <w:ilvl w:val="2"/>
           <w:numId w:val="4"/>
@@ -12451,7 +12449,7 @@
     </w:p>
     <w:p>
       <w:pPr>
-        <w:pStyle w:val="af0"/>
+        <w:pStyle w:val="ListParagraph"/>
         <w:numPr>
           <w:ilvl w:val="0"/>
           <w:numId w:val="4"/>
@@ -12477,7 +12475,7 @@
     </w:p>
     <w:p>
       <w:pPr>
-        <w:pStyle w:val="af0"/>
+        <w:pStyle w:val="ListParagraph"/>
         <w:numPr>
           <w:ilvl w:val="1"/>
           <w:numId w:val="4"/>
@@ -12503,7 +12501,7 @@
     </w:p>
     <w:p>
       <w:pPr>
-        <w:pStyle w:val="af0"/>
+        <w:pStyle w:val="ListParagraph"/>
         <w:numPr>
           <w:ilvl w:val="1"/>
           <w:numId w:val="4"/>
@@ -12529,7 +12527,7 @@
     </w:p>
     <w:p>
       <w:pPr>
-        <w:pStyle w:val="af0"/>
+        <w:pStyle w:val="ListParagraph"/>
         <w:numPr>
           <w:ilvl w:val="1"/>
           <w:numId w:val="4"/>
@@ -12555,7 +12553,7 @@
     </w:p>
     <w:p>
       <w:pPr>
-        <w:pStyle w:val="2"/>
+        <w:pStyle w:val="Heading2"/>
         <w:spacing w:after="120" w:line="360" w:lineRule="auto"/>
         <w:ind w:firstLine="720"/>
         <w:jc w:val="both"/>
@@ -12566,7 +12564,7 @@
           <w:szCs w:val="28"/>
         </w:rPr>
       </w:pPr>
-      <w:bookmarkStart w:id="35" w:name="_Toc501665965"/>
+      <w:bookmarkStart w:id="34" w:name="_Toc501665965"/>
       <w:r>
         <w:rPr>
           <w:rFonts w:ascii="Times New Roman" w:eastAsia="Times New Roman" w:hAnsi="Times New Roman" w:cs="Times New Roman"/>
@@ -12576,7 +12574,7 @@
         </w:rPr>
         <w:t>2.5. Описание алгоритма для трехмерного случая</w:t>
       </w:r>
-      <w:bookmarkEnd w:id="35"/>
+      <w:bookmarkEnd w:id="34"/>
     </w:p>
     <w:p>
       <w:pPr>
@@ -12602,7 +12600,7 @@
     </w:p>
     <w:p>
       <w:pPr>
-        <w:pStyle w:val="af0"/>
+        <w:pStyle w:val="ListParagraph"/>
         <w:numPr>
           <w:ilvl w:val="0"/>
           <w:numId w:val="6"/>
@@ -12637,7 +12635,7 @@
     </w:p>
     <w:p>
       <w:pPr>
-        <w:pStyle w:val="af0"/>
+        <w:pStyle w:val="ListParagraph"/>
         <w:numPr>
           <w:ilvl w:val="0"/>
           <w:numId w:val="6"/>
@@ -12682,7 +12680,7 @@
     </w:p>
     <w:p>
       <w:pPr>
-        <w:pStyle w:val="af0"/>
+        <w:pStyle w:val="ListParagraph"/>
         <w:numPr>
           <w:ilvl w:val="1"/>
           <w:numId w:val="6"/>
@@ -12718,7 +12716,7 @@
     </w:p>
     <w:p>
       <w:pPr>
-        <w:pStyle w:val="af0"/>
+        <w:pStyle w:val="ListParagraph"/>
         <w:numPr>
           <w:ilvl w:val="1"/>
           <w:numId w:val="6"/>
@@ -12754,7 +12752,7 @@
     </w:p>
     <w:p>
       <w:pPr>
-        <w:pStyle w:val="af0"/>
+        <w:pStyle w:val="ListParagraph"/>
         <w:numPr>
           <w:ilvl w:val="0"/>
           <w:numId w:val="6"/>
@@ -12799,7 +12797,7 @@
     </w:p>
     <w:p>
       <w:pPr>
-        <w:pStyle w:val="af0"/>
+        <w:pStyle w:val="ListParagraph"/>
         <w:numPr>
           <w:ilvl w:val="1"/>
           <w:numId w:val="6"/>
@@ -12825,7 +12823,7 @@
     </w:p>
     <w:p>
       <w:pPr>
-        <w:pStyle w:val="af0"/>
+        <w:pStyle w:val="ListParagraph"/>
         <w:numPr>
           <w:ilvl w:val="2"/>
           <w:numId w:val="6"/>
@@ -12860,7 +12858,7 @@
     </w:p>
     <w:p>
       <w:pPr>
-        <w:pStyle w:val="af0"/>
+        <w:pStyle w:val="ListParagraph"/>
         <w:numPr>
           <w:ilvl w:val="2"/>
           <w:numId w:val="6"/>
@@ -12895,7 +12893,7 @@
     </w:p>
     <w:p>
       <w:pPr>
-        <w:pStyle w:val="af0"/>
+        <w:pStyle w:val="ListParagraph"/>
         <w:numPr>
           <w:ilvl w:val="0"/>
           <w:numId w:val="6"/>
@@ -12921,7 +12919,7 @@
     </w:p>
     <w:p>
       <w:pPr>
-        <w:pStyle w:val="af0"/>
+        <w:pStyle w:val="ListParagraph"/>
         <w:numPr>
           <w:ilvl w:val="1"/>
           <w:numId w:val="6"/>
@@ -12956,7 +12954,7 @@
     </w:p>
     <w:p>
       <w:pPr>
-        <w:pStyle w:val="af0"/>
+        <w:pStyle w:val="ListParagraph"/>
         <w:numPr>
           <w:ilvl w:val="1"/>
           <w:numId w:val="6"/>
@@ -12991,7 +12989,7 @@
     </w:p>
     <w:p>
       <w:pPr>
-        <w:pStyle w:val="af0"/>
+        <w:pStyle w:val="ListParagraph"/>
         <w:numPr>
           <w:ilvl w:val="0"/>
           <w:numId w:val="6"/>
@@ -13017,7 +13015,7 @@
     </w:p>
     <w:p>
       <w:pPr>
-        <w:pStyle w:val="af0"/>
+        <w:pStyle w:val="ListParagraph"/>
         <w:numPr>
           <w:ilvl w:val="1"/>
           <w:numId w:val="6"/>
@@ -13043,7 +13041,7 @@
     </w:p>
     <w:p>
       <w:pPr>
-        <w:pStyle w:val="af0"/>
+        <w:pStyle w:val="ListParagraph"/>
         <w:numPr>
           <w:ilvl w:val="1"/>
           <w:numId w:val="6"/>
@@ -13069,7 +13067,7 @@
     </w:p>
     <w:p>
       <w:pPr>
-        <w:pStyle w:val="af0"/>
+        <w:pStyle w:val="ListParagraph"/>
         <w:numPr>
           <w:ilvl w:val="1"/>
           <w:numId w:val="6"/>
@@ -13095,7 +13093,7 @@
     </w:p>
     <w:p>
       <w:pPr>
-        <w:pStyle w:val="2"/>
+        <w:pStyle w:val="Heading2"/>
         <w:spacing w:after="120" w:line="360" w:lineRule="auto"/>
         <w:ind w:firstLine="720"/>
         <w:jc w:val="both"/>
@@ -13106,7 +13104,7 @@
           <w:szCs w:val="28"/>
         </w:rPr>
       </w:pPr>
-      <w:bookmarkStart w:id="36" w:name="_Toc501665966"/>
+      <w:bookmarkStart w:id="35" w:name="_Toc501665966"/>
       <w:r>
         <w:rPr>
           <w:rFonts w:ascii="Times New Roman" w:eastAsia="Times New Roman" w:hAnsi="Times New Roman" w:cs="Times New Roman"/>
@@ -13116,7 +13114,7 @@
         </w:rPr>
         <w:t>2.6. Вычислительная сложность алгоритмов распознавания и нумерации</w:t>
       </w:r>
-      <w:bookmarkEnd w:id="36"/>
+      <w:bookmarkEnd w:id="35"/>
     </w:p>
     <w:p>
       <w:pPr>
@@ -13185,7 +13183,7 @@
     </w:p>
     <w:p>
       <w:pPr>
-        <w:pStyle w:val="af0"/>
+        <w:pStyle w:val="ListParagraph"/>
         <w:numPr>
           <w:ilvl w:val="0"/>
           <w:numId w:val="7"/>
@@ -13211,7 +13209,7 @@
     </w:p>
     <w:p>
       <w:pPr>
-        <w:pStyle w:val="af0"/>
+        <w:pStyle w:val="ListParagraph"/>
         <w:numPr>
           <w:ilvl w:val="0"/>
           <w:numId w:val="7"/>
@@ -13255,7 +13253,7 @@
     </w:p>
     <w:p>
       <w:pPr>
-        <w:pStyle w:val="af0"/>
+        <w:pStyle w:val="ListParagraph"/>
         <w:numPr>
           <w:ilvl w:val="0"/>
           <w:numId w:val="7"/>
@@ -13322,7 +13320,7 @@
     </w:p>
     <w:p>
       <w:pPr>
-        <w:pStyle w:val="1"/>
+        <w:pStyle w:val="Heading1"/>
         <w:spacing w:line="360" w:lineRule="auto"/>
         <w:ind w:firstLine="720"/>
         <w:jc w:val="both"/>
@@ -13333,7 +13331,7 @@
           <w:szCs w:val="28"/>
         </w:rPr>
       </w:pPr>
-      <w:bookmarkStart w:id="37" w:name="_Toc501665967"/>
+      <w:bookmarkStart w:id="36" w:name="_Toc501665967"/>
       <w:r>
         <w:rPr>
           <w:rFonts w:ascii="Times New Roman" w:eastAsia="Times New Roman" w:hAnsi="Times New Roman" w:cs="Times New Roman"/>
@@ -13344,11 +13342,11 @@
         <w:lastRenderedPageBreak/>
         <w:t>3. Программная реализация</w:t>
       </w:r>
-      <w:bookmarkEnd w:id="37"/>
-    </w:p>
-    <w:p>
-      <w:pPr>
-        <w:pStyle w:val="2"/>
+      <w:bookmarkEnd w:id="36"/>
+    </w:p>
+    <w:p>
+      <w:pPr>
+        <w:pStyle w:val="Heading2"/>
         <w:spacing w:after="120" w:line="360" w:lineRule="auto"/>
         <w:ind w:firstLine="720"/>
         <w:jc w:val="both"/>
@@ -13359,7 +13357,7 @@
           <w:szCs w:val="28"/>
         </w:rPr>
       </w:pPr>
-      <w:bookmarkStart w:id="38" w:name="_Toc501665968"/>
+      <w:bookmarkStart w:id="37" w:name="_Toc501665968"/>
       <w:r>
         <w:rPr>
           <w:rFonts w:ascii="Times New Roman" w:eastAsia="Times New Roman" w:hAnsi="Times New Roman" w:cs="Times New Roman"/>
@@ -13369,7 +13367,7 @@
         </w:rPr>
         <w:t>3.1. Требования к программе распознавания и нумерации сеток</w:t>
       </w:r>
-      <w:bookmarkEnd w:id="38"/>
+      <w:bookmarkEnd w:id="37"/>
     </w:p>
     <w:p>
       <w:pPr>
@@ -13395,7 +13393,7 @@
     </w:p>
     <w:p>
       <w:pPr>
-        <w:pStyle w:val="af0"/>
+        <w:pStyle w:val="ListParagraph"/>
         <w:numPr>
           <w:ilvl w:val="0"/>
           <w:numId w:val="8"/>
@@ -13430,7 +13428,7 @@
     </w:p>
     <w:p>
       <w:pPr>
-        <w:pStyle w:val="af0"/>
+        <w:pStyle w:val="ListParagraph"/>
         <w:numPr>
           <w:ilvl w:val="0"/>
           <w:numId w:val="8"/>
@@ -13487,7 +13485,7 @@
     </w:p>
     <w:p>
       <w:pPr>
-        <w:pStyle w:val="af0"/>
+        <w:pStyle w:val="ListParagraph"/>
         <w:numPr>
           <w:ilvl w:val="0"/>
           <w:numId w:val="9"/>
@@ -13513,7 +13511,7 @@
     </w:p>
     <w:p>
       <w:pPr>
-        <w:pStyle w:val="af0"/>
+        <w:pStyle w:val="ListParagraph"/>
         <w:numPr>
           <w:ilvl w:val="0"/>
           <w:numId w:val="9"/>
@@ -13548,7 +13546,7 @@
     </w:p>
     <w:p>
       <w:pPr>
-        <w:pStyle w:val="af0"/>
+        <w:pStyle w:val="ListParagraph"/>
         <w:numPr>
           <w:ilvl w:val="0"/>
           <w:numId w:val="9"/>
@@ -13583,7 +13581,7 @@
     </w:p>
     <w:p>
       <w:pPr>
-        <w:pStyle w:val="af0"/>
+        <w:pStyle w:val="ListParagraph"/>
         <w:numPr>
           <w:ilvl w:val="0"/>
           <w:numId w:val="9"/>
@@ -13618,7 +13616,7 @@
     </w:p>
     <w:p>
       <w:pPr>
-        <w:pStyle w:val="2"/>
+        <w:pStyle w:val="Heading2"/>
         <w:spacing w:after="120" w:line="360" w:lineRule="auto"/>
         <w:ind w:firstLine="720"/>
         <w:jc w:val="both"/>
@@ -13629,7 +13627,7 @@
           <w:szCs w:val="28"/>
         </w:rPr>
       </w:pPr>
-      <w:bookmarkStart w:id="39" w:name="_Toc501665969"/>
+      <w:bookmarkStart w:id="38" w:name="_Toc501665969"/>
       <w:r>
         <w:rPr>
           <w:rFonts w:ascii="Times New Roman" w:eastAsia="Times New Roman" w:hAnsi="Times New Roman" w:cs="Times New Roman"/>
@@ -13639,7 +13637,7 @@
         </w:rPr>
         <w:t>3.2. Требования к исходным данным</w:t>
       </w:r>
-      <w:bookmarkEnd w:id="39"/>
+      <w:bookmarkEnd w:id="38"/>
     </w:p>
     <w:p>
       <w:pPr>
@@ -13988,7 +13986,7 @@
     </w:p>
     <w:p>
       <w:pPr>
-        <w:pStyle w:val="2"/>
+        <w:pStyle w:val="Heading2"/>
         <w:spacing w:after="120" w:line="360" w:lineRule="auto"/>
         <w:ind w:firstLine="720"/>
         <w:jc w:val="both"/>
@@ -13999,7 +13997,7 @@
           <w:szCs w:val="28"/>
         </w:rPr>
       </w:pPr>
-      <w:bookmarkStart w:id="40" w:name="_Toc501665970"/>
+      <w:bookmarkStart w:id="39" w:name="_Toc501665970"/>
       <w:r>
         <w:rPr>
           <w:rFonts w:ascii="Times New Roman" w:eastAsia="Times New Roman" w:hAnsi="Times New Roman" w:cs="Times New Roman"/>
@@ -14009,7 +14007,7 @@
         </w:rPr>
         <w:t>3.3. Требования к форматам представления результата</w:t>
       </w:r>
-      <w:bookmarkEnd w:id="40"/>
+      <w:bookmarkEnd w:id="39"/>
     </w:p>
     <w:p>
       <w:pPr>
@@ -14333,7 +14331,7 @@
     </w:p>
     <w:p>
       <w:pPr>
-        <w:pStyle w:val="2"/>
+        <w:pStyle w:val="Heading2"/>
         <w:spacing w:after="120" w:line="360" w:lineRule="auto"/>
         <w:ind w:firstLine="720"/>
         <w:jc w:val="both"/>
@@ -14344,7 +14342,7 @@
           <w:szCs w:val="28"/>
         </w:rPr>
       </w:pPr>
-      <w:bookmarkStart w:id="41" w:name="_Toc501665971"/>
+      <w:bookmarkStart w:id="40" w:name="_Toc501665971"/>
       <w:r>
         <w:rPr>
           <w:rFonts w:ascii="Times New Roman" w:eastAsia="Times New Roman" w:hAnsi="Times New Roman" w:cs="Times New Roman"/>
@@ -14354,7 +14352,7 @@
         </w:rPr>
         <w:t>3.4. Структура программы</w:t>
       </w:r>
-      <w:bookmarkEnd w:id="41"/>
+      <w:bookmarkEnd w:id="40"/>
     </w:p>
     <w:p>
       <w:pPr>
@@ -14380,7 +14378,7 @@
     </w:p>
     <w:p>
       <w:pPr>
-        <w:pStyle w:val="af0"/>
+        <w:pStyle w:val="ListParagraph"/>
         <w:numPr>
           <w:ilvl w:val="0"/>
           <w:numId w:val="10"/>
@@ -14415,7 +14413,7 @@
     </w:p>
     <w:p>
       <w:pPr>
-        <w:pStyle w:val="af0"/>
+        <w:pStyle w:val="ListParagraph"/>
         <w:numPr>
           <w:ilvl w:val="0"/>
           <w:numId w:val="10"/>
@@ -14450,7 +14448,7 @@
     </w:p>
     <w:p>
       <w:pPr>
-        <w:pStyle w:val="af0"/>
+        <w:pStyle w:val="ListParagraph"/>
         <w:numPr>
           <w:ilvl w:val="0"/>
           <w:numId w:val="10"/>
@@ -14485,7 +14483,7 @@
     </w:p>
     <w:p>
       <w:pPr>
-        <w:pStyle w:val="af0"/>
+        <w:pStyle w:val="ListParagraph"/>
         <w:numPr>
           <w:ilvl w:val="0"/>
           <w:numId w:val="10"/>
@@ -14511,7 +14509,7 @@
     </w:p>
     <w:p>
       <w:pPr>
-        <w:pStyle w:val="af0"/>
+        <w:pStyle w:val="ListParagraph"/>
         <w:numPr>
           <w:ilvl w:val="1"/>
           <w:numId w:val="10"/>
@@ -14546,7 +14544,7 @@
     </w:p>
     <w:p>
       <w:pPr>
-        <w:pStyle w:val="af0"/>
+        <w:pStyle w:val="ListParagraph"/>
         <w:numPr>
           <w:ilvl w:val="1"/>
           <w:numId w:val="10"/>
@@ -14581,7 +14579,7 @@
     </w:p>
     <w:p>
       <w:pPr>
-        <w:pStyle w:val="af0"/>
+        <w:pStyle w:val="ListParagraph"/>
         <w:numPr>
           <w:ilvl w:val="1"/>
           <w:numId w:val="10"/>
@@ -14616,7 +14614,7 @@
     </w:p>
     <w:p>
       <w:pPr>
-        <w:pStyle w:val="af0"/>
+        <w:pStyle w:val="ListParagraph"/>
         <w:numPr>
           <w:ilvl w:val="1"/>
           <w:numId w:val="10"/>
@@ -14652,7 +14650,7 @@
     </w:p>
     <w:p>
       <w:pPr>
-        <w:pStyle w:val="2"/>
+        <w:pStyle w:val="Heading2"/>
         <w:spacing w:after="120" w:line="360" w:lineRule="auto"/>
         <w:ind w:firstLine="720"/>
         <w:jc w:val="both"/>
@@ -14663,7 +14661,7 @@
           <w:szCs w:val="28"/>
         </w:rPr>
       </w:pPr>
-      <w:bookmarkStart w:id="42" w:name="_Toc501665972"/>
+      <w:bookmarkStart w:id="41" w:name="_Toc501665972"/>
       <w:r>
         <w:rPr>
           <w:rFonts w:ascii="Times New Roman" w:eastAsia="Times New Roman" w:hAnsi="Times New Roman" w:cs="Times New Roman"/>
@@ -14673,7 +14671,7 @@
         </w:rPr>
         <w:t>3.5. Описание программы</w:t>
       </w:r>
-      <w:bookmarkEnd w:id="42"/>
+      <w:bookmarkEnd w:id="41"/>
     </w:p>
     <w:p>
       <w:pPr>
@@ -14699,7 +14697,7 @@
     </w:p>
     <w:p>
       <w:pPr>
-        <w:pStyle w:val="af0"/>
+        <w:pStyle w:val="ListParagraph"/>
         <w:numPr>
           <w:ilvl w:val="0"/>
           <w:numId w:val="11"/>
@@ -14734,7 +14732,7 @@
     </w:p>
     <w:p>
       <w:pPr>
-        <w:pStyle w:val="af0"/>
+        <w:pStyle w:val="ListParagraph"/>
         <w:numPr>
           <w:ilvl w:val="0"/>
           <w:numId w:val="11"/>
@@ -14809,7 +14807,7 @@
     </w:p>
     <w:p>
       <w:pPr>
-        <w:pStyle w:val="af0"/>
+        <w:pStyle w:val="ListParagraph"/>
         <w:numPr>
           <w:ilvl w:val="0"/>
           <w:numId w:val="12"/>
@@ -14863,7 +14861,7 @@
     </w:p>
     <w:p>
       <w:pPr>
-        <w:pStyle w:val="af0"/>
+        <w:pStyle w:val="ListParagraph"/>
         <w:numPr>
           <w:ilvl w:val="0"/>
           <w:numId w:val="12"/>
@@ -14917,7 +14915,7 @@
     </w:p>
     <w:p>
       <w:pPr>
-        <w:pStyle w:val="af0"/>
+        <w:pStyle w:val="ListParagraph"/>
         <w:numPr>
           <w:ilvl w:val="0"/>
           <w:numId w:val="12"/>
@@ -15090,7 +15088,7 @@
     </w:p>
     <w:p>
       <w:pPr>
-        <w:pStyle w:val="af0"/>
+        <w:pStyle w:val="ListParagraph"/>
         <w:numPr>
           <w:ilvl w:val="0"/>
           <w:numId w:val="13"/>
@@ -15144,7 +15142,7 @@
     </w:p>
     <w:p>
       <w:pPr>
-        <w:pStyle w:val="af0"/>
+        <w:pStyle w:val="ListParagraph"/>
         <w:numPr>
           <w:ilvl w:val="0"/>
           <w:numId w:val="13"/>
@@ -15198,7 +15196,7 @@
     </w:p>
     <w:p>
       <w:pPr>
-        <w:pStyle w:val="af0"/>
+        <w:pStyle w:val="ListParagraph"/>
         <w:numPr>
           <w:ilvl w:val="0"/>
           <w:numId w:val="13"/>
@@ -15294,7 +15292,7 @@
     </w:p>
     <w:p>
       <w:pPr>
-        <w:pStyle w:val="1"/>
+        <w:pStyle w:val="Heading1"/>
         <w:spacing w:line="360" w:lineRule="auto"/>
         <w:ind w:firstLine="720"/>
         <w:jc w:val="both"/>
@@ -15305,7 +15303,7 @@
           <w:szCs w:val="28"/>
         </w:rPr>
       </w:pPr>
-      <w:bookmarkStart w:id="43" w:name="_Toc501665973"/>
+      <w:bookmarkStart w:id="42" w:name="_Toc501665973"/>
       <w:r>
         <w:rPr>
           <w:rFonts w:ascii="Times New Roman" w:eastAsia="Times New Roman" w:hAnsi="Times New Roman" w:cs="Times New Roman"/>
@@ -15316,11 +15314,11 @@
         <w:lastRenderedPageBreak/>
         <w:t>4. Тестовый базис и верификация программы</w:t>
       </w:r>
-      <w:bookmarkEnd w:id="43"/>
-    </w:p>
-    <w:p>
-      <w:pPr>
-        <w:pStyle w:val="2"/>
+      <w:bookmarkEnd w:id="42"/>
+    </w:p>
+    <w:p>
+      <w:pPr>
+        <w:pStyle w:val="Heading2"/>
         <w:spacing w:after="120" w:line="360" w:lineRule="auto"/>
         <w:ind w:firstLine="720"/>
         <w:jc w:val="both"/>
@@ -15331,7 +15329,7 @@
           <w:szCs w:val="28"/>
         </w:rPr>
       </w:pPr>
-      <w:bookmarkStart w:id="44" w:name="_Toc501665974"/>
+      <w:bookmarkStart w:id="43" w:name="_Toc501665974"/>
       <w:r>
         <w:rPr>
           <w:rFonts w:ascii="Times New Roman" w:eastAsia="Times New Roman" w:hAnsi="Times New Roman" w:cs="Times New Roman"/>
@@ -15341,7 +15339,7 @@
         </w:rPr>
         <w:t>4.1. Тестовые графы – одномерные сетки</w:t>
       </w:r>
-      <w:bookmarkEnd w:id="44"/>
+      <w:bookmarkEnd w:id="43"/>
       <w:r>
         <w:rPr>
           <w:rFonts w:ascii="Times New Roman" w:eastAsia="Times New Roman" w:hAnsi="Times New Roman" w:cs="Times New Roman"/>
@@ -15940,7 +15938,7 @@
     </w:p>
     <w:p>
       <w:pPr>
-        <w:pStyle w:val="2"/>
+        <w:pStyle w:val="Heading2"/>
         <w:spacing w:after="120" w:line="360" w:lineRule="auto"/>
         <w:ind w:firstLine="720"/>
         <w:jc w:val="both"/>
@@ -15951,7 +15949,7 @@
           <w:szCs w:val="28"/>
         </w:rPr>
       </w:pPr>
-      <w:bookmarkStart w:id="45" w:name="_Toc501665975"/>
+      <w:bookmarkStart w:id="44" w:name="_Toc501665975"/>
       <w:r>
         <w:rPr>
           <w:rFonts w:ascii="Times New Roman" w:eastAsia="Times New Roman" w:hAnsi="Times New Roman" w:cs="Times New Roman"/>
@@ -15961,7 +15959,7 @@
         </w:rPr>
         <w:t>4.2. Тестовые графы – двумерные сетки</w:t>
       </w:r>
-      <w:bookmarkEnd w:id="45"/>
+      <w:bookmarkEnd w:id="44"/>
       <w:r>
         <w:rPr>
           <w:rFonts w:ascii="Times New Roman" w:eastAsia="Times New Roman" w:hAnsi="Times New Roman" w:cs="Times New Roman"/>
@@ -17958,7 +17956,7 @@
     </w:p>
     <w:p>
       <w:pPr>
-        <w:pStyle w:val="2"/>
+        <w:pStyle w:val="Heading2"/>
         <w:spacing w:after="120" w:line="360" w:lineRule="auto"/>
         <w:ind w:firstLine="720"/>
         <w:jc w:val="both"/>
@@ -17969,7 +17967,7 @@
           <w:szCs w:val="28"/>
         </w:rPr>
       </w:pPr>
-      <w:bookmarkStart w:id="46" w:name="_Toc501665976"/>
+      <w:bookmarkStart w:id="45" w:name="_Toc501665976"/>
       <w:r>
         <w:rPr>
           <w:rFonts w:ascii="Times New Roman" w:eastAsia="Times New Roman" w:hAnsi="Times New Roman" w:cs="Times New Roman"/>
@@ -17979,7 +17977,7 @@
         </w:rPr>
         <w:t>4.3. Тестовые графы – трехмерные сетки</w:t>
       </w:r>
-      <w:bookmarkEnd w:id="46"/>
+      <w:bookmarkEnd w:id="45"/>
       <w:r>
         <w:rPr>
           <w:rFonts w:ascii="Times New Roman" w:eastAsia="Times New Roman" w:hAnsi="Times New Roman" w:cs="Times New Roman"/>
@@ -18835,7 +18833,7 @@
     </w:p>
     <w:p>
       <w:pPr>
-        <w:pStyle w:val="2"/>
+        <w:pStyle w:val="Heading2"/>
         <w:ind w:firstLine="720"/>
         <w:jc w:val="both"/>
         <w:rPr>
@@ -18844,7 +18842,7 @@
           <w:szCs w:val="28"/>
         </w:rPr>
       </w:pPr>
-      <w:bookmarkStart w:id="47" w:name="_Toc501665977"/>
+      <w:bookmarkStart w:id="46" w:name="_Toc501665977"/>
       <w:r>
         <w:rPr>
           <w:rFonts w:ascii="Times New Roman" w:hAnsi="Times New Roman" w:cs="Times New Roman"/>
@@ -18854,7 +18852,7 @@
         <w:lastRenderedPageBreak/>
         <w:t>4.4. Тестовые графы – не сетки</w:t>
       </w:r>
-      <w:bookmarkEnd w:id="47"/>
+      <w:bookmarkEnd w:id="46"/>
     </w:p>
     <w:p>
       <w:pPr>
@@ -20064,7 +20062,7 @@
     </w:p>
     <w:p>
       <w:pPr>
-        <w:pStyle w:val="2"/>
+        <w:pStyle w:val="Heading2"/>
         <w:spacing w:after="120" w:line="360" w:lineRule="auto"/>
         <w:ind w:firstLine="720"/>
         <w:jc w:val="both"/>
@@ -20075,7 +20073,7 @@
           <w:szCs w:val="28"/>
         </w:rPr>
       </w:pPr>
-      <w:bookmarkStart w:id="48" w:name="_Toc501665978"/>
+      <w:bookmarkStart w:id="47" w:name="_Toc501665978"/>
       <w:r>
         <w:rPr>
           <w:rFonts w:ascii="Times New Roman" w:eastAsia="Times New Roman" w:hAnsi="Times New Roman" w:cs="Times New Roman"/>
@@ -20086,7 +20084,7 @@
         <w:lastRenderedPageBreak/>
         <w:t>4.5. Тестовые графы для тестов производительности</w:t>
       </w:r>
-      <w:bookmarkEnd w:id="48"/>
+      <w:bookmarkEnd w:id="47"/>
       <w:r>
         <w:rPr>
           <w:rFonts w:ascii="Times New Roman" w:eastAsia="Times New Roman" w:hAnsi="Times New Roman" w:cs="Times New Roman"/>
@@ -20099,7 +20097,7 @@
     </w:p>
     <w:p>
       <w:pPr>
-        <w:pStyle w:val="af0"/>
+        <w:pStyle w:val="ListParagraph"/>
         <w:numPr>
           <w:ilvl w:val="0"/>
           <w:numId w:val="23"/>
@@ -20125,7 +20123,7 @@
     </w:p>
     <w:p>
       <w:pPr>
-        <w:pStyle w:val="af0"/>
+        <w:pStyle w:val="ListParagraph"/>
         <w:numPr>
           <w:ilvl w:val="1"/>
           <w:numId w:val="23"/>
@@ -20160,7 +20158,7 @@
     </w:p>
     <w:p>
       <w:pPr>
-        <w:pStyle w:val="af0"/>
+        <w:pStyle w:val="ListParagraph"/>
         <w:numPr>
           <w:ilvl w:val="0"/>
           <w:numId w:val="23"/>
@@ -20225,7 +20223,7 @@
     </w:p>
     <w:p>
       <w:pPr>
-        <w:pStyle w:val="af0"/>
+        <w:pStyle w:val="ListParagraph"/>
         <w:numPr>
           <w:ilvl w:val="1"/>
           <w:numId w:val="23"/>
@@ -20269,7 +20267,7 @@
     </w:p>
     <w:p>
       <w:pPr>
-        <w:pStyle w:val="af0"/>
+        <w:pStyle w:val="ListParagraph"/>
         <w:numPr>
           <w:ilvl w:val="0"/>
           <w:numId w:val="23"/>
@@ -20334,7 +20332,7 @@
     </w:p>
     <w:p>
       <w:pPr>
-        <w:pStyle w:val="af0"/>
+        <w:pStyle w:val="ListParagraph"/>
         <w:numPr>
           <w:ilvl w:val="1"/>
           <w:numId w:val="23"/>
@@ -20378,7 +20376,7 @@
     </w:p>
     <w:p>
       <w:pPr>
-        <w:pStyle w:val="af0"/>
+        <w:pStyle w:val="ListParagraph"/>
         <w:numPr>
           <w:ilvl w:val="0"/>
           <w:numId w:val="23"/>
@@ -20443,7 +20441,7 @@
     </w:p>
     <w:p>
       <w:pPr>
-        <w:pStyle w:val="af0"/>
+        <w:pStyle w:val="ListParagraph"/>
         <w:numPr>
           <w:ilvl w:val="1"/>
           <w:numId w:val="23"/>
@@ -20487,7 +20485,7 @@
     </w:p>
     <w:p>
       <w:pPr>
-        <w:pStyle w:val="af0"/>
+        <w:pStyle w:val="ListParagraph"/>
         <w:numPr>
           <w:ilvl w:val="0"/>
           <w:numId w:val="23"/>
@@ -20552,7 +20550,7 @@
     </w:p>
     <w:p>
       <w:pPr>
-        <w:pStyle w:val="af0"/>
+        <w:pStyle w:val="ListParagraph"/>
         <w:numPr>
           <w:ilvl w:val="1"/>
           <w:numId w:val="23"/>
@@ -20596,7 +20594,7 @@
     </w:p>
     <w:p>
       <w:pPr>
-        <w:pStyle w:val="af0"/>
+        <w:pStyle w:val="ListParagraph"/>
         <w:numPr>
           <w:ilvl w:val="0"/>
           <w:numId w:val="23"/>
@@ -20661,7 +20659,7 @@
     </w:p>
     <w:p>
       <w:pPr>
-        <w:pStyle w:val="af0"/>
+        <w:pStyle w:val="ListParagraph"/>
         <w:numPr>
           <w:ilvl w:val="1"/>
           <w:numId w:val="23"/>
@@ -20705,7 +20703,7 @@
     </w:p>
     <w:p>
       <w:pPr>
-        <w:pStyle w:val="af0"/>
+        <w:pStyle w:val="ListParagraph"/>
         <w:numPr>
           <w:ilvl w:val="0"/>
           <w:numId w:val="23"/>
@@ -20751,7 +20749,7 @@
     </w:p>
     <w:p>
       <w:pPr>
-        <w:pStyle w:val="af0"/>
+        <w:pStyle w:val="ListParagraph"/>
         <w:numPr>
           <w:ilvl w:val="1"/>
           <w:numId w:val="23"/>
@@ -20795,7 +20793,7 @@
     </w:p>
     <w:p>
       <w:pPr>
-        <w:pStyle w:val="af0"/>
+        <w:pStyle w:val="ListParagraph"/>
         <w:numPr>
           <w:ilvl w:val="0"/>
           <w:numId w:val="23"/>
@@ -20809,8 +20807,8 @@
           <w:szCs w:val="28"/>
         </w:rPr>
       </w:pPr>
-      <w:bookmarkStart w:id="49" w:name="_2p2csry" w:colFirst="0" w:colLast="0"/>
-      <w:bookmarkEnd w:id="49"/>
+      <w:bookmarkStart w:id="48" w:name="_2p2csry" w:colFirst="0" w:colLast="0"/>
+      <w:bookmarkEnd w:id="48"/>
       <w:r>
         <w:rPr>
           <w:rFonts w:ascii="Times New Roman" w:eastAsia="Times New Roman" w:hAnsi="Times New Roman" w:cs="Times New Roman"/>
@@ -20862,7 +20860,7 @@
     </w:p>
     <w:p>
       <w:pPr>
-        <w:pStyle w:val="af0"/>
+        <w:pStyle w:val="ListParagraph"/>
         <w:numPr>
           <w:ilvl w:val="1"/>
           <w:numId w:val="23"/>
@@ -20915,7 +20913,7 @@
     </w:p>
     <w:p>
       <w:pPr>
-        <w:pStyle w:val="1"/>
+        <w:pStyle w:val="Heading1"/>
         <w:spacing w:after="200" w:line="360" w:lineRule="auto"/>
         <w:ind w:firstLine="720"/>
         <w:jc w:val="both"/>
@@ -20926,7 +20924,7 @@
           <w:szCs w:val="28"/>
         </w:rPr>
       </w:pPr>
-      <w:bookmarkStart w:id="50" w:name="_Toc501665979"/>
+      <w:bookmarkStart w:id="49" w:name="_Toc501665979"/>
       <w:r>
         <w:rPr>
           <w:rFonts w:ascii="Times New Roman" w:eastAsia="Times New Roman" w:hAnsi="Times New Roman" w:cs="Times New Roman"/>
@@ -20937,11 +20935,11 @@
         <w:lastRenderedPageBreak/>
         <w:t>5. Верификация и тестирование программы</w:t>
       </w:r>
-      <w:bookmarkEnd w:id="50"/>
-    </w:p>
-    <w:p>
-      <w:pPr>
-        <w:pStyle w:val="2"/>
+      <w:bookmarkEnd w:id="49"/>
+    </w:p>
+    <w:p>
+      <w:pPr>
+        <w:pStyle w:val="Heading2"/>
         <w:spacing w:before="200" w:after="120" w:line="360" w:lineRule="auto"/>
         <w:ind w:firstLine="720"/>
         <w:jc w:val="both"/>
@@ -20952,19 +20950,19 @@
           <w:szCs w:val="28"/>
         </w:rPr>
       </w:pPr>
-      <w:bookmarkStart w:id="51" w:name="_vz72jk0tdmd" w:colFirst="0" w:colLast="0"/>
-      <w:bookmarkStart w:id="52" w:name="_Toc501665980"/>
+      <w:bookmarkStart w:id="50" w:name="_vz72jk0tdmd" w:colFirst="0" w:colLast="0"/>
+      <w:bookmarkStart w:id="51" w:name="_Toc501665980"/>
+      <w:bookmarkEnd w:id="50"/>
+      <w:r>
+        <w:rPr>
+          <w:rFonts w:ascii="Times New Roman" w:eastAsia="Times New Roman" w:hAnsi="Times New Roman" w:cs="Times New Roman"/>
+          <w:color w:val="auto"/>
+          <w:sz w:val="28"/>
+          <w:szCs w:val="28"/>
+        </w:rPr>
+        <w:t>5.1. Методика верификации</w:t>
+      </w:r>
       <w:bookmarkEnd w:id="51"/>
-      <w:r>
-        <w:rPr>
-          <w:rFonts w:ascii="Times New Roman" w:eastAsia="Times New Roman" w:hAnsi="Times New Roman" w:cs="Times New Roman"/>
-          <w:color w:val="auto"/>
-          <w:sz w:val="28"/>
-          <w:szCs w:val="28"/>
-        </w:rPr>
-        <w:t>5.1. Методика верификации</w:t>
-      </w:r>
-      <w:bookmarkEnd w:id="52"/>
     </w:p>
     <w:p>
       <w:pPr>
@@ -20990,7 +20988,7 @@
     </w:p>
     <w:p>
       <w:pPr>
-        <w:pStyle w:val="af0"/>
+        <w:pStyle w:val="ListParagraph"/>
         <w:numPr>
           <w:ilvl w:val="0"/>
           <w:numId w:val="14"/>
@@ -21025,7 +21023,7 @@
     </w:p>
     <w:p>
       <w:pPr>
-        <w:pStyle w:val="af0"/>
+        <w:pStyle w:val="ListParagraph"/>
         <w:numPr>
           <w:ilvl w:val="0"/>
           <w:numId w:val="14"/>
@@ -21082,7 +21080,7 @@
     </w:p>
     <w:p>
       <w:pPr>
-        <w:pStyle w:val="af0"/>
+        <w:pStyle w:val="ListParagraph"/>
         <w:numPr>
           <w:ilvl w:val="0"/>
           <w:numId w:val="15"/>
@@ -21108,7 +21106,7 @@
     </w:p>
     <w:p>
       <w:pPr>
-        <w:pStyle w:val="af0"/>
+        <w:pStyle w:val="ListParagraph"/>
         <w:numPr>
           <w:ilvl w:val="0"/>
           <w:numId w:val="15"/>
@@ -21134,7 +21132,7 @@
     </w:p>
     <w:p>
       <w:pPr>
-        <w:pStyle w:val="af0"/>
+        <w:pStyle w:val="ListParagraph"/>
         <w:numPr>
           <w:ilvl w:val="0"/>
           <w:numId w:val="15"/>
@@ -21160,7 +21158,7 @@
     </w:p>
     <w:p>
       <w:pPr>
-        <w:pStyle w:val="af0"/>
+        <w:pStyle w:val="ListParagraph"/>
         <w:numPr>
           <w:ilvl w:val="1"/>
           <w:numId w:val="15"/>
@@ -21186,7 +21184,7 @@
     </w:p>
     <w:p>
       <w:pPr>
-        <w:pStyle w:val="af0"/>
+        <w:pStyle w:val="ListParagraph"/>
         <w:numPr>
           <w:ilvl w:val="1"/>
           <w:numId w:val="15"/>
@@ -21212,7 +21210,7 @@
     </w:p>
     <w:p>
       <w:pPr>
-        <w:pStyle w:val="2"/>
+        <w:pStyle w:val="Heading2"/>
         <w:spacing w:after="120" w:line="360" w:lineRule="auto"/>
         <w:ind w:firstLine="720"/>
         <w:jc w:val="both"/>
@@ -21223,7 +21221,7 @@
           <w:szCs w:val="28"/>
         </w:rPr>
       </w:pPr>
-      <w:bookmarkStart w:id="53" w:name="_Toc501665981"/>
+      <w:bookmarkStart w:id="52" w:name="_Toc501665981"/>
       <w:r>
         <w:rPr>
           <w:rFonts w:ascii="Times New Roman" w:eastAsia="Times New Roman" w:hAnsi="Times New Roman" w:cs="Times New Roman"/>
@@ -21233,11 +21231,11 @@
         </w:rPr>
         <w:t>5.2. Результаты верификации</w:t>
       </w:r>
-      <w:bookmarkEnd w:id="53"/>
+      <w:bookmarkEnd w:id="52"/>
     </w:p>
     <w:tbl>
       <w:tblPr>
-        <w:tblStyle w:val="a8"/>
+        <w:tblStyle w:val="a2"/>
         <w:tblW w:w="8850" w:type="dxa"/>
         <w:tblInd w:w="100" w:type="dxa"/>
         <w:tblBorders>
@@ -28178,8 +28176,8 @@
           <w:szCs w:val="20"/>
         </w:rPr>
       </w:pPr>
-      <w:bookmarkStart w:id="54" w:name="_31pnk0nlzcit" w:colFirst="0" w:colLast="0"/>
-      <w:bookmarkEnd w:id="54"/>
+      <w:bookmarkStart w:id="53" w:name="_31pnk0nlzcit" w:colFirst="0" w:colLast="0"/>
+      <w:bookmarkEnd w:id="53"/>
       <w:r>
         <w:rPr>
           <w:rFonts w:ascii="Times New Roman" w:eastAsia="Times New Roman" w:hAnsi="Times New Roman" w:cs="Times New Roman"/>
@@ -28210,7 +28208,7 @@
     </w:p>
     <w:p>
       <w:pPr>
-        <w:pStyle w:val="2"/>
+        <w:pStyle w:val="Heading2"/>
         <w:spacing w:after="120" w:line="360" w:lineRule="auto"/>
         <w:ind w:firstLine="720"/>
         <w:jc w:val="both"/>
@@ -28221,7 +28219,7 @@
           <w:szCs w:val="28"/>
         </w:rPr>
       </w:pPr>
-      <w:bookmarkStart w:id="55" w:name="_Toc501665982"/>
+      <w:bookmarkStart w:id="54" w:name="_Toc501665982"/>
       <w:r>
         <w:rPr>
           <w:rFonts w:ascii="Times New Roman" w:eastAsia="Times New Roman" w:hAnsi="Times New Roman" w:cs="Times New Roman"/>
@@ -28231,7 +28229,7 @@
         </w:rPr>
         <w:t>5.3. Методика проведения тестов производительности</w:t>
       </w:r>
-      <w:bookmarkEnd w:id="55"/>
+      <w:bookmarkEnd w:id="54"/>
     </w:p>
     <w:p>
       <w:pPr>
@@ -28252,7 +28250,27 @@
           <w:sz w:val="28"/>
           <w:szCs w:val="28"/>
         </w:rPr>
-        <w:t>Для проведения тестов на производительность используются примеры с количеством вершин в графе от 4720 до 258569.</w:t>
+        <w:t>Для проведения тестов на производительность используются примеры с количеством вершин в графе</w:t>
+      </w:r>
+      <w:r>
+        <w:rPr>
+          <w:rFonts w:ascii="Times New Roman" w:eastAsia="Times New Roman" w:hAnsi="Times New Roman" w:cs="Times New Roman"/>
+          <w:color w:val="auto"/>
+          <w:sz w:val="28"/>
+          <w:szCs w:val="28"/>
+        </w:rPr>
+        <w:t xml:space="preserve"> от 2000</w:t>
+      </w:r>
+      <w:bookmarkStart w:id="55" w:name="_GoBack"/>
+      <w:bookmarkEnd w:id="55"/>
+      <w:r>
+        <w:rPr>
+          <w:rFonts w:ascii="Times New Roman" w:eastAsia="Times New Roman" w:hAnsi="Times New Roman" w:cs="Times New Roman"/>
+          <w:color w:val="auto"/>
+          <w:sz w:val="28"/>
+          <w:szCs w:val="28"/>
+        </w:rPr>
+        <w:t xml:space="preserve"> до 258569.</w:t>
       </w:r>
     </w:p>
     <w:p>
@@ -28279,7 +28297,7 @@
     </w:p>
     <w:p>
       <w:pPr>
-        <w:pStyle w:val="2"/>
+        <w:pStyle w:val="Heading2"/>
         <w:spacing w:after="120" w:line="360" w:lineRule="auto"/>
         <w:ind w:firstLine="720"/>
         <w:jc w:val="both"/>
@@ -28306,9 +28324,9 @@
     </w:p>
     <w:tbl>
       <w:tblPr>
-        <w:tblStyle w:val="a9"/>
-        <w:tblW w:w="8820" w:type="dxa"/>
-        <w:tblInd w:w="100" w:type="dxa"/>
+        <w:tblStyle w:val="a3"/>
+        <w:tblW w:w="10677" w:type="dxa"/>
+        <w:tblInd w:w="-572" w:type="dxa"/>
         <w:tblBorders>
           <w:top w:val="nil"/>
           <w:left w:val="nil"/>
@@ -28321,10 +28339,11 @@
         <w:tblLook w:val="0600" w:firstRow="0" w:lastRow="0" w:firstColumn="0" w:lastColumn="0" w:noHBand="1" w:noVBand="1"/>
       </w:tblPr>
       <w:tblGrid>
-        <w:gridCol w:w="2100"/>
-        <w:gridCol w:w="1125"/>
-        <w:gridCol w:w="1020"/>
-        <w:gridCol w:w="1650"/>
+        <w:gridCol w:w="1985"/>
+        <w:gridCol w:w="1134"/>
+        <w:gridCol w:w="1276"/>
+        <w:gridCol w:w="1701"/>
+        <w:gridCol w:w="1656"/>
         <w:gridCol w:w="1185"/>
         <w:gridCol w:w="1740"/>
       </w:tblGrid>
@@ -28334,7 +28353,7 @@
         </w:trPr>
         <w:tc>
           <w:tcPr>
-            <w:tcW w:w="2100" w:type="dxa"/>
+            <w:tcW w:w="1985" w:type="dxa"/>
             <w:tcBorders>
               <w:top w:val="single" w:sz="4" w:space="0" w:color="000000"/>
               <w:left w:val="single" w:sz="4" w:space="0" w:color="000000"/>
@@ -28372,7 +28391,7 @@
         </w:tc>
         <w:tc>
           <w:tcPr>
-            <w:tcW w:w="1125" w:type="dxa"/>
+            <w:tcW w:w="1134" w:type="dxa"/>
             <w:tcBorders>
               <w:top w:val="single" w:sz="4" w:space="0" w:color="000000"/>
               <w:left w:val="single" w:sz="4" w:space="0" w:color="000000"/>
@@ -28410,7 +28429,7 @@
         </w:tc>
         <w:tc>
           <w:tcPr>
-            <w:tcW w:w="1020" w:type="dxa"/>
+            <w:tcW w:w="1276" w:type="dxa"/>
             <w:tcBorders>
               <w:top w:val="single" w:sz="4" w:space="0" w:color="000000"/>
               <w:left w:val="single" w:sz="4" w:space="0" w:color="000000"/>
@@ -28448,7 +28467,7 @@
         </w:tc>
         <w:tc>
           <w:tcPr>
-            <w:tcW w:w="1650" w:type="dxa"/>
+            <w:tcW w:w="1701" w:type="dxa"/>
             <w:tcBorders>
               <w:top w:val="single" w:sz="4" w:space="0" w:color="000000"/>
               <w:left w:val="single" w:sz="4" w:space="0" w:color="000000"/>
@@ -28480,7 +28499,39 @@
                 <w:sz w:val="28"/>
                 <w:szCs w:val="28"/>
               </w:rPr>
-              <w:t>Корректность нумерации</w:t>
+              <w:t>Распознал граф</w:t>
+            </w:r>
+          </w:p>
+        </w:tc>
+        <w:tc>
+          <w:tcPr>
+            <w:tcW w:w="1656" w:type="dxa"/>
+            <w:tcBorders>
+              <w:top w:val="single" w:sz="4" w:space="0" w:color="000000"/>
+              <w:left w:val="single" w:sz="4" w:space="0" w:color="000000"/>
+              <w:bottom w:val="single" w:sz="4" w:space="0" w:color="000000"/>
+              <w:right w:val="single" w:sz="4" w:space="0" w:color="000000"/>
+            </w:tcBorders>
+          </w:tcPr>
+          <w:p>
+            <w:pPr>
+              <w:spacing w:after="0" w:line="360" w:lineRule="auto"/>
+              <w:jc w:val="center"/>
+              <w:rPr>
+                <w:rFonts w:ascii="Times New Roman" w:eastAsia="Times New Roman" w:hAnsi="Times New Roman" w:cs="Times New Roman"/>
+                <w:color w:val="auto"/>
+                <w:sz w:val="28"/>
+                <w:szCs w:val="28"/>
+              </w:rPr>
+            </w:pPr>
+            <w:r>
+              <w:rPr>
+                <w:rFonts w:ascii="Times New Roman" w:eastAsia="Times New Roman" w:hAnsi="Times New Roman" w:cs="Times New Roman"/>
+                <w:color w:val="auto"/>
+                <w:sz w:val="28"/>
+                <w:szCs w:val="28"/>
+              </w:rPr>
+              <w:t>Построил нумерацию</w:t>
             </w:r>
           </w:p>
         </w:tc>
@@ -28567,7 +28618,7 @@
         </w:trPr>
         <w:tc>
           <w:tcPr>
-            <w:tcW w:w="2100" w:type="dxa"/>
+            <w:tcW w:w="1985" w:type="dxa"/>
             <w:tcBorders>
               <w:top w:val="single" w:sz="4" w:space="0" w:color="000000"/>
               <w:left w:val="single" w:sz="4" w:space="0" w:color="000000"/>
@@ -28604,7 +28655,7 @@
         </w:tc>
         <w:tc>
           <w:tcPr>
-            <w:tcW w:w="1125" w:type="dxa"/>
+            <w:tcW w:w="1134" w:type="dxa"/>
             <w:tcBorders>
               <w:top w:val="single" w:sz="4" w:space="0" w:color="000000"/>
               <w:left w:val="single" w:sz="4" w:space="0" w:color="000000"/>
@@ -28641,7 +28692,7 @@
         </w:tc>
         <w:tc>
           <w:tcPr>
-            <w:tcW w:w="1020" w:type="dxa"/>
+            <w:tcW w:w="1276" w:type="dxa"/>
             <w:tcBorders>
               <w:top w:val="single" w:sz="4" w:space="0" w:color="000000"/>
               <w:left w:val="single" w:sz="4" w:space="0" w:color="000000"/>
@@ -28678,7 +28729,7 @@
         </w:tc>
         <w:tc>
           <w:tcPr>
-            <w:tcW w:w="1650" w:type="dxa"/>
+            <w:tcW w:w="1701" w:type="dxa"/>
             <w:tcBorders>
               <w:top w:val="single" w:sz="4" w:space="0" w:color="000000"/>
               <w:left w:val="single" w:sz="4" w:space="0" w:color="000000"/>
@@ -28709,7 +28760,38 @@
                 <w:sz w:val="28"/>
                 <w:szCs w:val="28"/>
               </w:rPr>
-              <w:t>Верно</w:t>
+              <w:t>ИСТИНА</w:t>
+            </w:r>
+          </w:p>
+        </w:tc>
+        <w:tc>
+          <w:tcPr>
+            <w:tcW w:w="1656" w:type="dxa"/>
+            <w:tcBorders>
+              <w:top w:val="single" w:sz="4" w:space="0" w:color="000000"/>
+              <w:left w:val="single" w:sz="4" w:space="0" w:color="000000"/>
+              <w:bottom w:val="single" w:sz="4" w:space="0" w:color="000000"/>
+              <w:right w:val="single" w:sz="4" w:space="0" w:color="000000"/>
+            </w:tcBorders>
+          </w:tcPr>
+          <w:p>
+            <w:pPr>
+              <w:spacing w:after="0" w:line="360" w:lineRule="auto"/>
+              <w:rPr>
+                <w:rFonts w:ascii="Times New Roman" w:eastAsia="Times New Roman" w:hAnsi="Times New Roman" w:cs="Times New Roman"/>
+                <w:color w:val="auto"/>
+                <w:sz w:val="28"/>
+                <w:szCs w:val="28"/>
+              </w:rPr>
+            </w:pPr>
+            <w:r>
+              <w:rPr>
+                <w:rFonts w:ascii="Times New Roman" w:eastAsia="Times New Roman" w:hAnsi="Times New Roman" w:cs="Times New Roman"/>
+                <w:color w:val="auto"/>
+                <w:sz w:val="28"/>
+                <w:szCs w:val="28"/>
+              </w:rPr>
+              <w:t>ИСТИНА</w:t>
             </w:r>
           </w:p>
         </w:tc>
@@ -28794,7 +28876,7 @@
         </w:trPr>
         <w:tc>
           <w:tcPr>
-            <w:tcW w:w="2100" w:type="dxa"/>
+            <w:tcW w:w="1985" w:type="dxa"/>
             <w:tcBorders>
               <w:top w:val="single" w:sz="4" w:space="0" w:color="000000"/>
               <w:left w:val="single" w:sz="4" w:space="0" w:color="000000"/>
@@ -28816,6 +28898,7 @@
                 <w:color w:val="auto"/>
                 <w:sz w:val="28"/>
                 <w:szCs w:val="28"/>
+                <w:lang w:val="en-US"/>
               </w:rPr>
             </w:pPr>
             <w:r>
@@ -28824,14 +28907,15 @@
                 <w:color w:val="auto"/>
                 <w:sz w:val="28"/>
                 <w:szCs w:val="28"/>
-              </w:rPr>
-              <w:t>ef_body.graph</w:t>
+                <w:lang w:val="en-US"/>
+              </w:rPr>
+              <w:t>grid_2d_10K.graph</w:t>
             </w:r>
           </w:p>
         </w:tc>
         <w:tc>
           <w:tcPr>
-            <w:tcW w:w="1125" w:type="dxa"/>
+            <w:tcW w:w="1134" w:type="dxa"/>
             <w:tcBorders>
               <w:top w:val="single" w:sz="4" w:space="0" w:color="000000"/>
               <w:left w:val="single" w:sz="4" w:space="0" w:color="000000"/>
@@ -28853,6 +28937,7 @@
                 <w:color w:val="auto"/>
                 <w:sz w:val="28"/>
                 <w:szCs w:val="28"/>
+                <w:lang w:val="en-US"/>
               </w:rPr>
             </w:pPr>
             <w:r>
@@ -28861,14 +28946,15 @@
                 <w:color w:val="auto"/>
                 <w:sz w:val="28"/>
                 <w:szCs w:val="28"/>
-              </w:rPr>
-              <w:t>45087</w:t>
+                <w:lang w:val="en-US"/>
+              </w:rPr>
+              <w:t>10000</w:t>
             </w:r>
           </w:p>
         </w:tc>
         <w:tc>
           <w:tcPr>
-            <w:tcW w:w="1020" w:type="dxa"/>
+            <w:tcW w:w="1276" w:type="dxa"/>
             <w:tcBorders>
               <w:top w:val="single" w:sz="4" w:space="0" w:color="000000"/>
               <w:left w:val="single" w:sz="4" w:space="0" w:color="000000"/>
@@ -28890,6 +28976,7 @@
                 <w:color w:val="auto"/>
                 <w:sz w:val="28"/>
                 <w:szCs w:val="28"/>
+                <w:lang w:val="en-US"/>
               </w:rPr>
             </w:pPr>
             <w:r>
@@ -28898,14 +28985,15 @@
                 <w:color w:val="auto"/>
                 <w:sz w:val="28"/>
                 <w:szCs w:val="28"/>
-              </w:rPr>
-              <w:t>163734</w:t>
+                <w:lang w:val="en-US"/>
+              </w:rPr>
+              <w:t>19800</w:t>
             </w:r>
           </w:p>
         </w:tc>
         <w:tc>
           <w:tcPr>
-            <w:tcW w:w="1650" w:type="dxa"/>
+            <w:tcW w:w="1701" w:type="dxa"/>
             <w:tcBorders>
               <w:top w:val="single" w:sz="4" w:space="0" w:color="000000"/>
               <w:left w:val="single" w:sz="4" w:space="0" w:color="000000"/>
@@ -28936,7 +29024,38 @@
                 <w:sz w:val="28"/>
                 <w:szCs w:val="28"/>
               </w:rPr>
-              <w:t>X</w:t>
+              <w:t>ИСТИНА</w:t>
+            </w:r>
+          </w:p>
+        </w:tc>
+        <w:tc>
+          <w:tcPr>
+            <w:tcW w:w="1656" w:type="dxa"/>
+            <w:tcBorders>
+              <w:top w:val="single" w:sz="4" w:space="0" w:color="000000"/>
+              <w:left w:val="single" w:sz="4" w:space="0" w:color="000000"/>
+              <w:bottom w:val="single" w:sz="4" w:space="0" w:color="000000"/>
+              <w:right w:val="single" w:sz="4" w:space="0" w:color="000000"/>
+            </w:tcBorders>
+          </w:tcPr>
+          <w:p>
+            <w:pPr>
+              <w:spacing w:after="0" w:line="360" w:lineRule="auto"/>
+              <w:rPr>
+                <w:rFonts w:ascii="Times New Roman" w:eastAsia="Times New Roman" w:hAnsi="Times New Roman" w:cs="Times New Roman"/>
+                <w:color w:val="auto"/>
+                <w:sz w:val="28"/>
+                <w:szCs w:val="28"/>
+              </w:rPr>
+            </w:pPr>
+            <w:r>
+              <w:rPr>
+                <w:rFonts w:ascii="Times New Roman" w:eastAsia="Times New Roman" w:hAnsi="Times New Roman" w:cs="Times New Roman"/>
+                <w:color w:val="auto"/>
+                <w:sz w:val="28"/>
+                <w:szCs w:val="28"/>
+              </w:rPr>
+              <w:t>ИСТИНА</w:t>
             </w:r>
           </w:p>
         </w:tc>
@@ -28973,7 +29092,7 @@
                 <w:sz w:val="28"/>
                 <w:szCs w:val="28"/>
               </w:rPr>
-              <w:t>X</w:t>
+              <w:t>2</w:t>
             </w:r>
           </w:p>
         </w:tc>
@@ -29010,7 +29129,7 @@
                 <w:sz w:val="28"/>
                 <w:szCs w:val="28"/>
               </w:rPr>
-              <w:t>3</w:t>
+              <w:t>32657</w:t>
             </w:r>
           </w:p>
         </w:tc>
@@ -29021,7 +29140,7 @@
         </w:trPr>
         <w:tc>
           <w:tcPr>
-            <w:tcW w:w="2100" w:type="dxa"/>
+            <w:tcW w:w="1985" w:type="dxa"/>
             <w:tcBorders>
               <w:top w:val="single" w:sz="4" w:space="0" w:color="000000"/>
               <w:left w:val="single" w:sz="4" w:space="0" w:color="000000"/>
@@ -29043,6 +29162,7 @@
                 <w:color w:val="auto"/>
                 <w:sz w:val="28"/>
                 <w:szCs w:val="28"/>
+                <w:lang w:val="en-US"/>
               </w:rPr>
             </w:pPr>
             <w:r>
@@ -29051,14 +29171,15 @@
                 <w:color w:val="auto"/>
                 <w:sz w:val="28"/>
                 <w:szCs w:val="28"/>
-              </w:rPr>
-              <w:t>ef_sphere.graph</w:t>
+                <w:lang w:val="en-US"/>
+              </w:rPr>
+              <w:t>grid_2d_2K.graph</w:t>
             </w:r>
           </w:p>
         </w:tc>
         <w:tc>
           <w:tcPr>
-            <w:tcW w:w="1125" w:type="dxa"/>
+            <w:tcW w:w="1134" w:type="dxa"/>
             <w:tcBorders>
               <w:top w:val="single" w:sz="4" w:space="0" w:color="000000"/>
               <w:left w:val="single" w:sz="4" w:space="0" w:color="000000"/>
@@ -29080,6 +29201,7 @@
                 <w:color w:val="auto"/>
                 <w:sz w:val="28"/>
                 <w:szCs w:val="28"/>
+                <w:lang w:val="en-US"/>
               </w:rPr>
             </w:pPr>
             <w:r>
@@ -29088,14 +29210,15 @@
                 <w:color w:val="auto"/>
                 <w:sz w:val="28"/>
                 <w:szCs w:val="28"/>
-              </w:rPr>
-              <w:t>16386</w:t>
+                <w:lang w:val="en-US"/>
+              </w:rPr>
+              <w:t>2000</w:t>
             </w:r>
           </w:p>
         </w:tc>
         <w:tc>
           <w:tcPr>
-            <w:tcW w:w="1020" w:type="dxa"/>
+            <w:tcW w:w="1276" w:type="dxa"/>
             <w:tcBorders>
               <w:top w:val="single" w:sz="4" w:space="0" w:color="000000"/>
               <w:left w:val="single" w:sz="4" w:space="0" w:color="000000"/>
@@ -29117,6 +29240,7 @@
                 <w:color w:val="auto"/>
                 <w:sz w:val="28"/>
                 <w:szCs w:val="28"/>
+                <w:lang w:val="en-US"/>
               </w:rPr>
             </w:pPr>
             <w:r>
@@ -29125,14 +29249,15 @@
                 <w:color w:val="auto"/>
                 <w:sz w:val="28"/>
                 <w:szCs w:val="28"/>
-              </w:rPr>
-              <w:t>49152</w:t>
+                <w:lang w:val="en-US"/>
+              </w:rPr>
+              <w:t>3880</w:t>
             </w:r>
           </w:p>
         </w:tc>
         <w:tc>
           <w:tcPr>
-            <w:tcW w:w="1650" w:type="dxa"/>
+            <w:tcW w:w="1701" w:type="dxa"/>
             <w:tcBorders>
               <w:top w:val="single" w:sz="4" w:space="0" w:color="000000"/>
               <w:left w:val="single" w:sz="4" w:space="0" w:color="000000"/>
@@ -29163,7 +29288,38 @@
                 <w:sz w:val="28"/>
                 <w:szCs w:val="28"/>
               </w:rPr>
-              <w:t>X</w:t>
+              <w:t>ИСТИНА</w:t>
+            </w:r>
+          </w:p>
+        </w:tc>
+        <w:tc>
+          <w:tcPr>
+            <w:tcW w:w="1656" w:type="dxa"/>
+            <w:tcBorders>
+              <w:top w:val="single" w:sz="4" w:space="0" w:color="000000"/>
+              <w:left w:val="single" w:sz="4" w:space="0" w:color="000000"/>
+              <w:bottom w:val="single" w:sz="4" w:space="0" w:color="000000"/>
+              <w:right w:val="single" w:sz="4" w:space="0" w:color="000000"/>
+            </w:tcBorders>
+          </w:tcPr>
+          <w:p>
+            <w:pPr>
+              <w:spacing w:after="0" w:line="360" w:lineRule="auto"/>
+              <w:rPr>
+                <w:rFonts w:ascii="Times New Roman" w:eastAsia="Times New Roman" w:hAnsi="Times New Roman" w:cs="Times New Roman"/>
+                <w:color w:val="auto"/>
+                <w:sz w:val="28"/>
+                <w:szCs w:val="28"/>
+              </w:rPr>
+            </w:pPr>
+            <w:r>
+              <w:rPr>
+                <w:rFonts w:ascii="Times New Roman" w:eastAsia="Times New Roman" w:hAnsi="Times New Roman" w:cs="Times New Roman"/>
+                <w:color w:val="auto"/>
+                <w:sz w:val="28"/>
+                <w:szCs w:val="28"/>
+              </w:rPr>
+              <w:t>ИСТИНА</w:t>
             </w:r>
           </w:p>
         </w:tc>
@@ -29200,7 +29356,7 @@
                 <w:sz w:val="28"/>
                 <w:szCs w:val="28"/>
               </w:rPr>
-              <w:t>X</w:t>
+              <w:t>2</w:t>
             </w:r>
           </w:p>
         </w:tc>
@@ -29237,7 +29393,7 @@
                 <w:sz w:val="28"/>
                 <w:szCs w:val="28"/>
               </w:rPr>
-              <w:t>3432</w:t>
+              <w:t>1299</w:t>
             </w:r>
           </w:p>
         </w:tc>
@@ -29248,7 +29404,7 @@
         </w:trPr>
         <w:tc>
           <w:tcPr>
-            <w:tcW w:w="2100" w:type="dxa"/>
+            <w:tcW w:w="1985" w:type="dxa"/>
             <w:tcBorders>
               <w:top w:val="single" w:sz="4" w:space="0" w:color="000000"/>
               <w:left w:val="single" w:sz="4" w:space="0" w:color="000000"/>
@@ -29270,6 +29426,7 @@
                 <w:color w:val="auto"/>
                 <w:sz w:val="28"/>
                 <w:szCs w:val="28"/>
+                <w:lang w:val="en-US"/>
               </w:rPr>
             </w:pPr>
             <w:r>
@@ -29278,14 +29435,15 @@
                 <w:color w:val="auto"/>
                 <w:sz w:val="28"/>
                 <w:szCs w:val="28"/>
-              </w:rPr>
-              <w:t>fe_3elt.graph</w:t>
+                <w:lang w:val="en-US"/>
+              </w:rPr>
+              <w:t>grid_3d_10K.graph</w:t>
             </w:r>
           </w:p>
         </w:tc>
         <w:tc>
           <w:tcPr>
-            <w:tcW w:w="1125" w:type="dxa"/>
+            <w:tcW w:w="1134" w:type="dxa"/>
             <w:tcBorders>
               <w:top w:val="single" w:sz="4" w:space="0" w:color="000000"/>
               <w:left w:val="single" w:sz="4" w:space="0" w:color="000000"/>
@@ -29307,6 +29465,7 @@
                 <w:color w:val="auto"/>
                 <w:sz w:val="28"/>
                 <w:szCs w:val="28"/>
+                <w:lang w:val="en-US"/>
               </w:rPr>
             </w:pPr>
             <w:r>
@@ -29315,14 +29474,15 @@
                 <w:color w:val="auto"/>
                 <w:sz w:val="28"/>
                 <w:szCs w:val="28"/>
-              </w:rPr>
-              <w:t>4720</w:t>
+                <w:lang w:val="en-US"/>
+              </w:rPr>
+              <w:t>10000</w:t>
             </w:r>
           </w:p>
         </w:tc>
         <w:tc>
           <w:tcPr>
-            <w:tcW w:w="1020" w:type="dxa"/>
+            <w:tcW w:w="1276" w:type="dxa"/>
             <w:tcBorders>
               <w:top w:val="single" w:sz="4" w:space="0" w:color="000000"/>
               <w:left w:val="single" w:sz="4" w:space="0" w:color="000000"/>
@@ -29344,6 +29504,7 @@
                 <w:color w:val="auto"/>
                 <w:sz w:val="28"/>
                 <w:szCs w:val="28"/>
+                <w:lang w:val="en-US"/>
               </w:rPr>
             </w:pPr>
             <w:r>
@@ -29352,14 +29513,15 @@
                 <w:color w:val="auto"/>
                 <w:sz w:val="28"/>
                 <w:szCs w:val="28"/>
-              </w:rPr>
-              <w:t>13722</w:t>
+                <w:lang w:val="en-US"/>
+              </w:rPr>
+              <w:t>27900</w:t>
             </w:r>
           </w:p>
         </w:tc>
         <w:tc>
           <w:tcPr>
-            <w:tcW w:w="1650" w:type="dxa"/>
+            <w:tcW w:w="1701" w:type="dxa"/>
             <w:tcBorders>
               <w:top w:val="single" w:sz="4" w:space="0" w:color="000000"/>
               <w:left w:val="single" w:sz="4" w:space="0" w:color="000000"/>
@@ -29390,7 +29552,38 @@
                 <w:sz w:val="28"/>
                 <w:szCs w:val="28"/>
               </w:rPr>
-              <w:t>X</w:t>
+              <w:t>ИСТИНА</w:t>
+            </w:r>
+          </w:p>
+        </w:tc>
+        <w:tc>
+          <w:tcPr>
+            <w:tcW w:w="1656" w:type="dxa"/>
+            <w:tcBorders>
+              <w:top w:val="single" w:sz="4" w:space="0" w:color="000000"/>
+              <w:left w:val="single" w:sz="4" w:space="0" w:color="000000"/>
+              <w:bottom w:val="single" w:sz="4" w:space="0" w:color="000000"/>
+              <w:right w:val="single" w:sz="4" w:space="0" w:color="000000"/>
+            </w:tcBorders>
+          </w:tcPr>
+          <w:p>
+            <w:pPr>
+              <w:spacing w:after="0" w:line="360" w:lineRule="auto"/>
+              <w:rPr>
+                <w:rFonts w:ascii="Times New Roman" w:eastAsia="Times New Roman" w:hAnsi="Times New Roman" w:cs="Times New Roman"/>
+                <w:color w:val="auto"/>
+                <w:sz w:val="28"/>
+                <w:szCs w:val="28"/>
+              </w:rPr>
+            </w:pPr>
+            <w:r>
+              <w:rPr>
+                <w:rFonts w:ascii="Times New Roman" w:eastAsia="Times New Roman" w:hAnsi="Times New Roman" w:cs="Times New Roman"/>
+                <w:color w:val="auto"/>
+                <w:sz w:val="28"/>
+                <w:szCs w:val="28"/>
+              </w:rPr>
+              <w:t>ИСТИНА</w:t>
             </w:r>
           </w:p>
         </w:tc>
@@ -29427,7 +29620,7 @@
                 <w:sz w:val="28"/>
                 <w:szCs w:val="28"/>
               </w:rPr>
-              <w:t>X</w:t>
+              <w:t>3</w:t>
             </w:r>
           </w:p>
         </w:tc>
@@ -29464,7 +29657,7 @@
                 <w:sz w:val="28"/>
                 <w:szCs w:val="28"/>
               </w:rPr>
-              <w:t>1</w:t>
+              <w:t>67336</w:t>
             </w:r>
           </w:p>
         </w:tc>
@@ -29475,7 +29668,7 @@
         </w:trPr>
         <w:tc>
           <w:tcPr>
-            <w:tcW w:w="2100" w:type="dxa"/>
+            <w:tcW w:w="1985" w:type="dxa"/>
             <w:tcBorders>
               <w:top w:val="single" w:sz="4" w:space="0" w:color="000000"/>
               <w:left w:val="single" w:sz="4" w:space="0" w:color="000000"/>
@@ -29497,6 +29690,7 @@
                 <w:color w:val="auto"/>
                 <w:sz w:val="28"/>
                 <w:szCs w:val="28"/>
+                <w:lang w:val="en-US"/>
               </w:rPr>
             </w:pPr>
             <w:r>
@@ -29505,14 +29699,16 @@
                 <w:color w:val="auto"/>
                 <w:sz w:val="28"/>
                 <w:szCs w:val="28"/>
-              </w:rPr>
-              <w:t>fe_bracket.graph</w:t>
+                <w:lang w:val="en-US"/>
+              </w:rPr>
+              <w:lastRenderedPageBreak/>
+              <w:t>grid_3d_30K.graph</w:t>
             </w:r>
           </w:p>
         </w:tc>
         <w:tc>
           <w:tcPr>
-            <w:tcW w:w="1125" w:type="dxa"/>
+            <w:tcW w:w="1134" w:type="dxa"/>
             <w:tcBorders>
               <w:top w:val="single" w:sz="4" w:space="0" w:color="000000"/>
               <w:left w:val="single" w:sz="4" w:space="0" w:color="000000"/>
@@ -29534,6 +29730,7 @@
                 <w:color w:val="auto"/>
                 <w:sz w:val="28"/>
                 <w:szCs w:val="28"/>
+                <w:lang w:val="en-US"/>
               </w:rPr>
             </w:pPr>
             <w:r>
@@ -29542,14 +29739,15 @@
                 <w:color w:val="auto"/>
                 <w:sz w:val="28"/>
                 <w:szCs w:val="28"/>
-              </w:rPr>
-              <w:t>62631</w:t>
+                <w:lang w:val="en-US"/>
+              </w:rPr>
+              <w:t>30000</w:t>
             </w:r>
           </w:p>
         </w:tc>
         <w:tc>
           <w:tcPr>
-            <w:tcW w:w="1020" w:type="dxa"/>
+            <w:tcW w:w="1276" w:type="dxa"/>
             <w:tcBorders>
               <w:top w:val="single" w:sz="4" w:space="0" w:color="000000"/>
               <w:left w:val="single" w:sz="4" w:space="0" w:color="000000"/>
@@ -29571,6 +29769,7 @@
                 <w:color w:val="auto"/>
                 <w:sz w:val="28"/>
                 <w:szCs w:val="28"/>
+                <w:lang w:val="en-US"/>
               </w:rPr>
             </w:pPr>
             <w:r>
@@ -29579,14 +29778,15 @@
                 <w:color w:val="auto"/>
                 <w:sz w:val="28"/>
                 <w:szCs w:val="28"/>
-              </w:rPr>
-              <w:t>366559</w:t>
+                <w:lang w:val="en-US"/>
+              </w:rPr>
+              <w:t>85700</w:t>
             </w:r>
           </w:p>
         </w:tc>
         <w:tc>
           <w:tcPr>
-            <w:tcW w:w="1650" w:type="dxa"/>
+            <w:tcW w:w="1701" w:type="dxa"/>
             <w:tcBorders>
               <w:top w:val="single" w:sz="4" w:space="0" w:color="000000"/>
               <w:left w:val="single" w:sz="4" w:space="0" w:color="000000"/>
@@ -29617,7 +29817,38 @@
                 <w:sz w:val="28"/>
                 <w:szCs w:val="28"/>
               </w:rPr>
-              <w:t>X</w:t>
+              <w:t>ИСТИНА</w:t>
+            </w:r>
+          </w:p>
+        </w:tc>
+        <w:tc>
+          <w:tcPr>
+            <w:tcW w:w="1656" w:type="dxa"/>
+            <w:tcBorders>
+              <w:top w:val="single" w:sz="4" w:space="0" w:color="000000"/>
+              <w:left w:val="single" w:sz="4" w:space="0" w:color="000000"/>
+              <w:bottom w:val="single" w:sz="4" w:space="0" w:color="000000"/>
+              <w:right w:val="single" w:sz="4" w:space="0" w:color="000000"/>
+            </w:tcBorders>
+          </w:tcPr>
+          <w:p>
+            <w:pPr>
+              <w:spacing w:after="0" w:line="360" w:lineRule="auto"/>
+              <w:rPr>
+                <w:rFonts w:ascii="Times New Roman" w:eastAsia="Times New Roman" w:hAnsi="Times New Roman" w:cs="Times New Roman"/>
+                <w:color w:val="auto"/>
+                <w:sz w:val="28"/>
+                <w:szCs w:val="28"/>
+              </w:rPr>
+            </w:pPr>
+            <w:r>
+              <w:rPr>
+                <w:rFonts w:ascii="Times New Roman" w:eastAsia="Times New Roman" w:hAnsi="Times New Roman" w:cs="Times New Roman"/>
+                <w:color w:val="auto"/>
+                <w:sz w:val="28"/>
+                <w:szCs w:val="28"/>
+              </w:rPr>
+              <w:t>ИСТИНА</w:t>
             </w:r>
           </w:p>
         </w:tc>
@@ -29654,7 +29885,7 @@
                 <w:sz w:val="28"/>
                 <w:szCs w:val="28"/>
               </w:rPr>
-              <w:t>X</w:t>
+              <w:t>3</w:t>
             </w:r>
           </w:p>
         </w:tc>
@@ -29691,7 +29922,7 @@
                 <w:sz w:val="28"/>
                 <w:szCs w:val="28"/>
               </w:rPr>
-              <w:t>29</w:t>
+              <w:t>594877</w:t>
             </w:r>
           </w:p>
         </w:tc>
@@ -29702,7 +29933,7 @@
         </w:trPr>
         <w:tc>
           <w:tcPr>
-            <w:tcW w:w="2100" w:type="dxa"/>
+            <w:tcW w:w="1985" w:type="dxa"/>
             <w:tcBorders>
               <w:top w:val="single" w:sz="4" w:space="0" w:color="000000"/>
               <w:left w:val="single" w:sz="4" w:space="0" w:color="000000"/>
@@ -29733,14 +29964,13 @@
                 <w:sz w:val="28"/>
                 <w:szCs w:val="28"/>
               </w:rPr>
-              <w:lastRenderedPageBreak/>
               <w:t>fe_rotor.graph</w:t>
             </w:r>
           </w:p>
         </w:tc>
         <w:tc>
           <w:tcPr>
-            <w:tcW w:w="1125" w:type="dxa"/>
+            <w:tcW w:w="1134" w:type="dxa"/>
             <w:tcBorders>
               <w:top w:val="single" w:sz="4" w:space="0" w:color="000000"/>
               <w:left w:val="single" w:sz="4" w:space="0" w:color="000000"/>
@@ -29777,7 +30007,7 @@
         </w:tc>
         <w:tc>
           <w:tcPr>
-            <w:tcW w:w="1020" w:type="dxa"/>
+            <w:tcW w:w="1276" w:type="dxa"/>
             <w:tcBorders>
               <w:top w:val="single" w:sz="4" w:space="0" w:color="000000"/>
               <w:left w:val="single" w:sz="4" w:space="0" w:color="000000"/>
@@ -29814,7 +30044,7 @@
         </w:tc>
         <w:tc>
           <w:tcPr>
-            <w:tcW w:w="1650" w:type="dxa"/>
+            <w:tcW w:w="1701" w:type="dxa"/>
             <w:tcBorders>
               <w:top w:val="single" w:sz="4" w:space="0" w:color="000000"/>
               <w:left w:val="single" w:sz="4" w:space="0" w:color="000000"/>
@@ -29830,6 +30060,9 @@
           </w:tcPr>
           <w:p>
             <w:pPr>
+              <w:tabs>
+                <w:tab w:val="left" w:pos="975"/>
+              </w:tabs>
               <w:spacing w:after="0" w:line="360" w:lineRule="auto"/>
               <w:rPr>
                 <w:rFonts w:ascii="Times New Roman" w:eastAsia="Times New Roman" w:hAnsi="Times New Roman" w:cs="Times New Roman"/>
@@ -29845,7 +30078,38 @@
                 <w:sz w:val="28"/>
                 <w:szCs w:val="28"/>
               </w:rPr>
-              <w:t>X</w:t>
+              <w:t>ЛОЖЬ</w:t>
+            </w:r>
+          </w:p>
+        </w:tc>
+        <w:tc>
+          <w:tcPr>
+            <w:tcW w:w="1656" w:type="dxa"/>
+            <w:tcBorders>
+              <w:top w:val="single" w:sz="4" w:space="0" w:color="000000"/>
+              <w:left w:val="single" w:sz="4" w:space="0" w:color="000000"/>
+              <w:bottom w:val="single" w:sz="4" w:space="0" w:color="000000"/>
+              <w:right w:val="single" w:sz="4" w:space="0" w:color="000000"/>
+            </w:tcBorders>
+          </w:tcPr>
+          <w:p>
+            <w:pPr>
+              <w:spacing w:after="0" w:line="360" w:lineRule="auto"/>
+              <w:rPr>
+                <w:rFonts w:ascii="Times New Roman" w:eastAsia="Times New Roman" w:hAnsi="Times New Roman" w:cs="Times New Roman"/>
+                <w:color w:val="auto"/>
+                <w:sz w:val="28"/>
+                <w:szCs w:val="28"/>
+              </w:rPr>
+            </w:pPr>
+            <w:r>
+              <w:rPr>
+                <w:rFonts w:ascii="Times New Roman" w:eastAsia="Times New Roman" w:hAnsi="Times New Roman" w:cs="Times New Roman"/>
+                <w:color w:val="auto"/>
+                <w:sz w:val="28"/>
+                <w:szCs w:val="28"/>
+              </w:rPr>
+              <w:t>ЛОЖЬ</w:t>
             </w:r>
           </w:p>
         </w:tc>
@@ -29930,7 +30194,7 @@
         </w:trPr>
         <w:tc>
           <w:tcPr>
-            <w:tcW w:w="2100" w:type="dxa"/>
+            <w:tcW w:w="1985" w:type="dxa"/>
             <w:tcBorders>
               <w:top w:val="single" w:sz="4" w:space="0" w:color="000000"/>
               <w:left w:val="single" w:sz="4" w:space="0" w:color="000000"/>
@@ -29967,7 +30231,7 @@
         </w:tc>
         <w:tc>
           <w:tcPr>
-            <w:tcW w:w="1125" w:type="dxa"/>
+            <w:tcW w:w="1134" w:type="dxa"/>
             <w:tcBorders>
               <w:top w:val="single" w:sz="4" w:space="0" w:color="000000"/>
               <w:left w:val="single" w:sz="4" w:space="0" w:color="000000"/>
@@ -30004,7 +30268,7 @@
         </w:tc>
         <w:tc>
           <w:tcPr>
-            <w:tcW w:w="1020" w:type="dxa"/>
+            <w:tcW w:w="1276" w:type="dxa"/>
             <w:tcBorders>
               <w:top w:val="single" w:sz="4" w:space="0" w:color="000000"/>
               <w:left w:val="single" w:sz="4" w:space="0" w:color="000000"/>
@@ -30041,7 +30305,7 @@
         </w:tc>
         <w:tc>
           <w:tcPr>
-            <w:tcW w:w="1650" w:type="dxa"/>
+            <w:tcW w:w="1701" w:type="dxa"/>
             <w:tcBorders>
               <w:top w:val="single" w:sz="4" w:space="0" w:color="000000"/>
               <w:left w:val="single" w:sz="4" w:space="0" w:color="000000"/>
@@ -30072,7 +30336,38 @@
                 <w:sz w:val="28"/>
                 <w:szCs w:val="28"/>
               </w:rPr>
-              <w:t>X</w:t>
+              <w:t>ЛОЖЬ</w:t>
+            </w:r>
+          </w:p>
+        </w:tc>
+        <w:tc>
+          <w:tcPr>
+            <w:tcW w:w="1656" w:type="dxa"/>
+            <w:tcBorders>
+              <w:top w:val="single" w:sz="4" w:space="0" w:color="000000"/>
+              <w:left w:val="single" w:sz="4" w:space="0" w:color="000000"/>
+              <w:bottom w:val="single" w:sz="4" w:space="0" w:color="000000"/>
+              <w:right w:val="single" w:sz="4" w:space="0" w:color="000000"/>
+            </w:tcBorders>
+          </w:tcPr>
+          <w:p>
+            <w:pPr>
+              <w:spacing w:after="0" w:line="360" w:lineRule="auto"/>
+              <w:rPr>
+                <w:rFonts w:ascii="Times New Roman" w:eastAsia="Times New Roman" w:hAnsi="Times New Roman" w:cs="Times New Roman"/>
+                <w:color w:val="auto"/>
+                <w:sz w:val="28"/>
+                <w:szCs w:val="28"/>
+              </w:rPr>
+            </w:pPr>
+            <w:r>
+              <w:rPr>
+                <w:rFonts w:ascii="Times New Roman" w:eastAsia="Times New Roman" w:hAnsi="Times New Roman" w:cs="Times New Roman"/>
+                <w:color w:val="auto"/>
+                <w:sz w:val="28"/>
+                <w:szCs w:val="28"/>
+              </w:rPr>
+              <w:t>ЛОЖЬ</w:t>
             </w:r>
           </w:p>
         </w:tc>
@@ -30157,7 +30452,7 @@
         </w:trPr>
         <w:tc>
           <w:tcPr>
-            <w:tcW w:w="2100" w:type="dxa"/>
+            <w:tcW w:w="1985" w:type="dxa"/>
             <w:tcBorders>
               <w:top w:val="single" w:sz="4" w:space="0" w:color="000000"/>
               <w:left w:val="single" w:sz="4" w:space="0" w:color="000000"/>
@@ -30194,7 +30489,7 @@
         </w:tc>
         <w:tc>
           <w:tcPr>
-            <w:tcW w:w="1125" w:type="dxa"/>
+            <w:tcW w:w="1134" w:type="dxa"/>
             <w:tcBorders>
               <w:top w:val="single" w:sz="4" w:space="0" w:color="000000"/>
               <w:left w:val="single" w:sz="4" w:space="0" w:color="000000"/>
@@ -30231,7 +30526,7 @@
         </w:tc>
         <w:tc>
           <w:tcPr>
-            <w:tcW w:w="1020" w:type="dxa"/>
+            <w:tcW w:w="1276" w:type="dxa"/>
             <w:tcBorders>
               <w:top w:val="single" w:sz="4" w:space="0" w:color="000000"/>
               <w:left w:val="single" w:sz="4" w:space="0" w:color="000000"/>
@@ -30268,7 +30563,7 @@
         </w:tc>
         <w:tc>
           <w:tcPr>
-            <w:tcW w:w="1650" w:type="dxa"/>
+            <w:tcW w:w="1701" w:type="dxa"/>
             <w:tcBorders>
               <w:top w:val="single" w:sz="4" w:space="0" w:color="000000"/>
               <w:left w:val="single" w:sz="4" w:space="0" w:color="000000"/>
@@ -30299,7 +30594,38 @@
                 <w:sz w:val="28"/>
                 <w:szCs w:val="28"/>
               </w:rPr>
-              <w:t>X</w:t>
+              <w:t>ИСТИНА</w:t>
+            </w:r>
+          </w:p>
+        </w:tc>
+        <w:tc>
+          <w:tcPr>
+            <w:tcW w:w="1656" w:type="dxa"/>
+            <w:tcBorders>
+              <w:top w:val="single" w:sz="4" w:space="0" w:color="000000"/>
+              <w:left w:val="single" w:sz="4" w:space="0" w:color="000000"/>
+              <w:bottom w:val="single" w:sz="4" w:space="0" w:color="000000"/>
+              <w:right w:val="single" w:sz="4" w:space="0" w:color="000000"/>
+            </w:tcBorders>
+          </w:tcPr>
+          <w:p>
+            <w:pPr>
+              <w:spacing w:after="0" w:line="360" w:lineRule="auto"/>
+              <w:rPr>
+                <w:rFonts w:ascii="Times New Roman" w:eastAsia="Times New Roman" w:hAnsi="Times New Roman" w:cs="Times New Roman"/>
+                <w:color w:val="auto"/>
+                <w:sz w:val="28"/>
+                <w:szCs w:val="28"/>
+              </w:rPr>
+            </w:pPr>
+            <w:r>
+              <w:rPr>
+                <w:rFonts w:ascii="Times New Roman" w:eastAsia="Times New Roman" w:hAnsi="Times New Roman" w:cs="Times New Roman"/>
+                <w:color w:val="auto"/>
+                <w:sz w:val="28"/>
+                <w:szCs w:val="28"/>
+              </w:rPr>
+              <w:t>ЛОЖЬ</w:t>
             </w:r>
           </w:p>
         </w:tc>
@@ -30424,7 +30750,7 @@
     </w:p>
     <w:p>
       <w:pPr>
-        <w:pStyle w:val="2"/>
+        <w:pStyle w:val="Heading2"/>
         <w:spacing w:after="120" w:line="360" w:lineRule="auto"/>
         <w:ind w:firstLine="720"/>
         <w:jc w:val="both"/>
@@ -30473,7 +30799,7 @@
     </w:p>
     <w:p>
       <w:pPr>
-        <w:pStyle w:val="af0"/>
+        <w:pStyle w:val="ListParagraph"/>
         <w:numPr>
           <w:ilvl w:val="0"/>
           <w:numId w:val="16"/>
@@ -30546,7 +30872,7 @@
     </w:p>
     <w:p>
       <w:pPr>
-        <w:pStyle w:val="af0"/>
+        <w:pStyle w:val="ListParagraph"/>
         <w:numPr>
           <w:ilvl w:val="0"/>
           <w:numId w:val="16"/>
@@ -30599,7 +30925,7 @@
     </w:p>
     <w:p>
       <w:pPr>
-        <w:pStyle w:val="1"/>
+        <w:pStyle w:val="Heading1"/>
         <w:spacing w:line="360" w:lineRule="auto"/>
         <w:ind w:firstLine="720"/>
         <w:jc w:val="both"/>
@@ -30650,7 +30976,7 @@
     </w:p>
     <w:p>
       <w:pPr>
-        <w:pStyle w:val="af0"/>
+        <w:pStyle w:val="ListParagraph"/>
         <w:numPr>
           <w:ilvl w:val="0"/>
           <w:numId w:val="17"/>
@@ -30678,7 +31004,7 @@
     </w:p>
     <w:p>
       <w:pPr>
-        <w:pStyle w:val="af0"/>
+        <w:pStyle w:val="ListParagraph"/>
         <w:numPr>
           <w:ilvl w:val="1"/>
           <w:numId w:val="17"/>
@@ -30715,7 +31041,7 @@
     </w:p>
     <w:p>
       <w:pPr>
-        <w:pStyle w:val="af0"/>
+        <w:pStyle w:val="ListParagraph"/>
         <w:numPr>
           <w:ilvl w:val="1"/>
           <w:numId w:val="17"/>
@@ -30752,7 +31078,7 @@
     </w:p>
     <w:p>
       <w:pPr>
-        <w:pStyle w:val="af0"/>
+        <w:pStyle w:val="ListParagraph"/>
         <w:numPr>
           <w:ilvl w:val="0"/>
           <w:numId w:val="17"/>
@@ -30778,7 +31104,7 @@
     </w:p>
     <w:p>
       <w:pPr>
-        <w:pStyle w:val="af0"/>
+        <w:pStyle w:val="ListParagraph"/>
         <w:numPr>
           <w:ilvl w:val="1"/>
           <w:numId w:val="17"/>
@@ -30813,7 +31139,7 @@
     </w:p>
     <w:p>
       <w:pPr>
-        <w:pStyle w:val="af0"/>
+        <w:pStyle w:val="ListParagraph"/>
         <w:numPr>
           <w:ilvl w:val="1"/>
           <w:numId w:val="17"/>
@@ -30848,7 +31174,7 @@
     </w:p>
     <w:p>
       <w:pPr>
-        <w:pStyle w:val="af0"/>
+        <w:pStyle w:val="ListParagraph"/>
         <w:numPr>
           <w:ilvl w:val="1"/>
           <w:numId w:val="17"/>
@@ -30883,7 +31209,7 @@
     </w:p>
     <w:p>
       <w:pPr>
-        <w:pStyle w:val="af0"/>
+        <w:pStyle w:val="ListParagraph"/>
         <w:numPr>
           <w:ilvl w:val="0"/>
           <w:numId w:val="17"/>
@@ -30957,7 +31283,7 @@
     </w:p>
     <w:p>
       <w:pPr>
-        <w:pStyle w:val="af0"/>
+        <w:pStyle w:val="ListParagraph"/>
         <w:numPr>
           <w:ilvl w:val="0"/>
           <w:numId w:val="18"/>
@@ -30994,7 +31320,7 @@
     </w:p>
     <w:p>
       <w:pPr>
-        <w:pStyle w:val="af0"/>
+        <w:pStyle w:val="ListParagraph"/>
         <w:numPr>
           <w:ilvl w:val="0"/>
           <w:numId w:val="18"/>
@@ -31068,7 +31394,7 @@
     </w:p>
     <w:p>
       <w:pPr>
-        <w:pStyle w:val="af0"/>
+        <w:pStyle w:val="ListParagraph"/>
         <w:numPr>
           <w:ilvl w:val="0"/>
           <w:numId w:val="19"/>
@@ -31096,7 +31422,7 @@
     </w:p>
     <w:p>
       <w:pPr>
-        <w:pStyle w:val="af0"/>
+        <w:pStyle w:val="ListParagraph"/>
         <w:numPr>
           <w:ilvl w:val="1"/>
           <w:numId w:val="19"/>
@@ -31124,7 +31450,7 @@
     </w:p>
     <w:p>
       <w:pPr>
-        <w:pStyle w:val="af0"/>
+        <w:pStyle w:val="ListParagraph"/>
         <w:numPr>
           <w:ilvl w:val="1"/>
           <w:numId w:val="19"/>
@@ -31161,7 +31487,7 @@
     </w:p>
     <w:p>
       <w:pPr>
-        <w:pStyle w:val="af0"/>
+        <w:pStyle w:val="ListParagraph"/>
         <w:numPr>
           <w:ilvl w:val="0"/>
           <w:numId w:val="19"/>
@@ -31209,7 +31535,7 @@
 </file>
 
 <file path=word/comments.xml><?xml version="1.0" encoding="utf-8"?>
-<w:comments xmlns:wpc="http://schemas.microsoft.com/office/word/2010/wordprocessingCanvas" xmlns:cx="http://schemas.microsoft.com/office/drawing/2014/chartex" xmlns:cx1="http://schemas.microsoft.com/office/drawing/2015/9/8/chartex" xmlns:mc="http://schemas.openxmlformats.org/markup-compatibility/2006" xmlns:o="urn:schemas-microsoft-com:office:office" xmlns:r="http://schemas.openxmlformats.org/officeDocument/2006/relationships" xmlns:m="http://schemas.openxmlformats.org/officeDocument/2006/math" xmlns:v="urn:schemas-microsoft-com:vml" xmlns:wp14="http://schemas.microsoft.com/office/word/2010/wordprocessingDrawing" xmlns:wp="http://schemas.openxmlformats.org/drawingml/2006/wordprocessingDrawing" xmlns:w10="urn:schemas-microsoft-com:office:word" xmlns:w="http://schemas.openxmlformats.org/wordprocessingml/2006/main" xmlns:w14="http://schemas.microsoft.com/office/word/2010/wordml" xmlns:w15="http://schemas.microsoft.com/office/word/2012/wordml" xmlns:w16se="http://schemas.microsoft.com/office/word/2015/wordml/symex" xmlns:wpg="http://schemas.microsoft.com/office/word/2010/wordprocessingGroup" xmlns:wpi="http://schemas.microsoft.com/office/word/2010/wordprocessingInk" xmlns:wne="http://schemas.microsoft.com/office/word/2006/wordml" xmlns:wps="http://schemas.microsoft.com/office/word/2010/wordprocessingShape" mc:Ignorable="w14 w15 w16se wp14">
+<w:comments xmlns:wpc="http://schemas.microsoft.com/office/word/2010/wordprocessingCanvas" xmlns:cx="http://schemas.microsoft.com/office/drawing/2014/chartex" xmlns:cx1="http://schemas.microsoft.com/office/drawing/2015/9/8/chartex" xmlns:cx2="http://schemas.microsoft.com/office/drawing/2015/10/21/chartex" xmlns:cx3="http://schemas.microsoft.com/office/drawing/2016/5/9/chartex" xmlns:cx4="http://schemas.microsoft.com/office/drawing/2016/5/10/chartex" xmlns:cx5="http://schemas.microsoft.com/office/drawing/2016/5/11/chartex" xmlns:cx6="http://schemas.microsoft.com/office/drawing/2016/5/12/chartex" xmlns:cx7="http://schemas.microsoft.com/office/drawing/2016/5/13/chartex" xmlns:cx8="http://schemas.microsoft.com/office/drawing/2016/5/14/chartex" xmlns:mc="http://schemas.openxmlformats.org/markup-compatibility/2006" xmlns:aink="http://schemas.microsoft.com/office/drawing/2016/ink" xmlns:am3d="http://schemas.microsoft.com/office/drawing/2017/model3d" xmlns:o="urn:schemas-microsoft-com:office:office" xmlns:r="http://schemas.openxmlformats.org/officeDocument/2006/relationships" xmlns:m="http://schemas.openxmlformats.org/officeDocument/2006/math" xmlns:v="urn:schemas-microsoft-com:vml" xmlns:wp14="http://schemas.microsoft.com/office/word/2010/wordprocessingDrawing" xmlns:wp="http://schemas.openxmlformats.org/drawingml/2006/wordprocessingDrawing" xmlns:w10="urn:schemas-microsoft-com:office:word" xmlns:w="http://schemas.openxmlformats.org/wordprocessingml/2006/main" xmlns:w14="http://schemas.microsoft.com/office/word/2010/wordml" xmlns:w15="http://schemas.microsoft.com/office/word/2012/wordml" xmlns:w16se="http://schemas.microsoft.com/office/word/2015/wordml/symex" xmlns:wpg="http://schemas.microsoft.com/office/word/2010/wordprocessingGroup" xmlns:wpi="http://schemas.microsoft.com/office/word/2010/wordprocessingInk" xmlns:wne="http://schemas.microsoft.com/office/word/2006/wordml" xmlns:wps="http://schemas.microsoft.com/office/word/2010/wordprocessingShape" mc:Ignorable="w14 w15 w16se wp14">
   <w:comment w:id="0" w:author="Николай Старостин" w:date="2017-12-17T10:49:00Z" w:initials="">
     <w:p>
       <w:pPr>
@@ -31247,11 +31573,11 @@
   <w:comment w:id="2" w:author="Sevoster" w:date="2017-12-21T20:55:00Z" w:initials="S">
     <w:p>
       <w:pPr>
-        <w:pStyle w:val="aa"/>
-      </w:pPr>
-      <w:r>
-        <w:rPr>
-          <w:rStyle w:val="ac"/>
+        <w:pStyle w:val="CommentText"/>
+      </w:pPr>
+      <w:r>
+        <w:rPr>
+          <w:rStyle w:val="CommentReference"/>
         </w:rPr>
         <w:annotationRef/>
       </w:r>
@@ -31261,18 +31587,18 @@
     </w:p>
     <w:p>
       <w:pPr>
-        <w:pStyle w:val="aa"/>
+        <w:pStyle w:val="CommentText"/>
       </w:pPr>
     </w:p>
   </w:comment>
   <w:comment w:id="3" w:author="Sevoster" w:date="2017-12-21T20:55:00Z" w:initials="S">
     <w:p>
       <w:pPr>
-        <w:pStyle w:val="aa"/>
-      </w:pPr>
-      <w:r>
-        <w:rPr>
-          <w:rStyle w:val="ac"/>
+        <w:pStyle w:val="CommentText"/>
+      </w:pPr>
+      <w:r>
+        <w:rPr>
+          <w:rStyle w:val="CommentReference"/>
         </w:rPr>
         <w:annotationRef/>
       </w:r>
@@ -31383,11 +31709,11 @@
   <w:comment w:id="12" w:author="Sevoster" w:date="2017-12-21T20:55:00Z" w:initials="S">
     <w:p>
       <w:pPr>
-        <w:pStyle w:val="aa"/>
-      </w:pPr>
-      <w:r>
-        <w:rPr>
-          <w:rStyle w:val="ac"/>
+        <w:pStyle w:val="CommentText"/>
+      </w:pPr>
+      <w:r>
+        <w:rPr>
+          <w:rStyle w:val="CommentReference"/>
         </w:rPr>
         <w:annotationRef/>
       </w:r>
@@ -31397,18 +31723,18 @@
     </w:p>
     <w:p>
       <w:pPr>
-        <w:pStyle w:val="aa"/>
+        <w:pStyle w:val="CommentText"/>
       </w:pPr>
     </w:p>
   </w:comment>
   <w:comment w:id="13" w:author="Sevoster" w:date="2017-12-21T20:55:00Z" w:initials="S">
     <w:p>
       <w:pPr>
-        <w:pStyle w:val="aa"/>
-      </w:pPr>
-      <w:r>
-        <w:rPr>
-          <w:rStyle w:val="ac"/>
+        <w:pStyle w:val="CommentText"/>
+      </w:pPr>
+      <w:r>
+        <w:rPr>
+          <w:rStyle w:val="CommentReference"/>
         </w:rPr>
         <w:annotationRef/>
       </w:r>
@@ -31452,7 +31778,7 @@
 </file>
 
 <file path=word/commentsExtended.xml><?xml version="1.0" encoding="utf-8"?>
-<w15:commentsEx xmlns:wpc="http://schemas.microsoft.com/office/word/2010/wordprocessingCanvas" xmlns:cx="http://schemas.microsoft.com/office/drawing/2014/chartex" xmlns:cx1="http://schemas.microsoft.com/office/drawing/2015/9/8/chartex" xmlns:mc="http://schemas.openxmlformats.org/markup-compatibility/2006" xmlns:o="urn:schemas-microsoft-com:office:office" xmlns:r="http://schemas.openxmlformats.org/officeDocument/2006/relationships" xmlns:m="http://schemas.openxmlformats.org/officeDocument/2006/math" xmlns:v="urn:schemas-microsoft-com:vml" xmlns:wp14="http://schemas.microsoft.com/office/word/2010/wordprocessingDrawing" xmlns:wp="http://schemas.openxmlformats.org/drawingml/2006/wordprocessingDrawing" xmlns:w10="urn:schemas-microsoft-com:office:word" xmlns:w="http://schemas.openxmlformats.org/wordprocessingml/2006/main" xmlns:w14="http://schemas.microsoft.com/office/word/2010/wordml" xmlns:w15="http://schemas.microsoft.com/office/word/2012/wordml" xmlns:w16se="http://schemas.microsoft.com/office/word/2015/wordml/symex" xmlns:wpg="http://schemas.microsoft.com/office/word/2010/wordprocessingGroup" xmlns:wpi="http://schemas.microsoft.com/office/word/2010/wordprocessingInk" xmlns:wne="http://schemas.microsoft.com/office/word/2006/wordml" xmlns:wps="http://schemas.microsoft.com/office/word/2010/wordprocessingShape" mc:Ignorable="w14 w15 w16se wp14">
+<w15:commentsEx xmlns:wpc="http://schemas.microsoft.com/office/word/2010/wordprocessingCanvas" xmlns:cx="http://schemas.microsoft.com/office/drawing/2014/chartex" xmlns:cx1="http://schemas.microsoft.com/office/drawing/2015/9/8/chartex" xmlns:cx2="http://schemas.microsoft.com/office/drawing/2015/10/21/chartex" xmlns:cx3="http://schemas.microsoft.com/office/drawing/2016/5/9/chartex" xmlns:cx4="http://schemas.microsoft.com/office/drawing/2016/5/10/chartex" xmlns:cx5="http://schemas.microsoft.com/office/drawing/2016/5/11/chartex" xmlns:cx6="http://schemas.microsoft.com/office/drawing/2016/5/12/chartex" xmlns:cx7="http://schemas.microsoft.com/office/drawing/2016/5/13/chartex" xmlns:cx8="http://schemas.microsoft.com/office/drawing/2016/5/14/chartex" xmlns:mc="http://schemas.openxmlformats.org/markup-compatibility/2006" xmlns:aink="http://schemas.microsoft.com/office/drawing/2016/ink" xmlns:am3d="http://schemas.microsoft.com/office/drawing/2017/model3d" xmlns:o="urn:schemas-microsoft-com:office:office" xmlns:r="http://schemas.openxmlformats.org/officeDocument/2006/relationships" xmlns:m="http://schemas.openxmlformats.org/officeDocument/2006/math" xmlns:v="urn:schemas-microsoft-com:vml" xmlns:wp14="http://schemas.microsoft.com/office/word/2010/wordprocessingDrawing" xmlns:wp="http://schemas.openxmlformats.org/drawingml/2006/wordprocessingDrawing" xmlns:w10="urn:schemas-microsoft-com:office:word" xmlns:w="http://schemas.openxmlformats.org/wordprocessingml/2006/main" xmlns:w14="http://schemas.microsoft.com/office/word/2010/wordml" xmlns:w15="http://schemas.microsoft.com/office/word/2012/wordml" xmlns:w16se="http://schemas.microsoft.com/office/word/2015/wordml/symex" xmlns:wpg="http://schemas.microsoft.com/office/word/2010/wordprocessingGroup" xmlns:wpi="http://schemas.microsoft.com/office/word/2010/wordprocessingInk" xmlns:wne="http://schemas.microsoft.com/office/word/2006/wordml" xmlns:wps="http://schemas.microsoft.com/office/word/2010/wordprocessingShape" mc:Ignorable="w14 w15 w16se wp14">
   <w15:commentEx w15:paraId="4A90B4DB" w15:done="0"/>
   <w15:commentEx w15:paraId="4AC201DE" w15:done="0"/>
   <w15:commentEx w15:paraId="3D66F79F" w15:done="0"/>
@@ -31470,24 +31796,8 @@
 </w15:commentsEx>
 </file>
 
-<file path=word/commentsIds.xml><?xml version="1.0" encoding="utf-8"?>
-<w16cid:commentsIds xmlns:wpc="http://schemas.microsoft.com/office/word/2010/wordprocessingCanvas" xmlns:cx="http://schemas.microsoft.com/office/drawing/2014/chartex" xmlns:cx1="http://schemas.microsoft.com/office/drawing/2015/9/8/chartex" xmlns:cx2="http://schemas.microsoft.com/office/drawing/2015/10/21/chartex" xmlns:cx3="http://schemas.microsoft.com/office/drawing/2016/5/9/chartex" xmlns:cx4="http://schemas.microsoft.com/office/drawing/2016/5/10/chartex" xmlns:cx5="http://schemas.microsoft.com/office/drawing/2016/5/11/chartex" xmlns:cx6="http://schemas.microsoft.com/office/drawing/2016/5/12/chartex" xmlns:cx7="http://schemas.microsoft.com/office/drawing/2016/5/13/chartex" xmlns:cx8="http://schemas.microsoft.com/office/drawing/2016/5/14/chartex" xmlns:mc="http://schemas.openxmlformats.org/markup-compatibility/2006" xmlns:aink="http://schemas.microsoft.com/office/drawing/2016/ink" xmlns:am3d="http://schemas.microsoft.com/office/drawing/2017/model3d" xmlns:o="urn:schemas-microsoft-com:office:office" xmlns:r="http://schemas.openxmlformats.org/officeDocument/2006/relationships" xmlns:m="http://schemas.openxmlformats.org/officeDocument/2006/math" xmlns:v="urn:schemas-microsoft-com:vml" xmlns:wp14="http://schemas.microsoft.com/office/word/2010/wordprocessingDrawing" xmlns:wp="http://schemas.openxmlformats.org/drawingml/2006/wordprocessingDrawing" xmlns:w10="urn:schemas-microsoft-com:office:word" xmlns:w="http://schemas.openxmlformats.org/wordprocessingml/2006/main" xmlns:w14="http://schemas.microsoft.com/office/word/2010/wordml" xmlns:w15="http://schemas.microsoft.com/office/word/2012/wordml" xmlns:w16cid="http://schemas.microsoft.com/office/word/2016/wordml/cid" xmlns:w16se="http://schemas.microsoft.com/office/word/2015/wordml/symex" xmlns:wpg="http://schemas.microsoft.com/office/word/2010/wordprocessingGroup" xmlns:wpi="http://schemas.microsoft.com/office/word/2010/wordprocessingInk" xmlns:wne="http://schemas.microsoft.com/office/word/2006/wordml" xmlns:wps="http://schemas.microsoft.com/office/word/2010/wordprocessingShape" mc:Ignorable="w14 w15 w16se w16cid wp14">
-  <w16cid:commentId w16cid:paraId="4AC201DE" w16cid:durableId="1DE2A659"/>
-  <w16cid:commentId w16cid:paraId="0FCE71D3" w16cid:durableId="1DE2A65A"/>
-  <w16cid:commentId w16cid:paraId="7DF16CC3" w16cid:durableId="1DE2A65B"/>
-  <w16cid:commentId w16cid:paraId="31E66F20" w16cid:durableId="1DE2A65C"/>
-  <w16cid:commentId w16cid:paraId="7041E2E2" w16cid:durableId="1DE2A65D"/>
-  <w16cid:commentId w16cid:paraId="2AA9E426" w16cid:durableId="1DE2A65E"/>
-  <w16cid:commentId w16cid:paraId="52A25CF2" w16cid:durableId="1DE2A65F"/>
-  <w16cid:commentId w16cid:paraId="5DF7D8FD" w16cid:durableId="1DE6A361"/>
-  <w16cid:commentId w16cid:paraId="64465A2E" w16cid:durableId="1DE6A362"/>
-  <w16cid:commentId w16cid:paraId="39D49345" w16cid:durableId="1DE2A660"/>
-  <w16cid:commentId w16cid:paraId="6855BA85" w16cid:durableId="1DE2A662"/>
-</w16cid:commentsIds>
-</file>
-
 <file path=word/endnotes.xml><?xml version="1.0" encoding="utf-8"?>
-<w:endnotes xmlns:wpc="http://schemas.microsoft.com/office/word/2010/wordprocessingCanvas" xmlns:cx="http://schemas.microsoft.com/office/drawing/2014/chartex" xmlns:cx1="http://schemas.microsoft.com/office/drawing/2015/9/8/chartex" xmlns:mc="http://schemas.openxmlformats.org/markup-compatibility/2006" xmlns:o="urn:schemas-microsoft-com:office:office" xmlns:r="http://schemas.openxmlformats.org/officeDocument/2006/relationships" xmlns:m="http://schemas.openxmlformats.org/officeDocument/2006/math" xmlns:v="urn:schemas-microsoft-com:vml" xmlns:wp14="http://schemas.microsoft.com/office/word/2010/wordprocessingDrawing" xmlns:wp="http://schemas.openxmlformats.org/drawingml/2006/wordprocessingDrawing" xmlns:w10="urn:schemas-microsoft-com:office:word" xmlns:w="http://schemas.openxmlformats.org/wordprocessingml/2006/main" xmlns:w14="http://schemas.microsoft.com/office/word/2010/wordml" xmlns:w15="http://schemas.microsoft.com/office/word/2012/wordml" xmlns:w16se="http://schemas.microsoft.com/office/word/2015/wordml/symex" xmlns:wpg="http://schemas.microsoft.com/office/word/2010/wordprocessingGroup" xmlns:wpi="http://schemas.microsoft.com/office/word/2010/wordprocessingInk" xmlns:wne="http://schemas.microsoft.com/office/word/2006/wordml" xmlns:wps="http://schemas.microsoft.com/office/word/2010/wordprocessingShape" mc:Ignorable="w14 w15 w16se wp14">
+<w:endnotes xmlns:wpc="http://schemas.microsoft.com/office/word/2010/wordprocessingCanvas" xmlns:cx="http://schemas.microsoft.com/office/drawing/2014/chartex" xmlns:cx1="http://schemas.microsoft.com/office/drawing/2015/9/8/chartex" xmlns:cx2="http://schemas.microsoft.com/office/drawing/2015/10/21/chartex" xmlns:cx3="http://schemas.microsoft.com/office/drawing/2016/5/9/chartex" xmlns:cx4="http://schemas.microsoft.com/office/drawing/2016/5/10/chartex" xmlns:cx5="http://schemas.microsoft.com/office/drawing/2016/5/11/chartex" xmlns:cx6="http://schemas.microsoft.com/office/drawing/2016/5/12/chartex" xmlns:cx7="http://schemas.microsoft.com/office/drawing/2016/5/13/chartex" xmlns:cx8="http://schemas.microsoft.com/office/drawing/2016/5/14/chartex" xmlns:mc="http://schemas.openxmlformats.org/markup-compatibility/2006" xmlns:aink="http://schemas.microsoft.com/office/drawing/2016/ink" xmlns:am3d="http://schemas.microsoft.com/office/drawing/2017/model3d" xmlns:o="urn:schemas-microsoft-com:office:office" xmlns:r="http://schemas.openxmlformats.org/officeDocument/2006/relationships" xmlns:m="http://schemas.openxmlformats.org/officeDocument/2006/math" xmlns:v="urn:schemas-microsoft-com:vml" xmlns:wp14="http://schemas.microsoft.com/office/word/2010/wordprocessingDrawing" xmlns:wp="http://schemas.openxmlformats.org/drawingml/2006/wordprocessingDrawing" xmlns:w10="urn:schemas-microsoft-com:office:word" xmlns:w="http://schemas.openxmlformats.org/wordprocessingml/2006/main" xmlns:w14="http://schemas.microsoft.com/office/word/2010/wordml" xmlns:w15="http://schemas.microsoft.com/office/word/2012/wordml" xmlns:w16se="http://schemas.microsoft.com/office/word/2015/wordml/symex" xmlns:wpg="http://schemas.microsoft.com/office/word/2010/wordprocessingGroup" xmlns:wpi="http://schemas.microsoft.com/office/word/2010/wordprocessingInk" xmlns:wne="http://schemas.microsoft.com/office/word/2006/wordml" xmlns:wps="http://schemas.microsoft.com/office/word/2010/wordprocessingShape" mc:Ignorable="w14 w15 w16se wp14">
   <w:endnote w:type="separator" w:id="-1">
     <w:p>
       <w:pPr>
@@ -31512,7 +31822,7 @@
 </file>
 
 <file path=word/footer1.xml><?xml version="1.0" encoding="utf-8"?>
-<w:ftr xmlns:wpc="http://schemas.microsoft.com/office/word/2010/wordprocessingCanvas" xmlns:cx="http://schemas.microsoft.com/office/drawing/2014/chartex" xmlns:cx1="http://schemas.microsoft.com/office/drawing/2015/9/8/chartex" xmlns:mc="http://schemas.openxmlformats.org/markup-compatibility/2006" xmlns:o="urn:schemas-microsoft-com:office:office" xmlns:r="http://schemas.openxmlformats.org/officeDocument/2006/relationships" xmlns:m="http://schemas.openxmlformats.org/officeDocument/2006/math" xmlns:v="urn:schemas-microsoft-com:vml" xmlns:wp14="http://schemas.microsoft.com/office/word/2010/wordprocessingDrawing" xmlns:wp="http://schemas.openxmlformats.org/drawingml/2006/wordprocessingDrawing" xmlns:w10="urn:schemas-microsoft-com:office:word" xmlns:w="http://schemas.openxmlformats.org/wordprocessingml/2006/main" xmlns:w14="http://schemas.microsoft.com/office/word/2010/wordml" xmlns:w15="http://schemas.microsoft.com/office/word/2012/wordml" xmlns:w16se="http://schemas.microsoft.com/office/word/2015/wordml/symex" xmlns:wpg="http://schemas.microsoft.com/office/word/2010/wordprocessingGroup" xmlns:wpi="http://schemas.microsoft.com/office/word/2010/wordprocessingInk" xmlns:wne="http://schemas.microsoft.com/office/word/2006/wordml" xmlns:wps="http://schemas.microsoft.com/office/word/2010/wordprocessingShape" mc:Ignorable="w14 w15 w16se wp14">
+<w:ftr xmlns:wpc="http://schemas.microsoft.com/office/word/2010/wordprocessingCanvas" xmlns:cx="http://schemas.microsoft.com/office/drawing/2014/chartex" xmlns:cx1="http://schemas.microsoft.com/office/drawing/2015/9/8/chartex" xmlns:cx2="http://schemas.microsoft.com/office/drawing/2015/10/21/chartex" xmlns:cx3="http://schemas.microsoft.com/office/drawing/2016/5/9/chartex" xmlns:cx4="http://schemas.microsoft.com/office/drawing/2016/5/10/chartex" xmlns:cx5="http://schemas.microsoft.com/office/drawing/2016/5/11/chartex" xmlns:cx6="http://schemas.microsoft.com/office/drawing/2016/5/12/chartex" xmlns:cx7="http://schemas.microsoft.com/office/drawing/2016/5/13/chartex" xmlns:cx8="http://schemas.microsoft.com/office/drawing/2016/5/14/chartex" xmlns:mc="http://schemas.openxmlformats.org/markup-compatibility/2006" xmlns:aink="http://schemas.microsoft.com/office/drawing/2016/ink" xmlns:am3d="http://schemas.microsoft.com/office/drawing/2017/model3d" xmlns:o="urn:schemas-microsoft-com:office:office" xmlns:r="http://schemas.openxmlformats.org/officeDocument/2006/relationships" xmlns:m="http://schemas.openxmlformats.org/officeDocument/2006/math" xmlns:v="urn:schemas-microsoft-com:vml" xmlns:wp14="http://schemas.microsoft.com/office/word/2010/wordprocessingDrawing" xmlns:wp="http://schemas.openxmlformats.org/drawingml/2006/wordprocessingDrawing" xmlns:w10="urn:schemas-microsoft-com:office:word" xmlns:w="http://schemas.openxmlformats.org/wordprocessingml/2006/main" xmlns:w14="http://schemas.microsoft.com/office/word/2010/wordml" xmlns:w15="http://schemas.microsoft.com/office/word/2012/wordml" xmlns:w16se="http://schemas.microsoft.com/office/word/2015/wordml/symex" xmlns:wpg="http://schemas.microsoft.com/office/word/2010/wordprocessingGroup" xmlns:wpi="http://schemas.microsoft.com/office/word/2010/wordprocessingInk" xmlns:wne="http://schemas.microsoft.com/office/word/2006/wordml" xmlns:wps="http://schemas.microsoft.com/office/word/2010/wordprocessingShape" mc:Ignorable="w14 w15 w16se wp14">
   <w:p>
     <w:pPr>
       <w:tabs>
@@ -31535,7 +31845,7 @@
       <w:rPr>
         <w:noProof/>
       </w:rPr>
-      <w:t>11</w:t>
+      <w:t>35</w:t>
     </w:r>
     <w:r>
       <w:fldChar w:fldCharType="end"/>
@@ -31554,7 +31864,7 @@
 </file>
 
 <file path=word/footnotes.xml><?xml version="1.0" encoding="utf-8"?>
-<w:footnotes xmlns:wpc="http://schemas.microsoft.com/office/word/2010/wordprocessingCanvas" xmlns:cx="http://schemas.microsoft.com/office/drawing/2014/chartex" xmlns:cx1="http://schemas.microsoft.com/office/drawing/2015/9/8/chartex" xmlns:mc="http://schemas.openxmlformats.org/markup-compatibility/2006" xmlns:o="urn:schemas-microsoft-com:office:office" xmlns:r="http://schemas.openxmlformats.org/officeDocument/2006/relationships" xmlns:m="http://schemas.openxmlformats.org/officeDocument/2006/math" xmlns:v="urn:schemas-microsoft-com:vml" xmlns:wp14="http://schemas.microsoft.com/office/word/2010/wordprocessingDrawing" xmlns:wp="http://schemas.openxmlformats.org/drawingml/2006/wordprocessingDrawing" xmlns:w10="urn:schemas-microsoft-com:office:word" xmlns:w="http://schemas.openxmlformats.org/wordprocessingml/2006/main" xmlns:w14="http://schemas.microsoft.com/office/word/2010/wordml" xmlns:w15="http://schemas.microsoft.com/office/word/2012/wordml" xmlns:w16se="http://schemas.microsoft.com/office/word/2015/wordml/symex" xmlns:wpg="http://schemas.microsoft.com/office/word/2010/wordprocessingGroup" xmlns:wpi="http://schemas.microsoft.com/office/word/2010/wordprocessingInk" xmlns:wne="http://schemas.microsoft.com/office/word/2006/wordml" xmlns:wps="http://schemas.microsoft.com/office/word/2010/wordprocessingShape" mc:Ignorable="w14 w15 w16se wp14">
+<w:footnotes xmlns:wpc="http://schemas.microsoft.com/office/word/2010/wordprocessingCanvas" xmlns:cx="http://schemas.microsoft.com/office/drawing/2014/chartex" xmlns:cx1="http://schemas.microsoft.com/office/drawing/2015/9/8/chartex" xmlns:cx2="http://schemas.microsoft.com/office/drawing/2015/10/21/chartex" xmlns:cx3="http://schemas.microsoft.com/office/drawing/2016/5/9/chartex" xmlns:cx4="http://schemas.microsoft.com/office/drawing/2016/5/10/chartex" xmlns:cx5="http://schemas.microsoft.com/office/drawing/2016/5/11/chartex" xmlns:cx6="http://schemas.microsoft.com/office/drawing/2016/5/12/chartex" xmlns:cx7="http://schemas.microsoft.com/office/drawing/2016/5/13/chartex" xmlns:cx8="http://schemas.microsoft.com/office/drawing/2016/5/14/chartex" xmlns:mc="http://schemas.openxmlformats.org/markup-compatibility/2006" xmlns:aink="http://schemas.microsoft.com/office/drawing/2016/ink" xmlns:am3d="http://schemas.microsoft.com/office/drawing/2017/model3d" xmlns:o="urn:schemas-microsoft-com:office:office" xmlns:r="http://schemas.openxmlformats.org/officeDocument/2006/relationships" xmlns:m="http://schemas.openxmlformats.org/officeDocument/2006/math" xmlns:v="urn:schemas-microsoft-com:vml" xmlns:wp14="http://schemas.microsoft.com/office/word/2010/wordprocessingDrawing" xmlns:wp="http://schemas.openxmlformats.org/drawingml/2006/wordprocessingDrawing" xmlns:w10="urn:schemas-microsoft-com:office:word" xmlns:w="http://schemas.openxmlformats.org/wordprocessingml/2006/main" xmlns:w14="http://schemas.microsoft.com/office/word/2010/wordml" xmlns:w15="http://schemas.microsoft.com/office/word/2012/wordml" xmlns:w16se="http://schemas.microsoft.com/office/word/2015/wordml/symex" xmlns:wpg="http://schemas.microsoft.com/office/word/2010/wordprocessingGroup" xmlns:wpi="http://schemas.microsoft.com/office/word/2010/wordprocessingInk" xmlns:wne="http://schemas.microsoft.com/office/word/2006/wordml" xmlns:wps="http://schemas.microsoft.com/office/word/2010/wordprocessingShape" mc:Ignorable="w14 w15 w16se wp14">
   <w:footnote w:type="separator" w:id="-1">
     <w:p>
       <w:pPr>
@@ -31579,7 +31889,7 @@
 </file>
 
 <file path=word/numbering.xml><?xml version="1.0" encoding="utf-8"?>
-<w:numbering xmlns:wpc="http://schemas.microsoft.com/office/word/2010/wordprocessingCanvas" xmlns:cx="http://schemas.microsoft.com/office/drawing/2014/chartex" xmlns:cx1="http://schemas.microsoft.com/office/drawing/2015/9/8/chartex" xmlns:mc="http://schemas.openxmlformats.org/markup-compatibility/2006" xmlns:o="urn:schemas-microsoft-com:office:office" xmlns:r="http://schemas.openxmlformats.org/officeDocument/2006/relationships" xmlns:m="http://schemas.openxmlformats.org/officeDocument/2006/math" xmlns:v="urn:schemas-microsoft-com:vml" xmlns:wp14="http://schemas.microsoft.com/office/word/2010/wordprocessingDrawing" xmlns:wp="http://schemas.openxmlformats.org/drawingml/2006/wordprocessingDrawing" xmlns:w10="urn:schemas-microsoft-com:office:word" xmlns:w="http://schemas.openxmlformats.org/wordprocessingml/2006/main" xmlns:w14="http://schemas.microsoft.com/office/word/2010/wordml" xmlns:w15="http://schemas.microsoft.com/office/word/2012/wordml" xmlns:w16se="http://schemas.microsoft.com/office/word/2015/wordml/symex" xmlns:wpg="http://schemas.microsoft.com/office/word/2010/wordprocessingGroup" xmlns:wpi="http://schemas.microsoft.com/office/word/2010/wordprocessingInk" xmlns:wne="http://schemas.microsoft.com/office/word/2006/wordml" xmlns:wps="http://schemas.microsoft.com/office/word/2010/wordprocessingShape" mc:Ignorable="w14 w15 w16se wp14">
+<w:numbering xmlns:wpc="http://schemas.microsoft.com/office/word/2010/wordprocessingCanvas" xmlns:cx="http://schemas.microsoft.com/office/drawing/2014/chartex" xmlns:cx1="http://schemas.microsoft.com/office/drawing/2015/9/8/chartex" xmlns:cx2="http://schemas.microsoft.com/office/drawing/2015/10/21/chartex" xmlns:cx3="http://schemas.microsoft.com/office/drawing/2016/5/9/chartex" xmlns:cx4="http://schemas.microsoft.com/office/drawing/2016/5/10/chartex" xmlns:cx5="http://schemas.microsoft.com/office/drawing/2016/5/11/chartex" xmlns:cx6="http://schemas.microsoft.com/office/drawing/2016/5/12/chartex" xmlns:cx7="http://schemas.microsoft.com/office/drawing/2016/5/13/chartex" xmlns:cx8="http://schemas.microsoft.com/office/drawing/2016/5/14/chartex" xmlns:mc="http://schemas.openxmlformats.org/markup-compatibility/2006" xmlns:aink="http://schemas.microsoft.com/office/drawing/2016/ink" xmlns:am3d="http://schemas.microsoft.com/office/drawing/2017/model3d" xmlns:o="urn:schemas-microsoft-com:office:office" xmlns:r="http://schemas.openxmlformats.org/officeDocument/2006/relationships" xmlns:m="http://schemas.openxmlformats.org/officeDocument/2006/math" xmlns:v="urn:schemas-microsoft-com:vml" xmlns:wp14="http://schemas.microsoft.com/office/word/2010/wordprocessingDrawing" xmlns:wp="http://schemas.openxmlformats.org/drawingml/2006/wordprocessingDrawing" xmlns:w10="urn:schemas-microsoft-com:office:word" xmlns:w="http://schemas.openxmlformats.org/wordprocessingml/2006/main" xmlns:w14="http://schemas.microsoft.com/office/word/2010/wordml" xmlns:w15="http://schemas.microsoft.com/office/word/2012/wordml" xmlns:w16se="http://schemas.microsoft.com/office/word/2015/wordml/symex" xmlns:wpg="http://schemas.microsoft.com/office/word/2010/wordprocessingGroup" xmlns:wpi="http://schemas.microsoft.com/office/word/2010/wordprocessingInk" xmlns:wne="http://schemas.microsoft.com/office/word/2006/wordml" xmlns:wps="http://schemas.microsoft.com/office/word/2010/wordprocessingShape" mc:Ignorable="w14 w15 w16se wp14">
   <w:abstractNum w:abstractNumId="0" w15:restartNumberingAfterBreak="0">
     <w:nsid w:val="03FC18C2"/>
     <w:multiLevelType w:val="hybridMultilevel"/>
@@ -33727,7 +34037,7 @@
 </file>
 
 <file path=word/people.xml><?xml version="1.0" encoding="utf-8"?>
-<w15:people xmlns:wpc="http://schemas.microsoft.com/office/word/2010/wordprocessingCanvas" xmlns:cx="http://schemas.microsoft.com/office/drawing/2014/chartex" xmlns:cx1="http://schemas.microsoft.com/office/drawing/2015/9/8/chartex" xmlns:mc="http://schemas.openxmlformats.org/markup-compatibility/2006" xmlns:o="urn:schemas-microsoft-com:office:office" xmlns:r="http://schemas.openxmlformats.org/officeDocument/2006/relationships" xmlns:m="http://schemas.openxmlformats.org/officeDocument/2006/math" xmlns:v="urn:schemas-microsoft-com:vml" xmlns:wp14="http://schemas.microsoft.com/office/word/2010/wordprocessingDrawing" xmlns:wp="http://schemas.openxmlformats.org/drawingml/2006/wordprocessingDrawing" xmlns:w10="urn:schemas-microsoft-com:office:word" xmlns:w="http://schemas.openxmlformats.org/wordprocessingml/2006/main" xmlns:w14="http://schemas.microsoft.com/office/word/2010/wordml" xmlns:w15="http://schemas.microsoft.com/office/word/2012/wordml" xmlns:w16se="http://schemas.microsoft.com/office/word/2015/wordml/symex" xmlns:wpg="http://schemas.microsoft.com/office/word/2010/wordprocessingGroup" xmlns:wpi="http://schemas.microsoft.com/office/word/2010/wordprocessingInk" xmlns:wne="http://schemas.microsoft.com/office/word/2006/wordml" xmlns:wps="http://schemas.microsoft.com/office/word/2010/wordprocessingShape" mc:Ignorable="w14 w15 w16se wp14">
+<w15:people xmlns:wpc="http://schemas.microsoft.com/office/word/2010/wordprocessingCanvas" xmlns:cx="http://schemas.microsoft.com/office/drawing/2014/chartex" xmlns:cx1="http://schemas.microsoft.com/office/drawing/2015/9/8/chartex" xmlns:cx2="http://schemas.microsoft.com/office/drawing/2015/10/21/chartex" xmlns:cx3="http://schemas.microsoft.com/office/drawing/2016/5/9/chartex" xmlns:cx4="http://schemas.microsoft.com/office/drawing/2016/5/10/chartex" xmlns:cx5="http://schemas.microsoft.com/office/drawing/2016/5/11/chartex" xmlns:cx6="http://schemas.microsoft.com/office/drawing/2016/5/12/chartex" xmlns:cx7="http://schemas.microsoft.com/office/drawing/2016/5/13/chartex" xmlns:cx8="http://schemas.microsoft.com/office/drawing/2016/5/14/chartex" xmlns:mc="http://schemas.openxmlformats.org/markup-compatibility/2006" xmlns:aink="http://schemas.microsoft.com/office/drawing/2016/ink" xmlns:am3d="http://schemas.microsoft.com/office/drawing/2017/model3d" xmlns:o="urn:schemas-microsoft-com:office:office" xmlns:r="http://schemas.openxmlformats.org/officeDocument/2006/relationships" xmlns:m="http://schemas.openxmlformats.org/officeDocument/2006/math" xmlns:v="urn:schemas-microsoft-com:vml" xmlns:wp14="http://schemas.microsoft.com/office/word/2010/wordprocessingDrawing" xmlns:wp="http://schemas.openxmlformats.org/drawingml/2006/wordprocessingDrawing" xmlns:w10="urn:schemas-microsoft-com:office:word" xmlns:w="http://schemas.openxmlformats.org/wordprocessingml/2006/main" xmlns:w14="http://schemas.microsoft.com/office/word/2010/wordml" xmlns:w15="http://schemas.microsoft.com/office/word/2012/wordml" xmlns:w16se="http://schemas.microsoft.com/office/word/2015/wordml/symex" xmlns:wpg="http://schemas.microsoft.com/office/word/2010/wordprocessingGroup" xmlns:wpi="http://schemas.microsoft.com/office/word/2010/wordprocessingInk" xmlns:wne="http://schemas.microsoft.com/office/word/2006/wordml" xmlns:wps="http://schemas.microsoft.com/office/word/2010/wordprocessingShape" mc:Ignorable="w14 w15 w16se wp14">
   <w15:person w15:author="Sevoster">
     <w15:presenceInfo w15:providerId="None" w15:userId="Sevoster"/>
   </w15:person>
@@ -33759,7 +34069,7 @@
       </w:pPr>
     </w:pPrDefault>
   </w:docDefaults>
-  <w:latentStyles w:defLockedState="0" w:defUIPriority="99" w:defSemiHidden="0" w:defUnhideWhenUsed="0" w:defQFormat="0" w:count="371">
+  <w:latentStyles w:defLockedState="0" w:defUIPriority="99" w:defSemiHidden="0" w:defUnhideWhenUsed="0" w:defQFormat="0" w:count="375">
     <w:lsdException w:name="Normal" w:uiPriority="0" w:qFormat="1"/>
     <w:lsdException w:name="heading 1" w:uiPriority="9" w:qFormat="1"/>
     <w:lsdException w:name="heading 2" w:semiHidden="1" w:uiPriority="9" w:unhideWhenUsed="1" w:qFormat="1"/>
@@ -33865,7 +34175,6 @@
     <w:lsdException w:name="HTML Sample" w:semiHidden="1" w:unhideWhenUsed="1"/>
     <w:lsdException w:name="HTML Typewriter" w:semiHidden="1" w:unhideWhenUsed="1"/>
     <w:lsdException w:name="HTML Variable" w:semiHidden="1" w:unhideWhenUsed="1"/>
-    <w:lsdException w:name="Normal Table" w:semiHidden="1" w:unhideWhenUsed="1"/>
     <w:lsdException w:name="annotation subject" w:semiHidden="1" w:unhideWhenUsed="1"/>
     <w:lsdException w:name="No List" w:semiHidden="1" w:unhideWhenUsed="1"/>
     <w:lsdException w:name="Outline List 1" w:semiHidden="1" w:unhideWhenUsed="1"/>
@@ -33909,10 +34218,8 @@
     <w:lsdException w:name="Table Elegant" w:semiHidden="1" w:unhideWhenUsed="1"/>
     <w:lsdException w:name="Table Professional" w:semiHidden="1" w:unhideWhenUsed="1"/>
     <w:lsdException w:name="Table Subtle 1" w:semiHidden="1" w:unhideWhenUsed="1"/>
-    <w:lsdException w:name="Table Subtle 2" w:semiHidden="1" w:unhideWhenUsed="1"/>
     <w:lsdException w:name="Table Web 1" w:semiHidden="1" w:unhideWhenUsed="1"/>
     <w:lsdException w:name="Table Web 2" w:semiHidden="1" w:unhideWhenUsed="1"/>
-    <w:lsdException w:name="Table Web 3" w:semiHidden="1" w:unhideWhenUsed="1"/>
     <w:lsdException w:name="Balloon Text" w:semiHidden="1" w:unhideWhenUsed="1"/>
     <w:lsdException w:name="Table Grid" w:uiPriority="39"/>
     <w:lsdException w:name="Table Theme" w:semiHidden="1" w:unhideWhenUsed="1"/>
@@ -34131,14 +34438,18 @@
     <w:lsdException w:name="List Table 5 Dark Accent 6" w:uiPriority="50"/>
     <w:lsdException w:name="List Table 6 Colorful Accent 6" w:uiPriority="51"/>
     <w:lsdException w:name="List Table 7 Colorful Accent 6" w:uiPriority="52"/>
+    <w:lsdException w:name="Mention" w:semiHidden="1" w:unhideWhenUsed="1"/>
+    <w:lsdException w:name="Smart Hyperlink" w:semiHidden="1" w:unhideWhenUsed="1"/>
+    <w:lsdException w:name="Hashtag" w:semiHidden="1" w:unhideWhenUsed="1"/>
+    <w:lsdException w:name="Unresolved Mention" w:semiHidden="1" w:unhideWhenUsed="1"/>
   </w:latentStyles>
-  <w:style w:type="paragraph" w:default="1" w:styleId="a">
+  <w:style w:type="paragraph" w:default="1" w:styleId="Normal">
     <w:name w:val="Normal"/>
   </w:style>
-  <w:style w:type="paragraph" w:styleId="1">
+  <w:style w:type="paragraph" w:styleId="Heading1">
     <w:name w:val="heading 1"/>
-    <w:basedOn w:val="a"/>
-    <w:next w:val="a"/>
+    <w:basedOn w:val="Normal"/>
+    <w:next w:val="Normal"/>
     <w:pPr>
       <w:keepNext/>
       <w:keepLines/>
@@ -34151,10 +34462,10 @@
       <w:szCs w:val="48"/>
     </w:rPr>
   </w:style>
-  <w:style w:type="paragraph" w:styleId="2">
+  <w:style w:type="paragraph" w:styleId="Heading2">
     <w:name w:val="heading 2"/>
-    <w:basedOn w:val="a"/>
-    <w:next w:val="a"/>
+    <w:basedOn w:val="Normal"/>
+    <w:next w:val="Normal"/>
     <w:pPr>
       <w:keepNext/>
       <w:keepLines/>
@@ -34167,10 +34478,10 @@
       <w:szCs w:val="36"/>
     </w:rPr>
   </w:style>
-  <w:style w:type="paragraph" w:styleId="3">
+  <w:style w:type="paragraph" w:styleId="Heading3">
     <w:name w:val="heading 3"/>
-    <w:basedOn w:val="a"/>
-    <w:next w:val="a"/>
+    <w:basedOn w:val="Normal"/>
+    <w:next w:val="Normal"/>
     <w:pPr>
       <w:keepNext/>
       <w:keepLines/>
@@ -34183,10 +34494,10 @@
       <w:szCs w:val="28"/>
     </w:rPr>
   </w:style>
-  <w:style w:type="paragraph" w:styleId="4">
+  <w:style w:type="paragraph" w:styleId="Heading4">
     <w:name w:val="heading 4"/>
-    <w:basedOn w:val="a"/>
-    <w:next w:val="a"/>
+    <w:basedOn w:val="Normal"/>
+    <w:next w:val="Normal"/>
     <w:pPr>
       <w:keepNext/>
       <w:keepLines/>
@@ -34199,10 +34510,10 @@
       <w:szCs w:val="24"/>
     </w:rPr>
   </w:style>
-  <w:style w:type="paragraph" w:styleId="5">
+  <w:style w:type="paragraph" w:styleId="Heading5">
     <w:name w:val="heading 5"/>
-    <w:basedOn w:val="a"/>
-    <w:next w:val="a"/>
+    <w:basedOn w:val="Normal"/>
+    <w:next w:val="Normal"/>
     <w:pPr>
       <w:keepNext/>
       <w:keepLines/>
@@ -34213,10 +34524,10 @@
       <w:b/>
     </w:rPr>
   </w:style>
-  <w:style w:type="paragraph" w:styleId="6">
+  <w:style w:type="paragraph" w:styleId="Heading6">
     <w:name w:val="heading 6"/>
-    <w:basedOn w:val="a"/>
-    <w:next w:val="a"/>
+    <w:basedOn w:val="Normal"/>
+    <w:next w:val="Normal"/>
     <w:pPr>
       <w:keepNext/>
       <w:keepLines/>
@@ -34229,13 +34540,13 @@
       <w:szCs w:val="20"/>
     </w:rPr>
   </w:style>
-  <w:style w:type="character" w:default="1" w:styleId="a0">
+  <w:style w:type="character" w:default="1" w:styleId="DefaultParagraphFont">
     <w:name w:val="Default Paragraph Font"/>
     <w:uiPriority w:val="1"/>
     <w:semiHidden/>
     <w:unhideWhenUsed/>
   </w:style>
-  <w:style w:type="table" w:default="1" w:styleId="a1">
+  <w:style w:type="table" w:default="1" w:styleId="TableNormal">
     <w:name w:val="Normal Table"/>
     <w:uiPriority w:val="99"/>
     <w:semiHidden/>
@@ -34250,14 +34561,14 @@
       </w:tblCellMar>
     </w:tblPr>
   </w:style>
-  <w:style w:type="numbering" w:default="1" w:styleId="a2">
+  <w:style w:type="numbering" w:default="1" w:styleId="NoList">
     <w:name w:val="No List"/>
     <w:uiPriority w:val="99"/>
     <w:semiHidden/>
     <w:unhideWhenUsed/>
   </w:style>
-  <w:style w:type="table" w:customStyle="1" w:styleId="TableNormal">
-    <w:name w:val="Table Normal"/>
+  <w:style w:type="table" w:customStyle="1" w:styleId="TableNormal1">
+    <w:name w:val="Table Normal1"/>
     <w:tblPr>
       <w:tblCellMar>
         <w:top w:w="0" w:type="dxa"/>
@@ -34267,10 +34578,10 @@
       </w:tblCellMar>
     </w:tblPr>
   </w:style>
-  <w:style w:type="paragraph" w:styleId="a3">
+  <w:style w:type="paragraph" w:styleId="Title">
     <w:name w:val="Title"/>
-    <w:basedOn w:val="a"/>
-    <w:next w:val="a"/>
+    <w:basedOn w:val="Normal"/>
+    <w:next w:val="Normal"/>
     <w:pPr>
       <w:keepNext/>
       <w:keepLines/>
@@ -34282,10 +34593,10 @@
       <w:szCs w:val="72"/>
     </w:rPr>
   </w:style>
-  <w:style w:type="paragraph" w:styleId="a4">
+  <w:style w:type="paragraph" w:styleId="Subtitle">
     <w:name w:val="Subtitle"/>
-    <w:basedOn w:val="a"/>
-    <w:next w:val="a"/>
+    <w:basedOn w:val="Normal"/>
+    <w:next w:val="Normal"/>
     <w:pPr>
       <w:keepNext/>
       <w:keepLines/>
@@ -34299,8 +34610,8 @@
       <w:szCs w:val="48"/>
     </w:rPr>
   </w:style>
-  <w:style w:type="table" w:customStyle="1" w:styleId="a5">
-    <w:basedOn w:val="TableNormal"/>
+  <w:style w:type="table" w:customStyle="1" w:styleId="a">
+    <w:basedOn w:val="TableNormal1"/>
     <w:tblPr>
       <w:tblStyleRowBandSize w:val="1"/>
       <w:tblStyleColBandSize w:val="1"/>
@@ -34310,8 +34621,8 @@
       </w:tblCellMar>
     </w:tblPr>
   </w:style>
-  <w:style w:type="table" w:customStyle="1" w:styleId="a6">
-    <w:basedOn w:val="TableNormal"/>
+  <w:style w:type="table" w:customStyle="1" w:styleId="a0">
+    <w:basedOn w:val="TableNormal1"/>
     <w:tblPr>
       <w:tblStyleRowBandSize w:val="1"/>
       <w:tblStyleColBandSize w:val="1"/>
@@ -34321,8 +34632,8 @@
       </w:tblCellMar>
     </w:tblPr>
   </w:style>
-  <w:style w:type="table" w:customStyle="1" w:styleId="a7">
-    <w:basedOn w:val="TableNormal"/>
+  <w:style w:type="table" w:customStyle="1" w:styleId="a1">
+    <w:basedOn w:val="TableNormal1"/>
     <w:pPr>
       <w:pBdr>
         <w:top w:val="none" w:sz="0" w:space="0" w:color="000000"/>
@@ -34343,8 +34654,8 @@
       </w:tblCellMar>
     </w:tblPr>
   </w:style>
-  <w:style w:type="table" w:customStyle="1" w:styleId="a8">
-    <w:basedOn w:val="TableNormal"/>
+  <w:style w:type="table" w:customStyle="1" w:styleId="a2">
+    <w:basedOn w:val="TableNormal1"/>
     <w:tblPr>
       <w:tblStyleRowBandSize w:val="1"/>
       <w:tblStyleColBandSize w:val="1"/>
@@ -34356,8 +34667,8 @@
       </w:tblCellMar>
     </w:tblPr>
   </w:style>
-  <w:style w:type="table" w:customStyle="1" w:styleId="a9">
-    <w:basedOn w:val="TableNormal"/>
+  <w:style w:type="table" w:customStyle="1" w:styleId="a3">
+    <w:basedOn w:val="TableNormal1"/>
     <w:tblPr>
       <w:tblStyleRowBandSize w:val="1"/>
       <w:tblStyleColBandSize w:val="1"/>
@@ -34369,10 +34680,10 @@
       </w:tblCellMar>
     </w:tblPr>
   </w:style>
-  <w:style w:type="paragraph" w:styleId="aa">
+  <w:style w:type="paragraph" w:styleId="CommentText">
     <w:name w:val="annotation text"/>
-    <w:basedOn w:val="a"/>
-    <w:link w:val="ab"/>
+    <w:basedOn w:val="Normal"/>
+    <w:link w:val="CommentTextChar"/>
     <w:uiPriority w:val="99"/>
     <w:semiHidden/>
     <w:unhideWhenUsed/>
@@ -34384,10 +34695,10 @@
       <w:szCs w:val="20"/>
     </w:rPr>
   </w:style>
-  <w:style w:type="character" w:customStyle="1" w:styleId="ab">
-    <w:name w:val="Текст примечания Знак"/>
-    <w:basedOn w:val="a0"/>
-    <w:link w:val="aa"/>
+  <w:style w:type="character" w:customStyle="1" w:styleId="CommentTextChar">
+    <w:name w:val="Comment Text Char"/>
+    <w:basedOn w:val="DefaultParagraphFont"/>
+    <w:link w:val="CommentText"/>
     <w:uiPriority w:val="99"/>
     <w:semiHidden/>
     <w:rPr>
@@ -34395,9 +34706,9 @@
       <w:szCs w:val="20"/>
     </w:rPr>
   </w:style>
-  <w:style w:type="character" w:styleId="ac">
+  <w:style w:type="character" w:styleId="CommentReference">
     <w:name w:val="annotation reference"/>
-    <w:basedOn w:val="a0"/>
+    <w:basedOn w:val="DefaultParagraphFont"/>
     <w:uiPriority w:val="99"/>
     <w:semiHidden/>
     <w:unhideWhenUsed/>
@@ -34406,10 +34717,10 @@
       <w:szCs w:val="16"/>
     </w:rPr>
   </w:style>
-  <w:style w:type="paragraph" w:styleId="ad">
+  <w:style w:type="paragraph" w:styleId="BalloonText">
     <w:name w:val="Balloon Text"/>
-    <w:basedOn w:val="a"/>
-    <w:link w:val="ae"/>
+    <w:basedOn w:val="Normal"/>
+    <w:link w:val="BalloonTextChar"/>
     <w:uiPriority w:val="99"/>
     <w:semiHidden/>
     <w:unhideWhenUsed/>
@@ -34423,10 +34734,10 @@
       <w:szCs w:val="18"/>
     </w:rPr>
   </w:style>
-  <w:style w:type="character" w:customStyle="1" w:styleId="ae">
-    <w:name w:val="Текст выноски Знак"/>
-    <w:basedOn w:val="a0"/>
-    <w:link w:val="ad"/>
+  <w:style w:type="character" w:customStyle="1" w:styleId="BalloonTextChar">
+    <w:name w:val="Balloon Text Char"/>
+    <w:basedOn w:val="DefaultParagraphFont"/>
+    <w:link w:val="BalloonText"/>
     <w:uiPriority w:val="99"/>
     <w:semiHidden/>
     <w:rsid w:val="00B24F71"/>
@@ -34436,10 +34747,10 @@
       <w:szCs w:val="18"/>
     </w:rPr>
   </w:style>
-  <w:style w:type="paragraph" w:styleId="10">
+  <w:style w:type="paragraph" w:styleId="TOC1">
     <w:name w:val="toc 1"/>
-    <w:basedOn w:val="a"/>
-    <w:next w:val="a"/>
+    <w:basedOn w:val="Normal"/>
+    <w:next w:val="Normal"/>
     <w:autoRedefine/>
     <w:uiPriority w:val="39"/>
     <w:unhideWhenUsed/>
@@ -34448,10 +34759,10 @@
       <w:spacing w:after="100"/>
     </w:pPr>
   </w:style>
-  <w:style w:type="paragraph" w:styleId="20">
+  <w:style w:type="paragraph" w:styleId="TOC2">
     <w:name w:val="toc 2"/>
-    <w:basedOn w:val="a"/>
-    <w:next w:val="a"/>
+    <w:basedOn w:val="Normal"/>
+    <w:next w:val="Normal"/>
     <w:autoRedefine/>
     <w:uiPriority w:val="39"/>
     <w:unhideWhenUsed/>
@@ -34461,10 +34772,10 @@
       <w:ind w:left="220"/>
     </w:pPr>
   </w:style>
-  <w:style w:type="paragraph" w:styleId="30">
+  <w:style w:type="paragraph" w:styleId="TOC3">
     <w:name w:val="toc 3"/>
-    <w:basedOn w:val="a"/>
-    <w:next w:val="a"/>
+    <w:basedOn w:val="Normal"/>
+    <w:next w:val="Normal"/>
     <w:autoRedefine/>
     <w:uiPriority w:val="39"/>
     <w:unhideWhenUsed/>
@@ -34474,9 +34785,9 @@
       <w:ind w:left="440"/>
     </w:pPr>
   </w:style>
-  <w:style w:type="character" w:styleId="af">
+  <w:style w:type="character" w:styleId="Hyperlink">
     <w:name w:val="Hyperlink"/>
-    <w:basedOn w:val="a0"/>
+    <w:basedOn w:val="DefaultParagraphFont"/>
     <w:uiPriority w:val="99"/>
     <w:unhideWhenUsed/>
     <w:rsid w:val="00D64FBC"/>
@@ -34485,9 +34796,9 @@
       <w:u w:val="single"/>
     </w:rPr>
   </w:style>
-  <w:style w:type="paragraph" w:styleId="af0">
+  <w:style w:type="paragraph" w:styleId="ListParagraph">
     <w:name w:val="List Paragraph"/>
-    <w:basedOn w:val="a"/>
+    <w:basedOn w:val="Normal"/>
     <w:uiPriority w:val="34"/>
     <w:qFormat/>
     <w:rsid w:val="00B31EA2"/>
@@ -34496,9 +34807,9 @@
       <w:contextualSpacing/>
     </w:pPr>
   </w:style>
-  <w:style w:type="character" w:styleId="af1">
+  <w:style w:type="character" w:styleId="PlaceholderText">
     <w:name w:val="Placeholder Text"/>
-    <w:basedOn w:val="a0"/>
+    <w:basedOn w:val="DefaultParagraphFont"/>
     <w:uiPriority w:val="99"/>
     <w:semiHidden/>
     <w:rsid w:val="00075F58"/>
@@ -34506,10 +34817,10 @@
       <w:color w:val="808080"/>
     </w:rPr>
   </w:style>
-  <w:style w:type="paragraph" w:styleId="af2">
+  <w:style w:type="paragraph" w:styleId="Caption">
     <w:name w:val="caption"/>
-    <w:basedOn w:val="a"/>
-    <w:next w:val="a"/>
+    <w:basedOn w:val="Normal"/>
+    <w:next w:val="Normal"/>
     <w:uiPriority w:val="35"/>
     <w:unhideWhenUsed/>
     <w:qFormat/>
@@ -34525,11 +34836,11 @@
       <w:szCs w:val="18"/>
     </w:rPr>
   </w:style>
-  <w:style w:type="paragraph" w:styleId="af3">
+  <w:style w:type="paragraph" w:styleId="CommentSubject">
     <w:name w:val="annotation subject"/>
-    <w:basedOn w:val="aa"/>
-    <w:next w:val="aa"/>
-    <w:link w:val="af4"/>
+    <w:basedOn w:val="CommentText"/>
+    <w:next w:val="CommentText"/>
+    <w:link w:val="CommentSubjectChar"/>
     <w:uiPriority w:val="99"/>
     <w:semiHidden/>
     <w:unhideWhenUsed/>
@@ -34539,10 +34850,10 @@
       <w:bCs/>
     </w:rPr>
   </w:style>
-  <w:style w:type="character" w:customStyle="1" w:styleId="af4">
-    <w:name w:val="Тема примечания Знак"/>
-    <w:basedOn w:val="ab"/>
-    <w:link w:val="af3"/>
+  <w:style w:type="character" w:customStyle="1" w:styleId="CommentSubjectChar">
+    <w:name w:val="Comment Subject Char"/>
+    <w:basedOn w:val="CommentTextChar"/>
+    <w:link w:val="CommentSubject"/>
     <w:uiPriority w:val="99"/>
     <w:semiHidden/>
     <w:rsid w:val="00B17704"/>

</xml_diff>

<commit_message>
Updated NTO. Moved 2 tests to 3D unit.
</commit_message>
<xml_diff>
--- a/docs/NTO_v1-1.docx
+++ b/docs/NTO_v1-1.docx
@@ -15306,8 +15306,6 @@
         </w:rPr>
         <w:t xml:space="preserve"> </w:t>
       </w:r>
-      <w:bookmarkStart w:id="42" w:name="_GoBack"/>
-      <w:bookmarkEnd w:id="42"/>
       <w:r>
         <w:rPr>
           <w:rFonts w:ascii="Times New Roman" w:eastAsia="Times New Roman" w:hAnsi="Times New Roman" w:cs="Times New Roman"/>
@@ -15350,7 +15348,7 @@
           <w:szCs w:val="28"/>
         </w:rPr>
       </w:pPr>
-      <w:bookmarkStart w:id="43" w:name="_Toc501665973"/>
+      <w:bookmarkStart w:id="42" w:name="_Toc501665973"/>
       <w:r>
         <w:rPr>
           <w:rFonts w:ascii="Times New Roman" w:eastAsia="Times New Roman" w:hAnsi="Times New Roman" w:cs="Times New Roman"/>
@@ -15361,7 +15359,7 @@
         <w:lastRenderedPageBreak/>
         <w:t>4. Тестовый базис и верификация программы</w:t>
       </w:r>
-      <w:bookmarkEnd w:id="43"/>
+      <w:bookmarkEnd w:id="42"/>
     </w:p>
     <w:p>
       <w:pPr>
@@ -15376,7 +15374,7 @@
           <w:szCs w:val="28"/>
         </w:rPr>
       </w:pPr>
-      <w:bookmarkStart w:id="44" w:name="_Toc501665974"/>
+      <w:bookmarkStart w:id="43" w:name="_Toc501665974"/>
       <w:r>
         <w:rPr>
           <w:rFonts w:ascii="Times New Roman" w:eastAsia="Times New Roman" w:hAnsi="Times New Roman" w:cs="Times New Roman"/>
@@ -15386,7 +15384,7 @@
         </w:rPr>
         <w:t>4.1. Тестовые графы – одномерные сетки</w:t>
       </w:r>
-      <w:bookmarkEnd w:id="44"/>
+      <w:bookmarkEnd w:id="43"/>
       <w:r>
         <w:rPr>
           <w:rFonts w:ascii="Times New Roman" w:eastAsia="Times New Roman" w:hAnsi="Times New Roman" w:cs="Times New Roman"/>
@@ -15996,7 +15994,7 @@
           <w:szCs w:val="28"/>
         </w:rPr>
       </w:pPr>
-      <w:bookmarkStart w:id="45" w:name="_Toc501665975"/>
+      <w:bookmarkStart w:id="44" w:name="_Toc501665975"/>
       <w:r>
         <w:rPr>
           <w:rFonts w:ascii="Times New Roman" w:eastAsia="Times New Roman" w:hAnsi="Times New Roman" w:cs="Times New Roman"/>
@@ -16006,7 +16004,7 @@
         </w:rPr>
         <w:t>4.2. Тестовые графы – двумерные сетки</w:t>
       </w:r>
-      <w:bookmarkEnd w:id="45"/>
+      <w:bookmarkEnd w:id="44"/>
       <w:r>
         <w:rPr>
           <w:rFonts w:ascii="Times New Roman" w:eastAsia="Times New Roman" w:hAnsi="Times New Roman" w:cs="Times New Roman"/>
@@ -17670,29 +17668,11 @@
         <w:rPr>
           <w:rFonts w:ascii="Times New Roman" w:eastAsia="Times New Roman" w:hAnsi="Times New Roman" w:cs="Times New Roman"/>
           <w:color w:val="auto"/>
-          <w:sz w:val="28"/>
-          <w:szCs w:val="28"/>
-        </w:rPr>
-      </w:pPr>
-      <w:r>
-        <w:rPr>
-          <w:rFonts w:ascii="Times New Roman" w:eastAsia="Times New Roman" w:hAnsi="Times New Roman" w:cs="Times New Roman"/>
-          <w:color w:val="auto"/>
-          <w:sz w:val="20"/>
-          <w:szCs w:val="20"/>
-        </w:rPr>
-        <w:t>Рис</w:t>
-      </w:r>
-      <w:r>
-        <w:rPr>
-          <w:rFonts w:ascii="Times New Roman" w:eastAsia="Times New Roman" w:hAnsi="Times New Roman" w:cs="Times New Roman"/>
-          <w:color w:val="auto"/>
           <w:sz w:val="20"/>
           <w:szCs w:val="20"/>
           <w:lang w:val="en-US"/>
         </w:rPr>
-        <w:t xml:space="preserve"> 4.</w:t>
-      </w:r>
+      </w:pPr>
       <w:r>
         <w:rPr>
           <w:rFonts w:ascii="Times New Roman" w:eastAsia="Times New Roman" w:hAnsi="Times New Roman" w:cs="Times New Roman"/>
@@ -17700,7 +17680,34 @@
           <w:sz w:val="20"/>
           <w:szCs w:val="20"/>
         </w:rPr>
+        <w:t>Рис</w:t>
+      </w:r>
+      <w:r>
+        <w:rPr>
+          <w:rFonts w:ascii="Times New Roman" w:eastAsia="Times New Roman" w:hAnsi="Times New Roman" w:cs="Times New Roman"/>
+          <w:color w:val="auto"/>
+          <w:sz w:val="20"/>
+          <w:szCs w:val="20"/>
+        </w:rPr>
+        <w:t xml:space="preserve"> 4.</w:t>
+      </w:r>
+      <w:r>
+        <w:rPr>
+          <w:rFonts w:ascii="Times New Roman" w:eastAsia="Times New Roman" w:hAnsi="Times New Roman" w:cs="Times New Roman"/>
+          <w:color w:val="auto"/>
+          <w:sz w:val="20"/>
+          <w:szCs w:val="20"/>
+        </w:rPr>
         <w:t>17</w:t>
+      </w:r>
+      <w:r>
+        <w:rPr>
+          <w:rFonts w:ascii="Times New Roman" w:eastAsia="Times New Roman" w:hAnsi="Times New Roman" w:cs="Times New Roman"/>
+          <w:color w:val="auto"/>
+          <w:sz w:val="20"/>
+          <w:szCs w:val="20"/>
+        </w:rPr>
+        <w:t xml:space="preserve"> </w:t>
       </w:r>
       <w:r>
         <w:rPr>
@@ -17710,7 +17717,16 @@
           <w:szCs w:val="20"/>
           <w:lang w:val="en-US"/>
         </w:rPr>
-        <w:t xml:space="preserve"> </w:t>
+        <w:t>test</w:t>
+      </w:r>
+      <w:r>
+        <w:rPr>
+          <w:rFonts w:ascii="Times New Roman" w:eastAsia="Times New Roman" w:hAnsi="Times New Roman" w:cs="Times New Roman"/>
+          <w:color w:val="auto"/>
+          <w:sz w:val="20"/>
+          <w:szCs w:val="20"/>
+        </w:rPr>
+        <w:t>1_</w:t>
       </w:r>
       <w:r>
         <w:rPr>
@@ -17720,7 +17736,25 @@
           <w:szCs w:val="20"/>
           <w:lang w:val="en-US"/>
         </w:rPr>
-        <w:t>test1_k2</w:t>
+        <w:t>k</w:t>
+      </w:r>
+      <w:r>
+        <w:rPr>
+          <w:rFonts w:ascii="Times New Roman" w:eastAsia="Times New Roman" w:hAnsi="Times New Roman" w:cs="Times New Roman"/>
+          <w:color w:val="auto"/>
+          <w:sz w:val="20"/>
+          <w:szCs w:val="20"/>
+        </w:rPr>
+        <w:t>2</w:t>
+      </w:r>
+      <w:r>
+        <w:rPr>
+          <w:rFonts w:ascii="Times New Roman" w:eastAsia="Times New Roman" w:hAnsi="Times New Roman" w:cs="Times New Roman"/>
+          <w:color w:val="auto"/>
+          <w:sz w:val="20"/>
+          <w:szCs w:val="20"/>
+        </w:rPr>
+        <w:t>.</w:t>
       </w:r>
       <w:r>
         <w:rPr>
@@ -17730,7 +17764,65 @@
           <w:szCs w:val="20"/>
           <w:lang w:val="en-US"/>
         </w:rPr>
-        <w:t>.graph</w:t>
+        <w:t>graph</w:t>
+      </w:r>
+    </w:p>
+    <w:p>
+      <w:pPr>
+        <w:rPr>
+          <w:rFonts w:ascii="Times New Roman" w:eastAsia="Times New Roman" w:hAnsi="Times New Roman" w:cs="Times New Roman"/>
+          <w:color w:val="auto"/>
+          <w:sz w:val="20"/>
+          <w:szCs w:val="20"/>
+          <w:lang w:val="en-US"/>
+        </w:rPr>
+      </w:pPr>
+      <w:r>
+        <w:rPr>
+          <w:rFonts w:ascii="Times New Roman" w:eastAsia="Times New Roman" w:hAnsi="Times New Roman" w:cs="Times New Roman"/>
+          <w:color w:val="auto"/>
+          <w:sz w:val="20"/>
+          <w:szCs w:val="20"/>
+          <w:lang w:val="en-US"/>
+        </w:rPr>
+        <w:br w:type="page"/>
+      </w:r>
+    </w:p>
+    <w:p>
+      <w:pPr>
+        <w:pStyle w:val="Heading2"/>
+        <w:spacing w:after="120" w:line="360" w:lineRule="auto"/>
+        <w:ind w:firstLine="720"/>
+        <w:jc w:val="both"/>
+        <w:rPr>
+          <w:rFonts w:ascii="Times New Roman" w:eastAsia="Times New Roman" w:hAnsi="Times New Roman" w:cs="Times New Roman"/>
+          <w:color w:val="auto"/>
+          <w:sz w:val="28"/>
+          <w:szCs w:val="28"/>
+        </w:rPr>
+      </w:pPr>
+      <w:bookmarkStart w:id="45" w:name="_Toc501665976"/>
+      <w:bookmarkStart w:id="46" w:name="_GoBack"/>
+      <w:bookmarkEnd w:id="46"/>
+      <w:r>
+        <w:rPr>
+          <w:rFonts w:ascii="Times New Roman" w:eastAsia="Times New Roman" w:hAnsi="Times New Roman" w:cs="Times New Roman"/>
+          <w:color w:val="auto"/>
+          <w:sz w:val="28"/>
+          <w:szCs w:val="28"/>
+        </w:rPr>
+        <w:lastRenderedPageBreak/>
+        <w:t>4.3. Тестовые графы – трехмерные сетки</w:t>
+      </w:r>
+      <w:bookmarkEnd w:id="45"/>
+      <w:r>
+        <w:rPr>
+          <w:rFonts w:ascii="Times New Roman" w:eastAsia="Times New Roman" w:hAnsi="Times New Roman" w:cs="Times New Roman"/>
+          <w:color w:val="auto"/>
+          <w:sz w:val="28"/>
+          <w:szCs w:val="28"/>
+        </w:rPr>
+        <w:t xml:space="preserve"> </w:t>
       </w:r>
     </w:p>
     <w:p>
@@ -17745,6 +17837,19 @@
           <w:szCs w:val="28"/>
         </w:rPr>
       </w:pPr>
+    </w:p>
+    <w:p>
+      <w:pPr>
+        <w:spacing w:line="360" w:lineRule="auto"/>
+        <w:ind w:firstLine="720"/>
+        <w:jc w:val="center"/>
+        <w:rPr>
+          <w:rFonts w:ascii="Times New Roman" w:eastAsia="Times New Roman" w:hAnsi="Times New Roman" w:cs="Times New Roman"/>
+          <w:color w:val="auto"/>
+          <w:sz w:val="28"/>
+          <w:szCs w:val="28"/>
+        </w:rPr>
+      </w:pPr>
       <w:r>
         <w:rPr>
           <w:rFonts w:ascii="Times New Roman" w:eastAsia="Times New Roman" w:hAnsi="Times New Roman" w:cs="Times New Roman"/>
@@ -17753,7 +17858,6 @@
           <w:sz w:val="28"/>
           <w:szCs w:val="28"/>
         </w:rPr>
-        <w:lastRenderedPageBreak/>
         <w:drawing>
           <wp:inline distT="114300" distB="114300" distL="114300" distR="114300" wp14:anchorId="06187DCE" wp14:editId="749F0520">
             <wp:extent cx="2858453" cy="2596492"/>
@@ -18021,40 +18125,6 @@
     </w:p>
     <w:p>
       <w:pPr>
-        <w:pStyle w:val="Heading2"/>
-        <w:spacing w:after="120" w:line="360" w:lineRule="auto"/>
-        <w:ind w:firstLine="720"/>
-        <w:jc w:val="both"/>
-        <w:rPr>
-          <w:rFonts w:ascii="Times New Roman" w:eastAsia="Times New Roman" w:hAnsi="Times New Roman" w:cs="Times New Roman"/>
-          <w:color w:val="auto"/>
-          <w:sz w:val="28"/>
-          <w:szCs w:val="28"/>
-        </w:rPr>
-      </w:pPr>
-      <w:bookmarkStart w:id="46" w:name="_Toc501665976"/>
-      <w:r>
-        <w:rPr>
-          <w:rFonts w:ascii="Times New Roman" w:eastAsia="Times New Roman" w:hAnsi="Times New Roman" w:cs="Times New Roman"/>
-          <w:color w:val="auto"/>
-          <w:sz w:val="28"/>
-          <w:szCs w:val="28"/>
-        </w:rPr>
-        <w:t>4.3. Тестовые графы – трехмерные сетки</w:t>
-      </w:r>
-      <w:bookmarkEnd w:id="46"/>
-      <w:r>
-        <w:rPr>
-          <w:rFonts w:ascii="Times New Roman" w:eastAsia="Times New Roman" w:hAnsi="Times New Roman" w:cs="Times New Roman"/>
-          <w:color w:val="auto"/>
-          <w:sz w:val="28"/>
-          <w:szCs w:val="28"/>
-        </w:rPr>
-        <w:t xml:space="preserve"> </w:t>
-      </w:r>
-    </w:p>
-    <w:p>
-      <w:pPr>
         <w:spacing w:line="360" w:lineRule="auto"/>
         <w:ind w:firstLine="720"/>
         <w:jc w:val="center"/>
@@ -18129,6 +18199,7 @@
           <w:sz w:val="20"/>
           <w:szCs w:val="20"/>
         </w:rPr>
+        <w:lastRenderedPageBreak/>
         <w:t>Рис</w:t>
       </w:r>
       <w:r>
@@ -18203,7 +18274,6 @@
           <w:sz w:val="28"/>
           <w:szCs w:val="28"/>
         </w:rPr>
-        <w:lastRenderedPageBreak/>
         <w:drawing>
           <wp:inline distT="114300" distB="114300" distL="114300" distR="114300" wp14:anchorId="4519EB03" wp14:editId="0E59BEAA">
             <wp:extent cx="2627163" cy="2332672"/>
@@ -18528,6 +18598,7 @@
           <w:sz w:val="20"/>
           <w:szCs w:val="20"/>
         </w:rPr>
+        <w:lastRenderedPageBreak/>
         <w:t>Рис</w:t>
       </w:r>
       <w:r>
@@ -18600,7 +18671,6 @@
           <w:sz w:val="28"/>
           <w:szCs w:val="28"/>
         </w:rPr>
-        <w:lastRenderedPageBreak/>
         <w:drawing>
           <wp:inline distT="114300" distB="114300" distL="114300" distR="114300" wp14:anchorId="7E49FEB0" wp14:editId="77BCACE1">
             <wp:extent cx="2229803" cy="2589233"/>
@@ -32347,13 +32417,7 @@
         <w:rPr>
           <w:rFonts w:ascii="Arial" w:eastAsia="Arial" w:hAnsi="Arial" w:cs="Arial"/>
         </w:rPr>
-        <w:t xml:space="preserve">Шрифт </w:t>
-      </w:r>
-      <w:r>
-        <w:rPr>
-          <w:rFonts w:ascii="Arial" w:eastAsia="Arial" w:hAnsi="Arial" w:cs="Arial"/>
-        </w:rPr>
-        <w:t>ВЕЗДЕ (по всему документу) 14, интервал 1,5</w:t>
+        <w:t>Шрифт ВЕЗДЕ (по всему документу) 14, интервал 1,5</w:t>
       </w:r>
     </w:p>
   </w:comment>
@@ -32370,13 +32434,7 @@
         <w:rPr>
           <w:rFonts w:ascii="Arial" w:eastAsia="Arial" w:hAnsi="Arial" w:cs="Arial"/>
         </w:rPr>
-        <w:t xml:space="preserve">Везде! </w:t>
-      </w:r>
-      <w:r>
-        <w:rPr>
-          <w:rFonts w:ascii="Arial" w:eastAsia="Arial" w:hAnsi="Arial" w:cs="Arial"/>
-        </w:rPr>
-        <w:t>14 размер шрифта. Только заголовки прописными. Везде Times New Roman. Никаких точек после названия.</w:t>
+        <w:t>Везде! 14 размер шрифта. Только заголовки прописными. Везде Times New Roman. Никаких точек после названия.</w:t>
       </w:r>
     </w:p>
   </w:comment>
@@ -32393,13 +32451,7 @@
         <w:rPr>
           <w:rFonts w:ascii="Arial" w:eastAsia="Arial" w:hAnsi="Arial" w:cs="Arial"/>
         </w:rPr>
-        <w:t xml:space="preserve">Выравнивание </w:t>
-      </w:r>
-      <w:r>
-        <w:rPr>
-          <w:rFonts w:ascii="Arial" w:eastAsia="Arial" w:hAnsi="Arial" w:cs="Arial"/>
-        </w:rPr>
-        <w:t>по ширине. Шрифт!</w:t>
+        <w:t>Выравнивание по ширине. Шрифт!</w:t>
       </w:r>
     </w:p>
   </w:comment>
@@ -32416,13 +32468,7 @@
         <w:rPr>
           <w:rFonts w:ascii="Arial" w:eastAsia="Arial" w:hAnsi="Arial" w:cs="Arial"/>
         </w:rPr>
-        <w:t xml:space="preserve">Выравнивание </w:t>
-      </w:r>
-      <w:r>
-        <w:rPr>
-          <w:rFonts w:ascii="Arial" w:eastAsia="Arial" w:hAnsi="Arial" w:cs="Arial"/>
-        </w:rPr>
-        <w:t>по ширине. Шрифт!</w:t>
+        <w:t>Выравнивание по ширине. Шрифт!</w:t>
       </w:r>
     </w:p>
   </w:comment>
@@ -32439,13 +32485,7 @@
         <w:rPr>
           <w:rFonts w:ascii="Arial" w:eastAsia="Arial" w:hAnsi="Arial" w:cs="Arial"/>
         </w:rPr>
-        <w:t xml:space="preserve">Оставлен </w:t>
-      </w:r>
-      <w:r>
-        <w:rPr>
-          <w:rFonts w:ascii="Arial" w:eastAsia="Arial" w:hAnsi="Arial" w:cs="Arial"/>
-        </w:rPr>
-        <w:t>комментарий</w:t>
+        <w:t>Оставлен комментарий</w:t>
       </w:r>
     </w:p>
   </w:comment>
@@ -32462,13 +32502,7 @@
         <w:rPr>
           <w:rFonts w:ascii="Arial" w:eastAsia="Arial" w:hAnsi="Arial" w:cs="Arial"/>
         </w:rPr>
-        <w:t xml:space="preserve">Создание </w:t>
-      </w:r>
-      <w:r>
-        <w:rPr>
-          <w:rFonts w:ascii="Arial" w:eastAsia="Arial" w:hAnsi="Arial" w:cs="Arial"/>
-        </w:rPr>
-        <w:t>программно-алгоритмических решений, которые обеспечивают решение задачи ….</w:t>
+        <w:t>Создание программно-алгоритмических решений, которые обеспечивают решение задачи ….</w:t>
       </w:r>
     </w:p>
   </w:comment>
@@ -32484,10 +32518,7 @@
         <w:annotationRef/>
       </w:r>
       <w:r>
-        <w:t xml:space="preserve">Что-то </w:t>
-      </w:r>
-      <w:r>
-        <w:t>тут не так</w:t>
+        <w:t>Что-то тут не так</w:t>
       </w:r>
     </w:p>
     <w:p>
@@ -32522,13 +32553,7 @@
         <w:rPr>
           <w:rFonts w:ascii="Arial" w:eastAsia="Arial" w:hAnsi="Arial" w:cs="Arial"/>
         </w:rPr>
-        <w:t xml:space="preserve">Заменить </w:t>
-      </w:r>
-      <w:r>
-        <w:rPr>
-          <w:rFonts w:ascii="Arial" w:eastAsia="Arial" w:hAnsi="Arial" w:cs="Arial"/>
-        </w:rPr>
-        <w:t>матрицей</w:t>
+        <w:t>Заменить матрицей</w:t>
       </w:r>
     </w:p>
   </w:comment>
@@ -32545,13 +32570,7 @@
         <w:rPr>
           <w:rFonts w:ascii="Arial" w:eastAsia="Arial" w:hAnsi="Arial" w:cs="Arial"/>
         </w:rPr>
-        <w:t xml:space="preserve">Нужно </w:t>
-      </w:r>
-      <w:r>
-        <w:rPr>
-          <w:rFonts w:ascii="Arial" w:eastAsia="Arial" w:hAnsi="Arial" w:cs="Arial"/>
-        </w:rPr>
-        <w:t>заменить матрицей (формулой)</w:t>
+        <w:t>Нужно заменить матрицей (формулой)</w:t>
       </w:r>
     </w:p>
   </w:comment>
@@ -32626,7 +32645,7 @@
       <w:rPr>
         <w:noProof/>
       </w:rPr>
-      <w:t>37</w:t>
+      <w:t>35</w:t>
     </w:r>
     <w:r>
       <w:fldChar w:fldCharType="end"/>

</xml_diff>